<commit_message>
Done: Performed the dynamic table actualization for the host/port information. TBD: expand this information and make a better looking.
</commit_message>
<xml_diff>
--- a/templates/template.docx
+++ b/templates/template.docx
@@ -628,7 +628,7 @@
         <w:tblpPr w:bottomFromText="0" w:horzAnchor="margin" w:leftFromText="141" w:rightFromText="141" w:tblpX="0" w:tblpY="8541" w:topFromText="0" w:vertAnchor="page"/>
         <w:tblW w:w="5000" w:type="pct"/>
         <w:jc w:val="left"/>
-        <w:tblInd w:w="-5" w:type="dxa"/>
+        <w:tblInd w:w="5" w:type="dxa"/>
         <w:tblLayout w:type="fixed"/>
         <w:tblCellMar>
           <w:top w:w="0" w:type="dxa"/>
@@ -639,8 +639,8 @@
         <w:tblLook w:val="04a0" w:noHBand="0" w:noVBand="1" w:firstColumn="1" w:lastRow="0" w:lastColumn="0" w:firstRow="1"/>
       </w:tblPr>
       <w:tblGrid>
-        <w:gridCol w:w="2546"/>
-        <w:gridCol w:w="4500"/>
+        <w:gridCol w:w="2544"/>
+        <w:gridCol w:w="4502"/>
         <w:gridCol w:w="3182"/>
       </w:tblGrid>
       <w:tr>
@@ -649,7 +649,7 @@
         </w:trPr>
         <w:tc>
           <w:tcPr>
-            <w:tcW w:w="2546" w:type="dxa"/>
+            <w:tcW w:w="2544" w:type="dxa"/>
             <w:tcBorders>
               <w:top w:val="single" w:sz="4" w:space="0" w:color="000000"/>
               <w:left w:val="single" w:sz="4" w:space="0" w:color="000000"/>
@@ -685,7 +685,7 @@
         </w:tc>
         <w:tc>
           <w:tcPr>
-            <w:tcW w:w="4500" w:type="dxa"/>
+            <w:tcW w:w="4502" w:type="dxa"/>
             <w:tcBorders>
               <w:top w:val="single" w:sz="4" w:space="0" w:color="000000"/>
               <w:left w:val="single" w:sz="4" w:space="0" w:color="000000"/>
@@ -812,7 +812,7 @@
         </w:trPr>
         <w:tc>
           <w:tcPr>
-            <w:tcW w:w="2546" w:type="dxa"/>
+            <w:tcW w:w="2544" w:type="dxa"/>
             <w:tcBorders>
               <w:top w:val="single" w:sz="4" w:space="0" w:color="000000"/>
               <w:left w:val="single" w:sz="4" w:space="0" w:color="000000"/>
@@ -847,7 +847,7 @@
         </w:tc>
         <w:tc>
           <w:tcPr>
-            <w:tcW w:w="4500" w:type="dxa"/>
+            <w:tcW w:w="4502" w:type="dxa"/>
             <w:tcBorders>
               <w:top w:val="single" w:sz="4" w:space="0" w:color="000000"/>
               <w:left w:val="single" w:sz="4" w:space="0" w:color="000000"/>
@@ -983,7 +983,7 @@
         </w:trPr>
         <w:tc>
           <w:tcPr>
-            <w:tcW w:w="2546" w:type="dxa"/>
+            <w:tcW w:w="2544" w:type="dxa"/>
             <w:tcBorders>
               <w:top w:val="single" w:sz="4" w:space="0" w:color="000000"/>
               <w:left w:val="single" w:sz="4" w:space="0" w:color="000000"/>
@@ -1013,7 +1013,7 @@
         </w:tc>
         <w:tc>
           <w:tcPr>
-            <w:tcW w:w="4500" w:type="dxa"/>
+            <w:tcW w:w="4502" w:type="dxa"/>
             <w:tcBorders>
               <w:top w:val="single" w:sz="4" w:space="0" w:color="000000"/>
               <w:left w:val="single" w:sz="4" w:space="0" w:color="000000"/>
@@ -1502,7 +1502,7 @@
         <w:tblStyle w:val="Tabladecuadrcula4"/>
         <w:tblW w:w="10201" w:type="dxa"/>
         <w:jc w:val="left"/>
-        <w:tblInd w:w="0" w:type="dxa"/>
+        <w:tblInd w:w="113" w:type="dxa"/>
         <w:tblLayout w:type="fixed"/>
         <w:tblCellMar>
           <w:top w:w="0" w:type="dxa"/>
@@ -1513,9 +1513,9 @@
         <w:tblLook w:val="04a0" w:noHBand="0" w:noVBand="1" w:firstColumn="1" w:lastRow="0" w:lastColumn="0" w:firstRow="1"/>
       </w:tblPr>
       <w:tblGrid>
-        <w:gridCol w:w="2830"/>
+        <w:gridCol w:w="2828"/>
         <w:gridCol w:w="1984"/>
-        <w:gridCol w:w="5387"/>
+        <w:gridCol w:w="5389"/>
       </w:tblGrid>
       <w:tr>
         <w:trPr>
@@ -1523,7 +1523,7 @@
         </w:trPr>
         <w:tc>
           <w:tcPr>
-            <w:tcW w:w="2830" w:type="dxa"/>
+            <w:tcW w:w="2828" w:type="dxa"/>
             <w:cnfStyle w:val="001000000000" w:firstRow="0" w:lastRow="0" w:firstColumn="1" w:lastColumn="0" w:oddVBand="0" w:evenVBand="0" w:oddHBand="0" w:evenHBand="0" w:firstRowFirstColumn="0" w:firstRowLastColumn="0" w:lastRowFirstColumn="0" w:lastRowLastColumn="0"/>
             <w:tcBorders>
               <w:top w:val="single" w:sz="4" w:space="0" w:color="000000"/>
@@ -1536,7 +1536,8 @@
           <w:p>
             <w:pPr>
               <w:pStyle w:val="Normal"/>
-              <w:widowControl/>
+              <w:widowControl w:val="false"/>
+              <w:suppressAutoHyphens w:val="true"/>
               <w:spacing w:lineRule="auto" w:line="240" w:before="0" w:after="0"/>
               <w:jc w:val="center"/>
               <w:rPr>
@@ -1572,7 +1573,8 @@
           <w:p>
             <w:pPr>
               <w:pStyle w:val="Normal"/>
-              <w:widowControl/>
+              <w:widowControl w:val="false"/>
+              <w:suppressAutoHyphens w:val="true"/>
               <w:spacing w:lineRule="auto" w:line="240" w:before="0" w:after="0"/>
               <w:jc w:val="center"/>
               <w:cnfStyle w:val="100000000000" w:firstRow="1" w:lastRow="0" w:firstColumn="0" w:lastColumn="0" w:oddVBand="0" w:evenVBand="0" w:oddHBand="0" w:evenHBand="0" w:firstRowFirstColumn="0" w:firstRowLastColumn="0" w:lastRowFirstColumn="0" w:lastRowLastColumn="0"/>
@@ -1600,7 +1602,8 @@
           <w:p>
             <w:pPr>
               <w:pStyle w:val="Normal"/>
-              <w:widowControl/>
+              <w:widowControl w:val="false"/>
+              <w:suppressAutoHyphens w:val="true"/>
               <w:spacing w:lineRule="auto" w:line="240" w:before="0" w:after="0"/>
               <w:jc w:val="center"/>
               <w:cnfStyle w:val="100000000000" w:firstRow="1" w:lastRow="0" w:firstColumn="0" w:lastColumn="0" w:oddVBand="0" w:evenVBand="0" w:oddHBand="0" w:evenHBand="0" w:firstRowFirstColumn="0" w:firstRowLastColumn="0" w:lastRowFirstColumn="0" w:lastRowLastColumn="0"/>
@@ -1625,7 +1628,7 @@
         </w:tc>
         <w:tc>
           <w:tcPr>
-            <w:tcW w:w="5387" w:type="dxa"/>
+            <w:tcW w:w="5389" w:type="dxa"/>
             <w:tcBorders>
               <w:top w:val="single" w:sz="4" w:space="0" w:color="000000"/>
               <w:left w:val="single" w:sz="4" w:space="0" w:color="000000"/>
@@ -1637,7 +1640,8 @@
           <w:p>
             <w:pPr>
               <w:pStyle w:val="Normal"/>
-              <w:widowControl/>
+              <w:widowControl w:val="false"/>
+              <w:suppressAutoHyphens w:val="true"/>
               <w:spacing w:lineRule="auto" w:line="240" w:before="0" w:after="0"/>
               <w:jc w:val="center"/>
               <w:cnfStyle w:val="100000000000" w:firstRow="1" w:lastRow="0" w:firstColumn="0" w:lastColumn="0" w:oddVBand="0" w:evenVBand="0" w:oddHBand="0" w:evenHBand="0" w:firstRowFirstColumn="0" w:firstRowLastColumn="0" w:lastRowFirstColumn="0" w:lastRowLastColumn="0"/>
@@ -1667,7 +1671,7 @@
         </w:trPr>
         <w:tc>
           <w:tcPr>
-            <w:tcW w:w="2830" w:type="dxa"/>
+            <w:tcW w:w="2828" w:type="dxa"/>
             <w:cnfStyle w:val="001000000000" w:firstRow="0" w:lastRow="0" w:firstColumn="1" w:lastColumn="0" w:oddVBand="0" w:evenVBand="0" w:oddHBand="0" w:evenHBand="0" w:firstRowFirstColumn="0" w:firstRowLastColumn="0" w:lastRowFirstColumn="0" w:lastRowLastColumn="0"/>
             <w:tcBorders>
               <w:top w:val="single" w:sz="4" w:space="0" w:color="000000"/>
@@ -1677,7 +1681,8 @@
           <w:p>
             <w:pPr>
               <w:pStyle w:val="Normal"/>
-              <w:widowControl/>
+              <w:widowControl w:val="false"/>
+              <w:suppressAutoHyphens w:val="true"/>
               <w:spacing w:lineRule="auto" w:line="240" w:before="0" w:after="0"/>
               <w:jc w:val="center"/>
               <w:rPr>
@@ -1692,21 +1697,20 @@
             </w:pPr>
             <w:r>
               <w:rPr>
-                <w:rFonts w:eastAsia="" w:cs=""/>
                 <w:b w:val="false"/>
                 <w:bCs w:val="false"/>
-                <w:color w:val="FFFFFF" w:themeColor="background1"/>
-                <w:kern w:val="0"/>
+                <w:color w:val="FFFFFF"/>
                 <w:sz w:val="26"/>
                 <w:szCs w:val="26"/>
-                <w:lang w:val="en-US" w:eastAsia="en-US" w:bidi="ar-SA"/>
+                <w:lang w:val="en-US"/>
               </w:rPr>
             </w:r>
           </w:p>
           <w:p>
             <w:pPr>
               <w:pStyle w:val="Normal"/>
-              <w:widowControl/>
+              <w:widowControl w:val="false"/>
+              <w:suppressAutoHyphens w:val="true"/>
               <w:spacing w:lineRule="auto" w:line="240" w:before="0" w:after="0"/>
               <w:jc w:val="center"/>
               <w:rPr>
@@ -1742,7 +1746,30 @@
           <w:p>
             <w:pPr>
               <w:pStyle w:val="Normal"/>
-              <w:widowControl/>
+              <w:widowControl w:val="false"/>
+              <w:suppressAutoHyphens w:val="true"/>
+              <w:spacing w:lineRule="auto" w:line="240" w:before="0" w:after="0"/>
+              <w:jc w:val="center"/>
+              <w:cnfStyle w:val="000000100000" w:firstRow="0" w:lastRow="0" w:firstColumn="0" w:lastColumn="0" w:oddVBand="0" w:evenVBand="0" w:oddHBand="1" w:evenHBand="0" w:firstRowFirstColumn="0" w:firstRowLastColumn="0" w:lastRowFirstColumn="0" w:lastRowLastColumn="0"/>
+              <w:rPr>
+                <w:sz w:val="20"/>
+                <w:szCs w:val="20"/>
+                <w:lang w:val="en-US"/>
+              </w:rPr>
+            </w:pPr>
+            <w:r>
+              <w:rPr>
+                <w:sz w:val="20"/>
+                <w:szCs w:val="20"/>
+                <w:lang w:val="en-US"/>
+              </w:rPr>
+            </w:r>
+          </w:p>
+          <w:p>
+            <w:pPr>
+              <w:pStyle w:val="Normal"/>
+              <w:widowControl w:val="false"/>
+              <w:suppressAutoHyphens w:val="true"/>
               <w:spacing w:lineRule="auto" w:line="240" w:before="0" w:after="0"/>
               <w:jc w:val="center"/>
               <w:cnfStyle w:val="000000100000" w:firstRow="0" w:lastRow="0" w:firstColumn="0" w:lastColumn="0" w:oddVBand="0" w:evenVBand="0" w:oddHBand="1" w:evenHBand="0" w:firstRowFirstColumn="0" w:firstRowLastColumn="0" w:lastRowFirstColumn="0" w:lastRowLastColumn="0"/>
@@ -1760,36 +1787,13 @@
                 <w:szCs w:val="20"/>
                 <w:lang w:val="en-US" w:eastAsia="en-US" w:bidi="ar-SA"/>
               </w:rPr>
-            </w:r>
-          </w:p>
-          <w:p>
-            <w:pPr>
-              <w:pStyle w:val="Normal"/>
-              <w:widowControl/>
-              <w:spacing w:lineRule="auto" w:line="240" w:before="0" w:after="0"/>
-              <w:jc w:val="center"/>
-              <w:cnfStyle w:val="000000100000" w:firstRow="0" w:lastRow="0" w:firstColumn="0" w:lastColumn="0" w:oddVBand="0" w:evenVBand="0" w:oddHBand="1" w:evenHBand="0" w:firstRowFirstColumn="0" w:firstRowLastColumn="0" w:lastRowFirstColumn="0" w:lastRowLastColumn="0"/>
-              <w:rPr>
-                <w:sz w:val="20"/>
-                <w:szCs w:val="20"/>
-                <w:lang w:val="en-US"/>
-              </w:rPr>
-            </w:pPr>
-            <w:r>
-              <w:rPr>
-                <w:rFonts w:eastAsia="" w:cs=""/>
-                <w:kern w:val="0"/>
-                <w:sz w:val="20"/>
-                <w:szCs w:val="20"/>
-                <w:lang w:val="en-US" w:eastAsia="en-US" w:bidi="ar-SA"/>
-              </w:rPr>
               <w:t>9.0–10.0</w:t>
             </w:r>
           </w:p>
         </w:tc>
         <w:tc>
           <w:tcPr>
-            <w:tcW w:w="5387" w:type="dxa"/>
+            <w:tcW w:w="5389" w:type="dxa"/>
             <w:tcBorders>
               <w:top w:val="single" w:sz="4" w:space="0" w:color="000000"/>
             </w:tcBorders>
@@ -1798,7 +1802,8 @@
           <w:p>
             <w:pPr>
               <w:pStyle w:val="Normal"/>
-              <w:widowControl/>
+              <w:widowControl w:val="false"/>
+              <w:suppressAutoHyphens w:val="true"/>
               <w:spacing w:lineRule="auto" w:line="240" w:before="0" w:after="0"/>
               <w:jc w:val="both"/>
               <w:cnfStyle w:val="000000100000" w:firstRow="0" w:lastRow="0" w:firstColumn="0" w:lastColumn="0" w:oddVBand="0" w:evenVBand="0" w:oddHBand="1" w:evenHBand="0" w:firstRowFirstColumn="0" w:firstRowLastColumn="0" w:lastRowFirstColumn="0" w:lastRowLastColumn="0"/>
@@ -1825,7 +1830,7 @@
         <w:trPr/>
         <w:tc>
           <w:tcPr>
-            <w:tcW w:w="2830" w:type="dxa"/>
+            <w:tcW w:w="2828" w:type="dxa"/>
             <w:cnfStyle w:val="001000000000" w:firstRow="0" w:lastRow="0" w:firstColumn="1" w:lastColumn="0" w:oddVBand="0" w:evenVBand="0" w:oddHBand="0" w:evenHBand="0" w:firstRowFirstColumn="0" w:firstRowLastColumn="0" w:lastRowFirstColumn="0" w:lastRowLastColumn="0"/>
             <w:tcBorders/>
             <w:shd w:color="auto" w:fill="FF0000" w:val="clear"/>
@@ -1833,7 +1838,8 @@
           <w:p>
             <w:pPr>
               <w:pStyle w:val="Normal"/>
-              <w:widowControl/>
+              <w:widowControl w:val="false"/>
+              <w:suppressAutoHyphens w:val="true"/>
               <w:spacing w:lineRule="auto" w:line="240" w:before="0" w:after="0"/>
               <w:jc w:val="center"/>
               <w:rPr>
@@ -1848,21 +1854,20 @@
             </w:pPr>
             <w:r>
               <w:rPr>
-                <w:rFonts w:eastAsia="" w:cs=""/>
                 <w:b w:val="false"/>
                 <w:bCs w:val="false"/>
-                <w:color w:val="FFFFFF" w:themeColor="background1"/>
-                <w:kern w:val="0"/>
+                <w:color w:val="FFFFFF"/>
                 <w:sz w:val="26"/>
                 <w:szCs w:val="26"/>
-                <w:lang w:val="en-US" w:eastAsia="en-US" w:bidi="ar-SA"/>
+                <w:lang w:val="en-US"/>
               </w:rPr>
             </w:r>
           </w:p>
           <w:p>
             <w:pPr>
               <w:pStyle w:val="Normal"/>
-              <w:widowControl/>
+              <w:widowControl w:val="false"/>
+              <w:suppressAutoHyphens w:val="true"/>
               <w:spacing w:lineRule="auto" w:line="240" w:before="0" w:after="0"/>
               <w:jc w:val="center"/>
               <w:rPr>
@@ -1895,7 +1900,30 @@
           <w:p>
             <w:pPr>
               <w:pStyle w:val="Normal"/>
-              <w:widowControl/>
+              <w:widowControl w:val="false"/>
+              <w:suppressAutoHyphens w:val="true"/>
+              <w:spacing w:lineRule="auto" w:line="240" w:before="0" w:after="0"/>
+              <w:jc w:val="center"/>
+              <w:cnfStyle w:val="000000000000" w:firstRow="0" w:lastRow="0" w:firstColumn="0" w:lastColumn="0" w:oddVBand="0" w:evenVBand="0" w:oddHBand="0" w:evenHBand="0" w:firstRowFirstColumn="0" w:firstRowLastColumn="0" w:lastRowFirstColumn="0" w:lastRowLastColumn="0"/>
+              <w:rPr>
+                <w:sz w:val="20"/>
+                <w:szCs w:val="20"/>
+                <w:lang w:val="en-US"/>
+              </w:rPr>
+            </w:pPr>
+            <w:r>
+              <w:rPr>
+                <w:sz w:val="20"/>
+                <w:szCs w:val="20"/>
+                <w:lang w:val="en-US"/>
+              </w:rPr>
+            </w:r>
+          </w:p>
+          <w:p>
+            <w:pPr>
+              <w:pStyle w:val="Normal"/>
+              <w:widowControl w:val="false"/>
+              <w:suppressAutoHyphens w:val="true"/>
               <w:spacing w:lineRule="auto" w:line="240" w:before="0" w:after="0"/>
               <w:jc w:val="center"/>
               <w:cnfStyle w:val="000000000000" w:firstRow="0" w:lastRow="0" w:firstColumn="0" w:lastColumn="0" w:oddVBand="0" w:evenVBand="0" w:oddHBand="0" w:evenHBand="0" w:firstRowFirstColumn="0" w:firstRowLastColumn="0" w:lastRowFirstColumn="0" w:lastRowLastColumn="0"/>
@@ -1913,42 +1941,20 @@
                 <w:szCs w:val="20"/>
                 <w:lang w:val="en-US" w:eastAsia="en-US" w:bidi="ar-SA"/>
               </w:rPr>
-            </w:r>
-          </w:p>
-          <w:p>
-            <w:pPr>
-              <w:pStyle w:val="Normal"/>
-              <w:widowControl/>
-              <w:spacing w:lineRule="auto" w:line="240" w:before="0" w:after="0"/>
-              <w:jc w:val="center"/>
-              <w:cnfStyle w:val="000000000000" w:firstRow="0" w:lastRow="0" w:firstColumn="0" w:lastColumn="0" w:oddVBand="0" w:evenVBand="0" w:oddHBand="0" w:evenHBand="0" w:firstRowFirstColumn="0" w:firstRowLastColumn="0" w:lastRowFirstColumn="0" w:lastRowLastColumn="0"/>
-              <w:rPr>
-                <w:sz w:val="20"/>
-                <w:szCs w:val="20"/>
-                <w:lang w:val="en-US"/>
-              </w:rPr>
-            </w:pPr>
-            <w:r>
-              <w:rPr>
-                <w:rFonts w:eastAsia="" w:cs=""/>
-                <w:kern w:val="0"/>
-                <w:sz w:val="20"/>
-                <w:szCs w:val="20"/>
-                <w:lang w:val="en-US" w:eastAsia="en-US" w:bidi="ar-SA"/>
-              </w:rPr>
               <w:t>7.0 – 8.9</w:t>
             </w:r>
           </w:p>
         </w:tc>
         <w:tc>
           <w:tcPr>
-            <w:tcW w:w="5387" w:type="dxa"/>
+            <w:tcW w:w="5389" w:type="dxa"/>
             <w:tcBorders/>
           </w:tcPr>
           <w:p>
             <w:pPr>
               <w:pStyle w:val="Normal"/>
-              <w:widowControl/>
+              <w:widowControl w:val="false"/>
+              <w:suppressAutoHyphens w:val="true"/>
               <w:spacing w:lineRule="auto" w:line="240" w:before="0" w:after="0"/>
               <w:jc w:val="both"/>
               <w:cnfStyle w:val="000000000000" w:firstRow="0" w:lastRow="0" w:firstColumn="0" w:lastColumn="0" w:oddVBand="0" w:evenVBand="0" w:oddHBand="0" w:evenHBand="0" w:firstRowFirstColumn="0" w:firstRowLastColumn="0" w:lastRowFirstColumn="0" w:lastRowLastColumn="0"/>
@@ -1977,7 +1983,7 @@
         </w:trPr>
         <w:tc>
           <w:tcPr>
-            <w:tcW w:w="2830" w:type="dxa"/>
+            <w:tcW w:w="2828" w:type="dxa"/>
             <w:cnfStyle w:val="001000000000" w:firstRow="0" w:lastRow="0" w:firstColumn="1" w:lastColumn="0" w:oddVBand="0" w:evenVBand="0" w:oddHBand="0" w:evenHBand="0" w:firstRowFirstColumn="0" w:firstRowLastColumn="0" w:lastRowFirstColumn="0" w:lastRowLastColumn="0"/>
             <w:tcBorders/>
             <w:shd w:color="auto" w:fill="FFC000" w:val="clear"/>
@@ -1985,7 +1991,8 @@
           <w:p>
             <w:pPr>
               <w:pStyle w:val="Normal"/>
-              <w:widowControl/>
+              <w:widowControl w:val="false"/>
+              <w:suppressAutoHyphens w:val="true"/>
               <w:spacing w:lineRule="auto" w:line="240" w:before="0" w:after="0"/>
               <w:jc w:val="center"/>
               <w:rPr>
@@ -2000,21 +2007,20 @@
             </w:pPr>
             <w:r>
               <w:rPr>
-                <w:rFonts w:eastAsia="" w:cs=""/>
                 <w:b w:val="false"/>
                 <w:bCs w:val="false"/>
-                <w:color w:val="FFFFFF" w:themeColor="background1"/>
-                <w:kern w:val="0"/>
+                <w:color w:val="FFFFFF"/>
                 <w:sz w:val="26"/>
                 <w:szCs w:val="26"/>
-                <w:lang w:val="en-US" w:eastAsia="en-US" w:bidi="ar-SA"/>
+                <w:lang w:val="en-US"/>
               </w:rPr>
             </w:r>
           </w:p>
           <w:p>
             <w:pPr>
               <w:pStyle w:val="Normal"/>
-              <w:widowControl/>
+              <w:widowControl w:val="false"/>
+              <w:suppressAutoHyphens w:val="true"/>
               <w:spacing w:lineRule="auto" w:line="240" w:before="0" w:after="0"/>
               <w:jc w:val="center"/>
               <w:rPr>
@@ -2048,7 +2054,30 @@
           <w:p>
             <w:pPr>
               <w:pStyle w:val="Normal"/>
-              <w:widowControl/>
+              <w:widowControl w:val="false"/>
+              <w:suppressAutoHyphens w:val="true"/>
+              <w:spacing w:lineRule="auto" w:line="240" w:before="0" w:after="0"/>
+              <w:jc w:val="center"/>
+              <w:cnfStyle w:val="000000100000" w:firstRow="0" w:lastRow="0" w:firstColumn="0" w:lastColumn="0" w:oddVBand="0" w:evenVBand="0" w:oddHBand="1" w:evenHBand="0" w:firstRowFirstColumn="0" w:firstRowLastColumn="0" w:lastRowFirstColumn="0" w:lastRowLastColumn="0"/>
+              <w:rPr>
+                <w:sz w:val="20"/>
+                <w:szCs w:val="20"/>
+                <w:lang w:val="en-US"/>
+              </w:rPr>
+            </w:pPr>
+            <w:r>
+              <w:rPr>
+                <w:sz w:val="20"/>
+                <w:szCs w:val="20"/>
+                <w:lang w:val="en-US"/>
+              </w:rPr>
+            </w:r>
+          </w:p>
+          <w:p>
+            <w:pPr>
+              <w:pStyle w:val="Normal"/>
+              <w:widowControl w:val="false"/>
+              <w:suppressAutoHyphens w:val="true"/>
               <w:spacing w:lineRule="auto" w:line="240" w:before="0" w:after="0"/>
               <w:jc w:val="center"/>
               <w:cnfStyle w:val="000000100000" w:firstRow="0" w:lastRow="0" w:firstColumn="0" w:lastColumn="0" w:oddVBand="0" w:evenVBand="0" w:oddHBand="1" w:evenHBand="0" w:firstRowFirstColumn="0" w:firstRowLastColumn="0" w:lastRowFirstColumn="0" w:lastRowLastColumn="0"/>
@@ -2066,43 +2095,21 @@
                 <w:szCs w:val="20"/>
                 <w:lang w:val="en-US" w:eastAsia="en-US" w:bidi="ar-SA"/>
               </w:rPr>
-            </w:r>
-          </w:p>
-          <w:p>
-            <w:pPr>
-              <w:pStyle w:val="Normal"/>
-              <w:widowControl/>
-              <w:spacing w:lineRule="auto" w:line="240" w:before="0" w:after="0"/>
-              <w:jc w:val="center"/>
-              <w:cnfStyle w:val="000000100000" w:firstRow="0" w:lastRow="0" w:firstColumn="0" w:lastColumn="0" w:oddVBand="0" w:evenVBand="0" w:oddHBand="1" w:evenHBand="0" w:firstRowFirstColumn="0" w:firstRowLastColumn="0" w:lastRowFirstColumn="0" w:lastRowLastColumn="0"/>
-              <w:rPr>
-                <w:sz w:val="20"/>
-                <w:szCs w:val="20"/>
-                <w:lang w:val="en-US"/>
-              </w:rPr>
-            </w:pPr>
-            <w:r>
-              <w:rPr>
-                <w:rFonts w:eastAsia="" w:cs=""/>
-                <w:kern w:val="0"/>
-                <w:sz w:val="20"/>
-                <w:szCs w:val="20"/>
-                <w:lang w:val="en-US" w:eastAsia="en-US" w:bidi="ar-SA"/>
-              </w:rPr>
               <w:t>4.0 – 6.9</w:t>
             </w:r>
           </w:p>
         </w:tc>
         <w:tc>
           <w:tcPr>
-            <w:tcW w:w="5387" w:type="dxa"/>
+            <w:tcW w:w="5389" w:type="dxa"/>
             <w:tcBorders/>
             <w:shd w:color="auto" w:fill="CCCCCC" w:themeFill="text1" w:themeFillTint="33" w:val="clear"/>
           </w:tcPr>
           <w:p>
             <w:pPr>
               <w:pStyle w:val="Normal"/>
-              <w:widowControl/>
+              <w:widowControl w:val="false"/>
+              <w:suppressAutoHyphens w:val="true"/>
               <w:spacing w:lineRule="auto" w:line="240" w:before="0" w:after="0"/>
               <w:jc w:val="both"/>
               <w:cnfStyle w:val="000000100000" w:firstRow="0" w:lastRow="0" w:firstColumn="0" w:lastColumn="0" w:oddVBand="0" w:evenVBand="0" w:oddHBand="1" w:evenHBand="0" w:firstRowFirstColumn="0" w:firstRowLastColumn="0" w:lastRowFirstColumn="0" w:lastRowLastColumn="0"/>
@@ -2129,7 +2136,7 @@
         <w:trPr/>
         <w:tc>
           <w:tcPr>
-            <w:tcW w:w="2830" w:type="dxa"/>
+            <w:tcW w:w="2828" w:type="dxa"/>
             <w:cnfStyle w:val="001000000000" w:firstRow="0" w:lastRow="0" w:firstColumn="1" w:lastColumn="0" w:oddVBand="0" w:evenVBand="0" w:oddHBand="0" w:evenHBand="0" w:firstRowFirstColumn="0" w:firstRowLastColumn="0" w:lastRowFirstColumn="0" w:lastRowLastColumn="0"/>
             <w:tcBorders/>
             <w:shd w:color="auto" w:fill="92D050" w:val="clear"/>
@@ -2137,7 +2144,8 @@
           <w:p>
             <w:pPr>
               <w:pStyle w:val="Normal"/>
-              <w:widowControl/>
+              <w:widowControl w:val="false"/>
+              <w:suppressAutoHyphens w:val="true"/>
               <w:spacing w:lineRule="auto" w:line="240" w:before="0" w:after="0"/>
               <w:jc w:val="center"/>
               <w:rPr>
@@ -2152,21 +2160,20 @@
             </w:pPr>
             <w:r>
               <w:rPr>
-                <w:rFonts w:eastAsia="" w:cs=""/>
                 <w:b w:val="false"/>
                 <w:bCs w:val="false"/>
-                <w:color w:val="FFFFFF" w:themeColor="background1"/>
-                <w:kern w:val="0"/>
+                <w:color w:val="FFFFFF"/>
                 <w:sz w:val="26"/>
                 <w:szCs w:val="26"/>
-                <w:lang w:val="en-US" w:eastAsia="en-US" w:bidi="ar-SA"/>
+                <w:lang w:val="en-US"/>
               </w:rPr>
             </w:r>
           </w:p>
           <w:p>
             <w:pPr>
               <w:pStyle w:val="Normal"/>
-              <w:widowControl/>
+              <w:widowControl w:val="false"/>
+              <w:suppressAutoHyphens w:val="true"/>
               <w:spacing w:lineRule="auto" w:line="240" w:before="0" w:after="0"/>
               <w:jc w:val="center"/>
               <w:rPr>
@@ -2199,7 +2206,30 @@
           <w:p>
             <w:pPr>
               <w:pStyle w:val="Normal"/>
-              <w:widowControl/>
+              <w:widowControl w:val="false"/>
+              <w:suppressAutoHyphens w:val="true"/>
+              <w:spacing w:lineRule="auto" w:line="240" w:before="0" w:after="0"/>
+              <w:jc w:val="center"/>
+              <w:cnfStyle w:val="000000000000" w:firstRow="0" w:lastRow="0" w:firstColumn="0" w:lastColumn="0" w:oddVBand="0" w:evenVBand="0" w:oddHBand="0" w:evenHBand="0" w:firstRowFirstColumn="0" w:firstRowLastColumn="0" w:lastRowFirstColumn="0" w:lastRowLastColumn="0"/>
+              <w:rPr>
+                <w:sz w:val="20"/>
+                <w:szCs w:val="20"/>
+                <w:lang w:val="en-US"/>
+              </w:rPr>
+            </w:pPr>
+            <w:r>
+              <w:rPr>
+                <w:sz w:val="20"/>
+                <w:szCs w:val="20"/>
+                <w:lang w:val="en-US"/>
+              </w:rPr>
+            </w:r>
+          </w:p>
+          <w:p>
+            <w:pPr>
+              <w:pStyle w:val="Normal"/>
+              <w:widowControl w:val="false"/>
+              <w:suppressAutoHyphens w:val="true"/>
               <w:spacing w:lineRule="auto" w:line="240" w:before="0" w:after="0"/>
               <w:jc w:val="center"/>
               <w:cnfStyle w:val="000000000000" w:firstRow="0" w:lastRow="0" w:firstColumn="0" w:lastColumn="0" w:oddVBand="0" w:evenVBand="0" w:oddHBand="0" w:evenHBand="0" w:firstRowFirstColumn="0" w:firstRowLastColumn="0" w:lastRowFirstColumn="0" w:lastRowLastColumn="0"/>
@@ -2217,42 +2247,20 @@
                 <w:szCs w:val="20"/>
                 <w:lang w:val="en-US" w:eastAsia="en-US" w:bidi="ar-SA"/>
               </w:rPr>
-            </w:r>
-          </w:p>
-          <w:p>
-            <w:pPr>
-              <w:pStyle w:val="Normal"/>
-              <w:widowControl/>
-              <w:spacing w:lineRule="auto" w:line="240" w:before="0" w:after="0"/>
-              <w:jc w:val="center"/>
-              <w:cnfStyle w:val="000000000000" w:firstRow="0" w:lastRow="0" w:firstColumn="0" w:lastColumn="0" w:oddVBand="0" w:evenVBand="0" w:oddHBand="0" w:evenHBand="0" w:firstRowFirstColumn="0" w:firstRowLastColumn="0" w:lastRowFirstColumn="0" w:lastRowLastColumn="0"/>
-              <w:rPr>
-                <w:sz w:val="20"/>
-                <w:szCs w:val="20"/>
-                <w:lang w:val="en-US"/>
-              </w:rPr>
-            </w:pPr>
-            <w:r>
-              <w:rPr>
-                <w:rFonts w:eastAsia="" w:cs=""/>
-                <w:kern w:val="0"/>
-                <w:sz w:val="20"/>
-                <w:szCs w:val="20"/>
-                <w:lang w:val="en-US" w:eastAsia="en-US" w:bidi="ar-SA"/>
-              </w:rPr>
               <w:t>0.1 – 3.9</w:t>
             </w:r>
           </w:p>
         </w:tc>
         <w:tc>
           <w:tcPr>
-            <w:tcW w:w="5387" w:type="dxa"/>
+            <w:tcW w:w="5389" w:type="dxa"/>
             <w:tcBorders/>
           </w:tcPr>
           <w:p>
             <w:pPr>
               <w:pStyle w:val="Normal"/>
-              <w:widowControl/>
+              <w:widowControl w:val="false"/>
+              <w:suppressAutoHyphens w:val="true"/>
               <w:spacing w:lineRule="auto" w:line="240" w:before="0" w:after="0"/>
               <w:jc w:val="both"/>
               <w:cnfStyle w:val="000000000000" w:firstRow="0" w:lastRow="0" w:firstColumn="0" w:lastColumn="0" w:oddVBand="0" w:evenVBand="0" w:oddHBand="0" w:evenHBand="0" w:firstRowFirstColumn="0" w:firstRowLastColumn="0" w:lastRowFirstColumn="0" w:lastRowLastColumn="0"/>
@@ -2282,7 +2290,7 @@
         </w:trPr>
         <w:tc>
           <w:tcPr>
-            <w:tcW w:w="2830" w:type="dxa"/>
+            <w:tcW w:w="2828" w:type="dxa"/>
             <w:cnfStyle w:val="001000000000" w:firstRow="0" w:lastRow="0" w:firstColumn="1" w:lastColumn="0" w:oddVBand="0" w:evenVBand="0" w:oddHBand="0" w:evenHBand="0" w:firstRowFirstColumn="0" w:firstRowLastColumn="0" w:lastRowFirstColumn="0" w:lastRowLastColumn="0"/>
             <w:tcBorders/>
             <w:shd w:color="auto" w:fill="0070C0" w:val="clear"/>
@@ -2290,7 +2298,8 @@
           <w:p>
             <w:pPr>
               <w:pStyle w:val="Normal"/>
-              <w:widowControl/>
+              <w:widowControl w:val="false"/>
+              <w:suppressAutoHyphens w:val="true"/>
               <w:spacing w:lineRule="auto" w:line="240" w:before="0" w:after="0"/>
               <w:jc w:val="center"/>
               <w:rPr>
@@ -2305,21 +2314,20 @@
             </w:pPr>
             <w:r>
               <w:rPr>
-                <w:rFonts w:eastAsia="" w:cs=""/>
                 <w:b w:val="false"/>
                 <w:bCs w:val="false"/>
-                <w:color w:val="FFFFFF" w:themeColor="background1"/>
-                <w:kern w:val="0"/>
+                <w:color w:val="FFFFFF"/>
                 <w:sz w:val="26"/>
                 <w:szCs w:val="26"/>
-                <w:lang w:val="en-US" w:eastAsia="en-US" w:bidi="ar-SA"/>
+                <w:lang w:val="en-US"/>
               </w:rPr>
             </w:r>
           </w:p>
           <w:p>
             <w:pPr>
               <w:pStyle w:val="Normal"/>
-              <w:widowControl/>
+              <w:widowControl w:val="false"/>
+              <w:suppressAutoHyphens w:val="true"/>
               <w:spacing w:lineRule="auto" w:line="240" w:before="0" w:after="0"/>
               <w:jc w:val="center"/>
               <w:rPr>
@@ -2353,7 +2361,8 @@
           <w:p>
             <w:pPr>
               <w:pStyle w:val="Normal"/>
-              <w:widowControl/>
+              <w:widowControl w:val="false"/>
+              <w:suppressAutoHyphens w:val="true"/>
               <w:spacing w:lineRule="auto" w:line="240" w:before="0" w:after="0"/>
               <w:jc w:val="center"/>
               <w:cnfStyle w:val="000000100000" w:firstRow="0" w:lastRow="0" w:firstColumn="0" w:lastColumn="0" w:oddVBand="0" w:evenVBand="0" w:oddHBand="1" w:evenHBand="0" w:firstRowFirstColumn="0" w:firstRowLastColumn="0" w:lastRowFirstColumn="0" w:lastRowLastColumn="0"/>
@@ -2377,14 +2386,15 @@
         </w:tc>
         <w:tc>
           <w:tcPr>
-            <w:tcW w:w="5387" w:type="dxa"/>
+            <w:tcW w:w="5389" w:type="dxa"/>
             <w:tcBorders/>
             <w:shd w:color="auto" w:fill="CCCCCC" w:themeFill="text1" w:themeFillTint="33" w:val="clear"/>
           </w:tcPr>
           <w:p>
             <w:pPr>
               <w:pStyle w:val="Normal"/>
-              <w:widowControl/>
+              <w:widowControl w:val="false"/>
+              <w:suppressAutoHyphens w:val="true"/>
               <w:spacing w:lineRule="auto" w:line="240" w:before="0" w:after="0"/>
               <w:jc w:val="both"/>
               <w:cnfStyle w:val="000000100000" w:firstRow="0" w:lastRow="0" w:firstColumn="0" w:lastColumn="0" w:oddVBand="0" w:evenVBand="0" w:oddHBand="1" w:evenHBand="0" w:firstRowFirstColumn="0" w:firstRowLastColumn="0" w:lastRowFirstColumn="0" w:lastRowLastColumn="0"/>
@@ -2554,7 +2564,7 @@
         <w:tblStyle w:val="Tablaconcuadrcula"/>
         <w:tblW w:w="10218" w:type="dxa"/>
         <w:jc w:val="left"/>
-        <w:tblInd w:w="0" w:type="dxa"/>
+        <w:tblInd w:w="113" w:type="dxa"/>
         <w:tblLayout w:type="fixed"/>
         <w:tblCellMar>
           <w:top w:w="0" w:type="dxa"/>
@@ -2565,16 +2575,16 @@
         <w:tblLook w:val="04a0" w:noHBand="0" w:noVBand="1" w:firstColumn="1" w:lastRow="0" w:lastColumn="0" w:firstRow="1"/>
       </w:tblPr>
       <w:tblGrid>
+        <w:gridCol w:w="3067"/>
+        <w:gridCol w:w="2042"/>
         <w:gridCol w:w="2554"/>
-        <w:gridCol w:w="2554"/>
-        <w:gridCol w:w="2555"/>
         <w:gridCol w:w="2554"/>
       </w:tblGrid>
       <w:tr>
         <w:trPr/>
         <w:tc>
           <w:tcPr>
-            <w:tcW w:w="2554" w:type="dxa"/>
+            <w:tcW w:w="3067" w:type="dxa"/>
             <w:vMerge w:val="restart"/>
             <w:tcBorders/>
             <w:vAlign w:val="center"/>
@@ -2582,7 +2592,8 @@
           <w:p>
             <w:pPr>
               <w:pStyle w:val="Normal"/>
-              <w:widowControl/>
+              <w:widowControl w:val="false"/>
+              <w:suppressAutoHyphens w:val="true"/>
               <w:spacing w:lineRule="auto" w:line="240" w:before="0" w:after="0"/>
               <w:jc w:val="center"/>
               <w:rPr>
@@ -2603,14 +2614,15 @@
         </w:tc>
         <w:tc>
           <w:tcPr>
-            <w:tcW w:w="7663" w:type="dxa"/>
+            <w:tcW w:w="7150" w:type="dxa"/>
             <w:gridSpan w:val="3"/>
             <w:tcBorders/>
           </w:tcPr>
           <w:p>
             <w:pPr>
               <w:pStyle w:val="Normal"/>
-              <w:widowControl/>
+              <w:widowControl w:val="false"/>
+              <w:suppressAutoHyphens w:val="true"/>
               <w:spacing w:lineRule="auto" w:line="240" w:before="0" w:after="0"/>
               <w:jc w:val="both"/>
               <w:rPr>
@@ -2625,7 +2637,7 @@
                 <w:szCs w:val="22"/>
                 <w:lang w:val="en-US" w:eastAsia="en-US" w:bidi="ar-SA"/>
               </w:rPr>
-              <w:t>{% colspan col_labels|count %}</w:t>
+              <w:t xml:space="preserve">{% colspan </w:t>
             </w:r>
             <w:r>
               <w:rPr>
@@ -2635,7 +2647,7 @@
                 <w:szCs w:val="22"/>
                 <w:lang w:val="en-US" w:eastAsia="en-US" w:bidi="ar-SA"/>
               </w:rPr>
-              <w:t>I</w:t>
+              <w:t>port_context_columns</w:t>
             </w:r>
             <w:r>
               <w:rPr>
@@ -2645,7 +2657,7 @@
                 <w:szCs w:val="22"/>
                 <w:lang w:val="en-US" w:eastAsia="en-US" w:bidi="ar-SA"/>
               </w:rPr>
-              <w:t>nformation about the host</w:t>
+              <w:t>|count %}Information about the host</w:t>
             </w:r>
           </w:p>
         </w:tc>
@@ -2654,14 +2666,15 @@
         <w:trPr/>
         <w:tc>
           <w:tcPr>
-            <w:tcW w:w="2554" w:type="dxa"/>
+            <w:tcW w:w="3067" w:type="dxa"/>
             <w:vMerge w:val="continue"/>
             <w:tcBorders/>
           </w:tcPr>
           <w:p>
             <w:pPr>
               <w:pStyle w:val="Normal"/>
-              <w:widowControl/>
+              <w:widowControl w:val="false"/>
+              <w:suppressAutoHyphens w:val="true"/>
               <w:spacing w:lineRule="auto" w:line="240" w:before="0" w:after="0"/>
               <w:jc w:val="both"/>
               <w:rPr>
@@ -2673,14 +2686,58 @@
             </w:pPr>
             <w:r>
               <w:rPr>
-                <w:rFonts w:eastAsia="" w:cs=""/>
                 <w:b/>
                 <w:bCs/>
+                <w:lang w:val="en-US"/>
+              </w:rPr>
+            </w:r>
+          </w:p>
+        </w:tc>
+        <w:tc>
+          <w:tcPr>
+            <w:tcW w:w="2042" w:type="dxa"/>
+            <w:tcBorders/>
+          </w:tcPr>
+          <w:p>
+            <w:pPr>
+              <w:pStyle w:val="Normal"/>
+              <w:widowControl w:val="false"/>
+              <w:suppressAutoHyphens w:val="true"/>
+              <w:spacing w:lineRule="auto" w:line="240" w:before="0" w:after="0"/>
+              <w:jc w:val="both"/>
+              <w:rPr>
+                <w:lang w:val="en-US"/>
+              </w:rPr>
+            </w:pPr>
+            <w:r>
+              <w:rPr>
+                <w:rFonts w:eastAsia="" w:cs=""/>
                 <w:kern w:val="0"/>
                 <w:sz w:val="22"/>
                 <w:szCs w:val="22"/>
                 <w:lang w:val="en-US" w:eastAsia="en-US" w:bidi="ar-SA"/>
               </w:rPr>
+              <w:t xml:space="preserve">{%tc for col in </w:t>
+            </w:r>
+            <w:r>
+              <w:rPr>
+                <w:rFonts w:eastAsia="" w:cs=""/>
+                <w:kern w:val="0"/>
+                <w:sz w:val="22"/>
+                <w:szCs w:val="22"/>
+                <w:lang w:val="en-US" w:eastAsia="en-US" w:bidi="ar-SA"/>
+              </w:rPr>
+              <w:t>port_context_columns</w:t>
+            </w:r>
+            <w:r>
+              <w:rPr>
+                <w:rFonts w:eastAsia="" w:cs=""/>
+                <w:kern w:val="0"/>
+                <w:sz w:val="22"/>
+                <w:szCs w:val="22"/>
+                <w:lang w:val="en-US" w:eastAsia="en-US" w:bidi="ar-SA"/>
+              </w:rPr>
+              <w:t xml:space="preserve"> %}</w:t>
             </w:r>
           </w:p>
         </w:tc>
@@ -2692,34 +2749,8 @@
           <w:p>
             <w:pPr>
               <w:pStyle w:val="Normal"/>
-              <w:widowControl/>
-              <w:spacing w:lineRule="auto" w:line="240" w:before="0" w:after="0"/>
-              <w:jc w:val="both"/>
-              <w:rPr>
-                <w:lang w:val="en-US"/>
-              </w:rPr>
-            </w:pPr>
-            <w:r>
-              <w:rPr>
-                <w:rFonts w:eastAsia="" w:cs=""/>
-                <w:kern w:val="0"/>
-                <w:sz w:val="22"/>
-                <w:szCs w:val="22"/>
-                <w:lang w:val="en-US" w:eastAsia="en-US" w:bidi="ar-SA"/>
-              </w:rPr>
-              <w:t>{%tc for col in col_labels %}</w:t>
-            </w:r>
-          </w:p>
-        </w:tc>
-        <w:tc>
-          <w:tcPr>
-            <w:tcW w:w="2555" w:type="dxa"/>
-            <w:tcBorders/>
-          </w:tcPr>
-          <w:p>
-            <w:pPr>
-              <w:pStyle w:val="Normal"/>
-              <w:widowControl/>
+              <w:widowControl w:val="false"/>
+              <w:suppressAutoHyphens w:val="true"/>
               <w:spacing w:lineRule="auto" w:line="240" w:before="0" w:after="0"/>
               <w:jc w:val="both"/>
               <w:rPr>
@@ -2746,7 +2777,8 @@
           <w:p>
             <w:pPr>
               <w:pStyle w:val="Normal"/>
-              <w:widowControl/>
+              <w:widowControl w:val="false"/>
+              <w:suppressAutoHyphens w:val="true"/>
               <w:spacing w:lineRule="auto" w:line="240" w:before="0" w:after="0"/>
               <w:jc w:val="both"/>
               <w:rPr>
@@ -2777,7 +2809,8 @@
           <w:p>
             <w:pPr>
               <w:pStyle w:val="Normal"/>
-              <w:widowControl/>
+              <w:widowControl w:val="false"/>
+              <w:suppressAutoHyphens w:val="true"/>
               <w:spacing w:lineRule="auto" w:line="240" w:before="0" w:after="0"/>
               <w:jc w:val="both"/>
               <w:rPr>
@@ -2794,7 +2827,31 @@
                 <w:szCs w:val="22"/>
                 <w:lang w:val="en-US" w:eastAsia="en-US" w:bidi="ar-SA"/>
               </w:rPr>
-              <w:t>{%tr for item in tbl_host_contents %}</w:t>
+              <w:t xml:space="preserve">{%tr for item in </w:t>
+            </w:r>
+            <w:r>
+              <w:rPr>
+                <w:rFonts w:eastAsia="" w:cs=""/>
+                <w:b/>
+                <w:bCs/>
+                <w:kern w:val="0"/>
+                <w:sz w:val="22"/>
+                <w:szCs w:val="22"/>
+                <w:lang w:val="en-US" w:eastAsia="en-US" w:bidi="ar-SA"/>
+              </w:rPr>
+              <w:t>port_context_rows</w:t>
+            </w:r>
+            <w:r>
+              <w:rPr>
+                <w:rFonts w:eastAsia="" w:cs=""/>
+                <w:b/>
+                <w:bCs/>
+                <w:kern w:val="0"/>
+                <w:sz w:val="22"/>
+                <w:szCs w:val="22"/>
+                <w:lang w:val="en-US" w:eastAsia="en-US" w:bidi="ar-SA"/>
+              </w:rPr>
+              <w:t xml:space="preserve"> %}</w:t>
             </w:r>
           </w:p>
         </w:tc>
@@ -2803,13 +2860,14 @@
         <w:trPr/>
         <w:tc>
           <w:tcPr>
-            <w:tcW w:w="2554" w:type="dxa"/>
+            <w:tcW w:w="3067" w:type="dxa"/>
             <w:tcBorders/>
           </w:tcPr>
           <w:p>
             <w:pPr>
               <w:pStyle w:val="Normal"/>
-              <w:widowControl/>
+              <w:widowControl w:val="false"/>
+              <w:suppressAutoHyphens w:val="true"/>
               <w:spacing w:lineRule="auto" w:line="240" w:before="0" w:after="0"/>
               <w:jc w:val="both"/>
               <w:rPr>
@@ -2830,6 +2888,36 @@
                 <w:lang w:val="en-US" w:eastAsia="en-US" w:bidi="ar-SA"/>
               </w:rPr>
               <w:t>{{ item.label }}</w:t>
+            </w:r>
+          </w:p>
+        </w:tc>
+        <w:tc>
+          <w:tcPr>
+            <w:tcW w:w="2042" w:type="dxa"/>
+            <w:tcBorders/>
+          </w:tcPr>
+          <w:p>
+            <w:pPr>
+              <w:pStyle w:val="Normal"/>
+              <w:widowControl w:val="false"/>
+              <w:suppressAutoHyphens w:val="true"/>
+              <w:spacing w:lineRule="auto" w:line="240" w:before="0" w:after="0"/>
+              <w:jc w:val="both"/>
+              <w:rPr>
+                <w:lang w:val="en-US"/>
+              </w:rPr>
+            </w:pPr>
+            <w:r>
+              <w:rPr>
+                <w:rFonts w:eastAsia="" w:cs=""/>
+                <w:b/>
+                <w:bCs/>
+                <w:kern w:val="0"/>
+                <w:sz w:val="22"/>
+                <w:szCs w:val="22"/>
+                <w:lang w:val="en-US" w:eastAsia="en-US" w:bidi="ar-SA"/>
+              </w:rPr>
+              <w:t>{%tc for col in item.cols %}</w:t>
             </w:r>
           </w:p>
         </w:tc>
@@ -2841,36 +2929,8 @@
           <w:p>
             <w:pPr>
               <w:pStyle w:val="Normal"/>
-              <w:widowControl/>
-              <w:spacing w:lineRule="auto" w:line="240" w:before="0" w:after="0"/>
-              <w:jc w:val="both"/>
-              <w:rPr>
-                <w:lang w:val="en-US"/>
-              </w:rPr>
-            </w:pPr>
-            <w:r>
-              <w:rPr>
-                <w:rFonts w:eastAsia="" w:cs=""/>
-                <w:b/>
-                <w:bCs/>
-                <w:kern w:val="0"/>
-                <w:sz w:val="22"/>
-                <w:szCs w:val="22"/>
-                <w:lang w:val="en-US" w:eastAsia="en-US" w:bidi="ar-SA"/>
-              </w:rPr>
-              <w:t>{%tc for col in item.cols %}</w:t>
-            </w:r>
-          </w:p>
-        </w:tc>
-        <w:tc>
-          <w:tcPr>
-            <w:tcW w:w="2555" w:type="dxa"/>
-            <w:tcBorders/>
-          </w:tcPr>
-          <w:p>
-            <w:pPr>
-              <w:pStyle w:val="Normal"/>
-              <w:widowControl/>
+              <w:widowControl w:val="false"/>
+              <w:suppressAutoHyphens w:val="true"/>
               <w:spacing w:lineRule="auto" w:line="240" w:before="0" w:after="0"/>
               <w:jc w:val="both"/>
               <w:rPr>
@@ -2897,7 +2957,8 @@
           <w:p>
             <w:pPr>
               <w:pStyle w:val="Normal"/>
-              <w:widowControl/>
+              <w:widowControl w:val="false"/>
+              <w:suppressAutoHyphens w:val="true"/>
               <w:spacing w:lineRule="auto" w:line="240" w:before="0" w:after="0"/>
               <w:jc w:val="both"/>
               <w:rPr>
@@ -2928,16 +2989,23 @@
           <w:p>
             <w:pPr>
               <w:pStyle w:val="Normal"/>
-              <w:widowControl/>
+              <w:widowControl w:val="false"/>
+              <w:suppressAutoHyphens w:val="true"/>
               <w:spacing w:lineRule="auto" w:line="240" w:before="0" w:after="0"/>
-              <w:jc w:val="both"/>
-              <w:rPr>
-                <w:lang w:val="en-US"/>
+              <w:jc w:val="center"/>
+              <w:rPr>
+                <w:rFonts w:eastAsia="" w:cs=""/>
+                <w:kern w:val="0"/>
+                <w:sz w:val="22"/>
+                <w:szCs w:val="22"/>
+                <w:lang w:val="en-US" w:eastAsia="en-US" w:bidi="ar-SA"/>
               </w:rPr>
             </w:pPr>
             <w:r>
               <w:rPr>
                 <w:rFonts w:eastAsia="" w:cs=""/>
+                <w:b/>
+                <w:bCs/>
                 <w:kern w:val="0"/>
                 <w:sz w:val="22"/>
                 <w:szCs w:val="22"/>
@@ -2996,16 +3064,7 @@
         <w:sz w:val="24"/>
         <w:szCs w:val="24"/>
       </w:rPr>
-      <w:t>Made for {{ corp_name }</w:t>
-    </w:r>
-    <w:r>
-      <w:rPr>
-        <w:rFonts w:eastAsia="Calibri" w:cs="DejaVu Sans"/>
-        <w:color w:val="000000"/>
-        <w:sz w:val="24"/>
-        <w:szCs w:val="24"/>
-      </w:rPr>
-      <w:t>}</w:t>
+      <w:t>Made for {{ corp_name }}</w:t>
     </w:r>
   </w:p>
   <w:p>
@@ -3054,7 +3113,7 @@
         <w:docPartGallery w:val="Page Numbers (Bottom of Page)"/>
         <w:docPartUnique w:val="true"/>
       </w:docPartObj>
-      <w:id w:val="1619332802"/>
+      <w:id w:val="632078763"/>
     </w:sdtPr>
     <w:sdtContent>
       <w:p>
@@ -3881,6 +3940,7 @@
     <w:rsid w:val="00b921ee"/>
     <w:pPr>
       <w:widowControl/>
+      <w:suppressAutoHyphens w:val="true"/>
       <w:bidi w:val="0"/>
       <w:spacing w:lineRule="auto" w:line="252" w:before="0" w:after="160"/>
       <w:jc w:val="both"/>
@@ -4605,6 +4665,7 @@
     <w:rsid w:val="00b921ee"/>
     <w:pPr>
       <w:widowControl/>
+      <w:suppressAutoHyphens w:val="true"/>
       <w:bidi w:val="0"/>
       <w:spacing w:lineRule="auto" w:line="240" w:before="0" w:after="0"/>
       <w:jc w:val="both"/>

</xml_diff>

<commit_message>
Done: Changed to VULNERS usage. Much better vulneraability information and cleaner code. Started performing CVE information extract to create the second table and getting information for the Planner and ConversationalAgent module.
</commit_message>
<xml_diff>
--- a/templates/template.docx
+++ b/templates/template.docx
@@ -639,8 +639,8 @@
         <w:tblLook w:val="04a0" w:noHBand="0" w:noVBand="1" w:firstColumn="1" w:lastRow="0" w:lastColumn="0" w:firstRow="1"/>
       </w:tblPr>
       <w:tblGrid>
-        <w:gridCol w:w="2544"/>
-        <w:gridCol w:w="4502"/>
+        <w:gridCol w:w="2541"/>
+        <w:gridCol w:w="4505"/>
         <w:gridCol w:w="3182"/>
       </w:tblGrid>
       <w:tr>
@@ -649,7 +649,7 @@
         </w:trPr>
         <w:tc>
           <w:tcPr>
-            <w:tcW w:w="2544" w:type="dxa"/>
+            <w:tcW w:w="2541" w:type="dxa"/>
             <w:tcBorders>
               <w:top w:val="single" w:sz="4" w:space="0" w:color="000000"/>
               <w:left w:val="single" w:sz="4" w:space="0" w:color="000000"/>
@@ -685,7 +685,7 @@
         </w:tc>
         <w:tc>
           <w:tcPr>
-            <w:tcW w:w="4502" w:type="dxa"/>
+            <w:tcW w:w="4505" w:type="dxa"/>
             <w:tcBorders>
               <w:top w:val="single" w:sz="4" w:space="0" w:color="000000"/>
               <w:left w:val="single" w:sz="4" w:space="0" w:color="000000"/>
@@ -812,7 +812,7 @@
         </w:trPr>
         <w:tc>
           <w:tcPr>
-            <w:tcW w:w="2544" w:type="dxa"/>
+            <w:tcW w:w="2541" w:type="dxa"/>
             <w:tcBorders>
               <w:top w:val="single" w:sz="4" w:space="0" w:color="000000"/>
               <w:left w:val="single" w:sz="4" w:space="0" w:color="000000"/>
@@ -847,7 +847,7 @@
         </w:tc>
         <w:tc>
           <w:tcPr>
-            <w:tcW w:w="4502" w:type="dxa"/>
+            <w:tcW w:w="4505" w:type="dxa"/>
             <w:tcBorders>
               <w:top w:val="single" w:sz="4" w:space="0" w:color="000000"/>
               <w:left w:val="single" w:sz="4" w:space="0" w:color="000000"/>
@@ -983,7 +983,7 @@
         </w:trPr>
         <w:tc>
           <w:tcPr>
-            <w:tcW w:w="2544" w:type="dxa"/>
+            <w:tcW w:w="2541" w:type="dxa"/>
             <w:tcBorders>
               <w:top w:val="single" w:sz="4" w:space="0" w:color="000000"/>
               <w:left w:val="single" w:sz="4" w:space="0" w:color="000000"/>
@@ -1013,7 +1013,7 @@
         </w:tc>
         <w:tc>
           <w:tcPr>
-            <w:tcW w:w="4502" w:type="dxa"/>
+            <w:tcW w:w="4505" w:type="dxa"/>
             <w:tcBorders>
               <w:top w:val="single" w:sz="4" w:space="0" w:color="000000"/>
               <w:left w:val="single" w:sz="4" w:space="0" w:color="000000"/>
@@ -1513,9 +1513,9 @@
         <w:tblLook w:val="04a0" w:noHBand="0" w:noVBand="1" w:firstColumn="1" w:lastRow="0" w:lastColumn="0" w:firstRow="1"/>
       </w:tblPr>
       <w:tblGrid>
-        <w:gridCol w:w="2828"/>
+        <w:gridCol w:w="2825"/>
         <w:gridCol w:w="1984"/>
-        <w:gridCol w:w="5389"/>
+        <w:gridCol w:w="5392"/>
       </w:tblGrid>
       <w:tr>
         <w:trPr>
@@ -1523,7 +1523,7 @@
         </w:trPr>
         <w:tc>
           <w:tcPr>
-            <w:tcW w:w="2828" w:type="dxa"/>
+            <w:tcW w:w="2825" w:type="dxa"/>
             <w:cnfStyle w:val="001000000000" w:firstRow="0" w:lastRow="0" w:firstColumn="1" w:lastColumn="0" w:oddVBand="0" w:evenVBand="0" w:oddHBand="0" w:evenHBand="0" w:firstRowFirstColumn="0" w:firstRowLastColumn="0" w:lastRowFirstColumn="0" w:lastRowLastColumn="0"/>
             <w:tcBorders>
               <w:top w:val="single" w:sz="4" w:space="0" w:color="000000"/>
@@ -1628,7 +1628,7 @@
         </w:tc>
         <w:tc>
           <w:tcPr>
-            <w:tcW w:w="5389" w:type="dxa"/>
+            <w:tcW w:w="5392" w:type="dxa"/>
             <w:tcBorders>
               <w:top w:val="single" w:sz="4" w:space="0" w:color="000000"/>
               <w:left w:val="single" w:sz="4" w:space="0" w:color="000000"/>
@@ -1671,7 +1671,7 @@
         </w:trPr>
         <w:tc>
           <w:tcPr>
-            <w:tcW w:w="2828" w:type="dxa"/>
+            <w:tcW w:w="2825" w:type="dxa"/>
             <w:cnfStyle w:val="001000000000" w:firstRow="0" w:lastRow="0" w:firstColumn="1" w:lastColumn="0" w:oddVBand="0" w:evenVBand="0" w:oddHBand="0" w:evenHBand="0" w:firstRowFirstColumn="0" w:firstRowLastColumn="0" w:lastRowFirstColumn="0" w:lastRowLastColumn="0"/>
             <w:tcBorders>
               <w:top w:val="single" w:sz="4" w:space="0" w:color="000000"/>
@@ -1793,7 +1793,7 @@
         </w:tc>
         <w:tc>
           <w:tcPr>
-            <w:tcW w:w="5389" w:type="dxa"/>
+            <w:tcW w:w="5392" w:type="dxa"/>
             <w:tcBorders>
               <w:top w:val="single" w:sz="4" w:space="0" w:color="000000"/>
             </w:tcBorders>
@@ -1830,7 +1830,7 @@
         <w:trPr/>
         <w:tc>
           <w:tcPr>
-            <w:tcW w:w="2828" w:type="dxa"/>
+            <w:tcW w:w="2825" w:type="dxa"/>
             <w:cnfStyle w:val="001000000000" w:firstRow="0" w:lastRow="0" w:firstColumn="1" w:lastColumn="0" w:oddVBand="0" w:evenVBand="0" w:oddHBand="0" w:evenHBand="0" w:firstRowFirstColumn="0" w:firstRowLastColumn="0" w:lastRowFirstColumn="0" w:lastRowLastColumn="0"/>
             <w:tcBorders/>
             <w:shd w:color="auto" w:fill="FF0000" w:val="clear"/>
@@ -1947,7 +1947,7 @@
         </w:tc>
         <w:tc>
           <w:tcPr>
-            <w:tcW w:w="5389" w:type="dxa"/>
+            <w:tcW w:w="5392" w:type="dxa"/>
             <w:tcBorders/>
           </w:tcPr>
           <w:p>
@@ -1983,7 +1983,7 @@
         </w:trPr>
         <w:tc>
           <w:tcPr>
-            <w:tcW w:w="2828" w:type="dxa"/>
+            <w:tcW w:w="2825" w:type="dxa"/>
             <w:cnfStyle w:val="001000000000" w:firstRow="0" w:lastRow="0" w:firstColumn="1" w:lastColumn="0" w:oddVBand="0" w:evenVBand="0" w:oddHBand="0" w:evenHBand="0" w:firstRowFirstColumn="0" w:firstRowLastColumn="0" w:lastRowFirstColumn="0" w:lastRowLastColumn="0"/>
             <w:tcBorders/>
             <w:shd w:color="auto" w:fill="FFC000" w:val="clear"/>
@@ -2101,7 +2101,7 @@
         </w:tc>
         <w:tc>
           <w:tcPr>
-            <w:tcW w:w="5389" w:type="dxa"/>
+            <w:tcW w:w="5392" w:type="dxa"/>
             <w:tcBorders/>
             <w:shd w:color="auto" w:fill="CCCCCC" w:themeFill="text1" w:themeFillTint="33" w:val="clear"/>
           </w:tcPr>
@@ -2136,7 +2136,7 @@
         <w:trPr/>
         <w:tc>
           <w:tcPr>
-            <w:tcW w:w="2828" w:type="dxa"/>
+            <w:tcW w:w="2825" w:type="dxa"/>
             <w:cnfStyle w:val="001000000000" w:firstRow="0" w:lastRow="0" w:firstColumn="1" w:lastColumn="0" w:oddVBand="0" w:evenVBand="0" w:oddHBand="0" w:evenHBand="0" w:firstRowFirstColumn="0" w:firstRowLastColumn="0" w:lastRowFirstColumn="0" w:lastRowLastColumn="0"/>
             <w:tcBorders/>
             <w:shd w:color="auto" w:fill="92D050" w:val="clear"/>
@@ -2253,7 +2253,7 @@
         </w:tc>
         <w:tc>
           <w:tcPr>
-            <w:tcW w:w="5389" w:type="dxa"/>
+            <w:tcW w:w="5392" w:type="dxa"/>
             <w:tcBorders/>
           </w:tcPr>
           <w:p>
@@ -2290,7 +2290,7 @@
         </w:trPr>
         <w:tc>
           <w:tcPr>
-            <w:tcW w:w="2828" w:type="dxa"/>
+            <w:tcW w:w="2825" w:type="dxa"/>
             <w:cnfStyle w:val="001000000000" w:firstRow="0" w:lastRow="0" w:firstColumn="1" w:lastColumn="0" w:oddVBand="0" w:evenVBand="0" w:oddHBand="0" w:evenHBand="0" w:firstRowFirstColumn="0" w:firstRowLastColumn="0" w:lastRowFirstColumn="0" w:lastRowLastColumn="0"/>
             <w:tcBorders/>
             <w:shd w:color="auto" w:fill="0070C0" w:val="clear"/>
@@ -2386,7 +2386,7 @@
         </w:tc>
         <w:tc>
           <w:tcPr>
-            <w:tcW w:w="5389" w:type="dxa"/>
+            <w:tcW w:w="5392" w:type="dxa"/>
             <w:tcBorders/>
             <w:shd w:color="auto" w:fill="CCCCCC" w:themeFill="text1" w:themeFillTint="33" w:val="clear"/>
           </w:tcPr>
@@ -2577,8 +2577,8 @@
       <w:tblGrid>
         <w:gridCol w:w="3067"/>
         <w:gridCol w:w="2042"/>
-        <w:gridCol w:w="2554"/>
-        <w:gridCol w:w="2554"/>
+        <w:gridCol w:w="1291"/>
+        <w:gridCol w:w="3817"/>
       </w:tblGrid>
       <w:tr>
         <w:trPr/>
@@ -2637,27 +2637,7 @@
                 <w:szCs w:val="22"/>
                 <w:lang w:val="en-US" w:eastAsia="en-US" w:bidi="ar-SA"/>
               </w:rPr>
-              <w:t xml:space="preserve">{% colspan </w:t>
-            </w:r>
-            <w:r>
-              <w:rPr>
-                <w:rFonts w:eastAsia="" w:cs=""/>
-                <w:kern w:val="0"/>
-                <w:sz w:val="22"/>
-                <w:szCs w:val="22"/>
-                <w:lang w:val="en-US" w:eastAsia="en-US" w:bidi="ar-SA"/>
-              </w:rPr>
-              <w:t>port_context_columns</w:t>
-            </w:r>
-            <w:r>
-              <w:rPr>
-                <w:rFonts w:eastAsia="" w:cs=""/>
-                <w:kern w:val="0"/>
-                <w:sz w:val="22"/>
-                <w:szCs w:val="22"/>
-                <w:lang w:val="en-US" w:eastAsia="en-US" w:bidi="ar-SA"/>
-              </w:rPr>
-              <w:t>|count %}Information about the host</w:t>
+              <w:t>{% colspan port_context_columns|count %}Information about the host</w:t>
             </w:r>
           </w:p>
         </w:tc>
@@ -2688,6 +2668,7 @@
               <w:rPr>
                 <w:b/>
                 <w:bCs/>
+                <w:sz w:val="22"/>
                 <w:lang w:val="en-US"/>
               </w:rPr>
             </w:r>
@@ -2704,12 +2685,7 @@
               <w:widowControl w:val="false"/>
               <w:suppressAutoHyphens w:val="true"/>
               <w:spacing w:lineRule="auto" w:line="240" w:before="0" w:after="0"/>
-              <w:jc w:val="both"/>
-              <w:rPr>
-                <w:lang w:val="en-US"/>
-              </w:rPr>
-            </w:pPr>
-            <w:r>
+              <w:jc w:val="center"/>
               <w:rPr>
                 <w:rFonts w:eastAsia="" w:cs=""/>
                 <w:kern w:val="0"/>
@@ -2717,8 +2693,7 @@
                 <w:szCs w:val="22"/>
                 <w:lang w:val="en-US" w:eastAsia="en-US" w:bidi="ar-SA"/>
               </w:rPr>
-              <w:t xml:space="preserve">{%tc for col in </w:t>
-            </w:r>
+            </w:pPr>
             <w:r>
               <w:rPr>
                 <w:rFonts w:eastAsia="" w:cs=""/>
@@ -2727,23 +2702,13 @@
                 <w:szCs w:val="22"/>
                 <w:lang w:val="en-US" w:eastAsia="en-US" w:bidi="ar-SA"/>
               </w:rPr>
-              <w:t>port_context_columns</w:t>
-            </w:r>
-            <w:r>
-              <w:rPr>
-                <w:rFonts w:eastAsia="" w:cs=""/>
-                <w:kern w:val="0"/>
-                <w:sz w:val="22"/>
-                <w:szCs w:val="22"/>
-                <w:lang w:val="en-US" w:eastAsia="en-US" w:bidi="ar-SA"/>
-              </w:rPr>
-              <w:t xml:space="preserve"> %}</w:t>
+              <w:t>{%tc for col in port_context_columns %}</w:t>
             </w:r>
           </w:p>
         </w:tc>
         <w:tc>
           <w:tcPr>
-            <w:tcW w:w="2554" w:type="dxa"/>
+            <w:tcW w:w="1291" w:type="dxa"/>
             <w:tcBorders/>
           </w:tcPr>
           <w:p>
@@ -2752,12 +2717,7 @@
               <w:widowControl w:val="false"/>
               <w:suppressAutoHyphens w:val="true"/>
               <w:spacing w:lineRule="auto" w:line="240" w:before="0" w:after="0"/>
-              <w:jc w:val="both"/>
-              <w:rPr>
-                <w:lang w:val="en-US"/>
-              </w:rPr>
-            </w:pPr>
-            <w:r>
+              <w:jc w:val="center"/>
               <w:rPr>
                 <w:rFonts w:eastAsia="" w:cs=""/>
                 <w:kern w:val="0"/>
@@ -2765,13 +2725,22 @@
                 <w:szCs w:val="22"/>
                 <w:lang w:val="en-US" w:eastAsia="en-US" w:bidi="ar-SA"/>
               </w:rPr>
+            </w:pPr>
+            <w:r>
+              <w:rPr>
+                <w:rFonts w:eastAsia="" w:cs=""/>
+                <w:kern w:val="0"/>
+                <w:sz w:val="22"/>
+                <w:szCs w:val="22"/>
+                <w:lang w:val="en-US" w:eastAsia="en-US" w:bidi="ar-SA"/>
+              </w:rPr>
               <w:t>{{ col }}</w:t>
             </w:r>
           </w:p>
         </w:tc>
         <w:tc>
           <w:tcPr>
-            <w:tcW w:w="2554" w:type="dxa"/>
+            <w:tcW w:w="3817" w:type="dxa"/>
             <w:tcBorders/>
           </w:tcPr>
           <w:p>
@@ -2780,9 +2749,13 @@
               <w:widowControl w:val="false"/>
               <w:suppressAutoHyphens w:val="true"/>
               <w:spacing w:lineRule="auto" w:line="240" w:before="0" w:after="0"/>
-              <w:jc w:val="both"/>
-              <w:rPr>
-                <w:lang w:val="en-US"/>
+              <w:jc w:val="center"/>
+              <w:rPr>
+                <w:rFonts w:eastAsia="" w:cs=""/>
+                <w:kern w:val="0"/>
+                <w:sz w:val="22"/>
+                <w:szCs w:val="22"/>
+                <w:lang w:val="en-US" w:eastAsia="en-US" w:bidi="ar-SA"/>
               </w:rPr>
             </w:pPr>
             <w:r>
@@ -2827,31 +2800,7 @@
                 <w:szCs w:val="22"/>
                 <w:lang w:val="en-US" w:eastAsia="en-US" w:bidi="ar-SA"/>
               </w:rPr>
-              <w:t xml:space="preserve">{%tr for item in </w:t>
-            </w:r>
-            <w:r>
-              <w:rPr>
-                <w:rFonts w:eastAsia="" w:cs=""/>
-                <w:b/>
-                <w:bCs/>
-                <w:kern w:val="0"/>
-                <w:sz w:val="22"/>
-                <w:szCs w:val="22"/>
-                <w:lang w:val="en-US" w:eastAsia="en-US" w:bidi="ar-SA"/>
-              </w:rPr>
-              <w:t>port_context_rows</w:t>
-            </w:r>
-            <w:r>
-              <w:rPr>
-                <w:rFonts w:eastAsia="" w:cs=""/>
-                <w:b/>
-                <w:bCs/>
-                <w:kern w:val="0"/>
-                <w:sz w:val="22"/>
-                <w:szCs w:val="22"/>
-                <w:lang w:val="en-US" w:eastAsia="en-US" w:bidi="ar-SA"/>
-              </w:rPr>
-              <w:t xml:space="preserve"> %}</w:t>
+              <w:t>{%tr for item in port_context_rows %}</w:t>
             </w:r>
           </w:p>
         </w:tc>
@@ -2862,6 +2811,7 @@
           <w:tcPr>
             <w:tcW w:w="3067" w:type="dxa"/>
             <w:tcBorders/>
+            <w:vAlign w:val="center"/>
           </w:tcPr>
           <w:p>
             <w:pPr>
@@ -2869,12 +2819,16 @@
               <w:widowControl w:val="false"/>
               <w:suppressAutoHyphens w:val="true"/>
               <w:spacing w:lineRule="auto" w:line="240" w:before="0" w:after="0"/>
-              <w:jc w:val="both"/>
-              <w:rPr>
+              <w:jc w:val="center"/>
+              <w:rPr>
+                <w:rFonts w:eastAsia="" w:cs=""/>
                 <w:b/>
                 <w:b/>
                 <w:bCs/>
-                <w:lang w:val="en-US"/>
+                <w:kern w:val="0"/>
+                <w:sz w:val="22"/>
+                <w:szCs w:val="22"/>
+                <w:lang w:val="en-US" w:eastAsia="en-US" w:bidi="ar-SA"/>
               </w:rPr>
             </w:pPr>
             <w:r>
@@ -2902,9 +2856,16 @@
               <w:widowControl w:val="false"/>
               <w:suppressAutoHyphens w:val="true"/>
               <w:spacing w:lineRule="auto" w:line="240" w:before="0" w:after="0"/>
-              <w:jc w:val="both"/>
-              <w:rPr>
-                <w:lang w:val="en-US"/>
+              <w:jc w:val="center"/>
+              <w:rPr>
+                <w:rFonts w:eastAsia="" w:cs=""/>
+                <w:b/>
+                <w:b/>
+                <w:bCs/>
+                <w:kern w:val="0"/>
+                <w:sz w:val="22"/>
+                <w:szCs w:val="22"/>
+                <w:lang w:val="en-US" w:eastAsia="en-US" w:bidi="ar-SA"/>
               </w:rPr>
             </w:pPr>
             <w:r>
@@ -2923,7 +2884,7 @@
         </w:tc>
         <w:tc>
           <w:tcPr>
-            <w:tcW w:w="2554" w:type="dxa"/>
+            <w:tcW w:w="1291" w:type="dxa"/>
             <w:tcBorders/>
           </w:tcPr>
           <w:p>
@@ -2932,12 +2893,7 @@
               <w:widowControl w:val="false"/>
               <w:suppressAutoHyphens w:val="true"/>
               <w:spacing w:lineRule="auto" w:line="240" w:before="0" w:after="0"/>
-              <w:jc w:val="both"/>
-              <w:rPr>
-                <w:lang w:val="en-US"/>
-              </w:rPr>
-            </w:pPr>
-            <w:r>
+              <w:jc w:val="center"/>
               <w:rPr>
                 <w:rFonts w:eastAsia="" w:cs=""/>
                 <w:kern w:val="0"/>
@@ -2945,13 +2901,22 @@
                 <w:szCs w:val="22"/>
                 <w:lang w:val="en-US" w:eastAsia="en-US" w:bidi="ar-SA"/>
               </w:rPr>
+            </w:pPr>
+            <w:r>
+              <w:rPr>
+                <w:rFonts w:eastAsia="" w:cs=""/>
+                <w:kern w:val="0"/>
+                <w:sz w:val="22"/>
+                <w:szCs w:val="22"/>
+                <w:lang w:val="en-US" w:eastAsia="en-US" w:bidi="ar-SA"/>
+              </w:rPr>
               <w:t>{{ col }}</w:t>
             </w:r>
           </w:p>
         </w:tc>
         <w:tc>
           <w:tcPr>
-            <w:tcW w:w="2554" w:type="dxa"/>
+            <w:tcW w:w="3817" w:type="dxa"/>
             <w:tcBorders/>
           </w:tcPr>
           <w:p>
@@ -2960,9 +2925,13 @@
               <w:widowControl w:val="false"/>
               <w:suppressAutoHyphens w:val="true"/>
               <w:spacing w:lineRule="auto" w:line="240" w:before="0" w:after="0"/>
-              <w:jc w:val="both"/>
-              <w:rPr>
-                <w:lang w:val="en-US"/>
+              <w:jc w:val="center"/>
+              <w:rPr>
+                <w:rFonts w:eastAsia="" w:cs=""/>
+                <w:kern w:val="0"/>
+                <w:sz w:val="22"/>
+                <w:szCs w:val="22"/>
+                <w:lang w:val="en-US" w:eastAsia="en-US" w:bidi="ar-SA"/>
               </w:rPr>
             </w:pPr>
             <w:r>
@@ -3113,7 +3082,7 @@
         <w:docPartGallery w:val="Page Numbers (Bottom of Page)"/>
         <w:docPartUnique w:val="true"/>
       </w:docPartObj>
-      <w:id w:val="632078763"/>
+      <w:id w:val="2086330497"/>
     </w:sdtPr>
     <w:sdtContent>
       <w:p>
@@ -3223,7 +3192,7 @@
         </mc:Fallback>
       </mc:AlternateContent>
       <w:drawing>
-        <wp:anchor behindDoc="0" distT="0" distB="0" distL="0" distR="0" simplePos="0" locked="0" layoutInCell="0" allowOverlap="1" relativeHeight="17">
+        <wp:anchor behindDoc="1" distT="0" distB="0" distL="0" distR="0" simplePos="0" locked="0" layoutInCell="0" allowOverlap="1" relativeHeight="17">
           <wp:simplePos x="0" y="0"/>
           <wp:positionH relativeFrom="column">
             <wp:posOffset>5687695</wp:posOffset>

</xml_diff>

<commit_message>
Done: Report function is now fully functional with the new JSON returned by the scanner, which is much more powerful
</commit_message>
<xml_diff>
--- a/templates/template.docx
+++ b/templates/template.docx
@@ -639,8 +639,8 @@
         <w:tblLook w:val="04a0" w:noHBand="0" w:noVBand="1" w:firstColumn="1" w:lastRow="0" w:lastColumn="0" w:firstRow="1"/>
       </w:tblPr>
       <w:tblGrid>
-        <w:gridCol w:w="2541"/>
-        <w:gridCol w:w="4505"/>
+        <w:gridCol w:w="2539"/>
+        <w:gridCol w:w="4507"/>
         <w:gridCol w:w="3182"/>
       </w:tblGrid>
       <w:tr>
@@ -649,7 +649,7 @@
         </w:trPr>
         <w:tc>
           <w:tcPr>
-            <w:tcW w:w="2541" w:type="dxa"/>
+            <w:tcW w:w="2539" w:type="dxa"/>
             <w:tcBorders>
               <w:top w:val="single" w:sz="4" w:space="0" w:color="000000"/>
               <w:left w:val="single" w:sz="4" w:space="0" w:color="000000"/>
@@ -685,7 +685,7 @@
         </w:tc>
         <w:tc>
           <w:tcPr>
-            <w:tcW w:w="4505" w:type="dxa"/>
+            <w:tcW w:w="4507" w:type="dxa"/>
             <w:tcBorders>
               <w:top w:val="single" w:sz="4" w:space="0" w:color="000000"/>
               <w:left w:val="single" w:sz="4" w:space="0" w:color="000000"/>
@@ -812,7 +812,7 @@
         </w:trPr>
         <w:tc>
           <w:tcPr>
-            <w:tcW w:w="2541" w:type="dxa"/>
+            <w:tcW w:w="2539" w:type="dxa"/>
             <w:tcBorders>
               <w:top w:val="single" w:sz="4" w:space="0" w:color="000000"/>
               <w:left w:val="single" w:sz="4" w:space="0" w:color="000000"/>
@@ -847,7 +847,7 @@
         </w:tc>
         <w:tc>
           <w:tcPr>
-            <w:tcW w:w="4505" w:type="dxa"/>
+            <w:tcW w:w="4507" w:type="dxa"/>
             <w:tcBorders>
               <w:top w:val="single" w:sz="4" w:space="0" w:color="000000"/>
               <w:left w:val="single" w:sz="4" w:space="0" w:color="000000"/>
@@ -983,7 +983,7 @@
         </w:trPr>
         <w:tc>
           <w:tcPr>
-            <w:tcW w:w="2541" w:type="dxa"/>
+            <w:tcW w:w="2539" w:type="dxa"/>
             <w:tcBorders>
               <w:top w:val="single" w:sz="4" w:space="0" w:color="000000"/>
               <w:left w:val="single" w:sz="4" w:space="0" w:color="000000"/>
@@ -1013,7 +1013,7 @@
         </w:tc>
         <w:tc>
           <w:tcPr>
-            <w:tcW w:w="4505" w:type="dxa"/>
+            <w:tcW w:w="4507" w:type="dxa"/>
             <w:tcBorders>
               <w:top w:val="single" w:sz="4" w:space="0" w:color="000000"/>
               <w:left w:val="single" w:sz="4" w:space="0" w:color="000000"/>
@@ -1513,9 +1513,9 @@
         <w:tblLook w:val="04a0" w:noHBand="0" w:noVBand="1" w:firstColumn="1" w:lastRow="0" w:lastColumn="0" w:firstRow="1"/>
       </w:tblPr>
       <w:tblGrid>
-        <w:gridCol w:w="2825"/>
+        <w:gridCol w:w="2823"/>
         <w:gridCol w:w="1984"/>
-        <w:gridCol w:w="5392"/>
+        <w:gridCol w:w="5394"/>
       </w:tblGrid>
       <w:tr>
         <w:trPr>
@@ -1523,7 +1523,7 @@
         </w:trPr>
         <w:tc>
           <w:tcPr>
-            <w:tcW w:w="2825" w:type="dxa"/>
+            <w:tcW w:w="2823" w:type="dxa"/>
             <w:cnfStyle w:val="001000000000" w:firstRow="0" w:lastRow="0" w:firstColumn="1" w:lastColumn="0" w:oddVBand="0" w:evenVBand="0" w:oddHBand="0" w:evenHBand="0" w:firstRowFirstColumn="0" w:firstRowLastColumn="0" w:lastRowFirstColumn="0" w:lastRowLastColumn="0"/>
             <w:tcBorders>
               <w:top w:val="single" w:sz="4" w:space="0" w:color="000000"/>
@@ -1628,7 +1628,7 @@
         </w:tc>
         <w:tc>
           <w:tcPr>
-            <w:tcW w:w="5392" w:type="dxa"/>
+            <w:tcW w:w="5394" w:type="dxa"/>
             <w:tcBorders>
               <w:top w:val="single" w:sz="4" w:space="0" w:color="000000"/>
               <w:left w:val="single" w:sz="4" w:space="0" w:color="000000"/>
@@ -1671,7 +1671,7 @@
         </w:trPr>
         <w:tc>
           <w:tcPr>
-            <w:tcW w:w="2825" w:type="dxa"/>
+            <w:tcW w:w="2823" w:type="dxa"/>
             <w:cnfStyle w:val="001000000000" w:firstRow="0" w:lastRow="0" w:firstColumn="1" w:lastColumn="0" w:oddVBand="0" w:evenVBand="0" w:oddHBand="0" w:evenHBand="0" w:firstRowFirstColumn="0" w:firstRowLastColumn="0" w:lastRowFirstColumn="0" w:lastRowLastColumn="0"/>
             <w:tcBorders>
               <w:top w:val="single" w:sz="4" w:space="0" w:color="000000"/>
@@ -1793,7 +1793,7 @@
         </w:tc>
         <w:tc>
           <w:tcPr>
-            <w:tcW w:w="5392" w:type="dxa"/>
+            <w:tcW w:w="5394" w:type="dxa"/>
             <w:tcBorders>
               <w:top w:val="single" w:sz="4" w:space="0" w:color="000000"/>
             </w:tcBorders>
@@ -1830,7 +1830,7 @@
         <w:trPr/>
         <w:tc>
           <w:tcPr>
-            <w:tcW w:w="2825" w:type="dxa"/>
+            <w:tcW w:w="2823" w:type="dxa"/>
             <w:cnfStyle w:val="001000000000" w:firstRow="0" w:lastRow="0" w:firstColumn="1" w:lastColumn="0" w:oddVBand="0" w:evenVBand="0" w:oddHBand="0" w:evenHBand="0" w:firstRowFirstColumn="0" w:firstRowLastColumn="0" w:lastRowFirstColumn="0" w:lastRowLastColumn="0"/>
             <w:tcBorders/>
             <w:shd w:color="auto" w:fill="FF0000" w:val="clear"/>
@@ -1947,7 +1947,7 @@
         </w:tc>
         <w:tc>
           <w:tcPr>
-            <w:tcW w:w="5392" w:type="dxa"/>
+            <w:tcW w:w="5394" w:type="dxa"/>
             <w:tcBorders/>
           </w:tcPr>
           <w:p>
@@ -1983,7 +1983,7 @@
         </w:trPr>
         <w:tc>
           <w:tcPr>
-            <w:tcW w:w="2825" w:type="dxa"/>
+            <w:tcW w:w="2823" w:type="dxa"/>
             <w:cnfStyle w:val="001000000000" w:firstRow="0" w:lastRow="0" w:firstColumn="1" w:lastColumn="0" w:oddVBand="0" w:evenVBand="0" w:oddHBand="0" w:evenHBand="0" w:firstRowFirstColumn="0" w:firstRowLastColumn="0" w:lastRowFirstColumn="0" w:lastRowLastColumn="0"/>
             <w:tcBorders/>
             <w:shd w:color="auto" w:fill="FFC000" w:val="clear"/>
@@ -2101,7 +2101,7 @@
         </w:tc>
         <w:tc>
           <w:tcPr>
-            <w:tcW w:w="5392" w:type="dxa"/>
+            <w:tcW w:w="5394" w:type="dxa"/>
             <w:tcBorders/>
             <w:shd w:color="auto" w:fill="CCCCCC" w:themeFill="text1" w:themeFillTint="33" w:val="clear"/>
           </w:tcPr>
@@ -2136,7 +2136,7 @@
         <w:trPr/>
         <w:tc>
           <w:tcPr>
-            <w:tcW w:w="2825" w:type="dxa"/>
+            <w:tcW w:w="2823" w:type="dxa"/>
             <w:cnfStyle w:val="001000000000" w:firstRow="0" w:lastRow="0" w:firstColumn="1" w:lastColumn="0" w:oddVBand="0" w:evenVBand="0" w:oddHBand="0" w:evenHBand="0" w:firstRowFirstColumn="0" w:firstRowLastColumn="0" w:lastRowFirstColumn="0" w:lastRowLastColumn="0"/>
             <w:tcBorders/>
             <w:shd w:color="auto" w:fill="92D050" w:val="clear"/>
@@ -2253,7 +2253,7 @@
         </w:tc>
         <w:tc>
           <w:tcPr>
-            <w:tcW w:w="5392" w:type="dxa"/>
+            <w:tcW w:w="5394" w:type="dxa"/>
             <w:tcBorders/>
           </w:tcPr>
           <w:p>
@@ -2290,7 +2290,7 @@
         </w:trPr>
         <w:tc>
           <w:tcPr>
-            <w:tcW w:w="2825" w:type="dxa"/>
+            <w:tcW w:w="2823" w:type="dxa"/>
             <w:cnfStyle w:val="001000000000" w:firstRow="0" w:lastRow="0" w:firstColumn="1" w:lastColumn="0" w:oddVBand="0" w:evenVBand="0" w:oddHBand="0" w:evenHBand="0" w:firstRowFirstColumn="0" w:firstRowLastColumn="0" w:lastRowFirstColumn="0" w:lastRowLastColumn="0"/>
             <w:tcBorders/>
             <w:shd w:color="auto" w:fill="0070C0" w:val="clear"/>
@@ -2386,7 +2386,7 @@
         </w:tc>
         <w:tc>
           <w:tcPr>
-            <w:tcW w:w="5392" w:type="dxa"/>
+            <w:tcW w:w="5394" w:type="dxa"/>
             <w:tcBorders/>
             <w:shd w:color="auto" w:fill="CCCCCC" w:themeFill="text1" w:themeFillTint="33" w:val="clear"/>
           </w:tcPr>
@@ -3082,7 +3082,7 @@
         <w:docPartGallery w:val="Page Numbers (Bottom of Page)"/>
         <w:docPartUnique w:val="true"/>
       </w:docPartObj>
-      <w:id w:val="2086330497"/>
+      <w:id w:val="1791872933"/>
     </w:sdtPr>
     <w:sdtContent>
       <w:p>
@@ -4721,6 +4721,15 @@
     </w:pPr>
     <w:rPr/>
   </w:style>
+  <w:style w:type="paragraph" w:styleId="Obsahtabulky">
+    <w:name w:val="Obsah tabulky"/>
+    <w:basedOn w:val="Normal"/>
+    <w:qFormat/>
+    <w:pPr>
+      <w:suppressLineNumbers/>
+    </w:pPr>
+    <w:rPr/>
+  </w:style>
   <w:style w:type="numbering" w:styleId="NoList" w:default="1">
     <w:name w:val="No List"/>
     <w:uiPriority w:val="99"/>

</xml_diff>

<commit_message>
Added option to compile exploit in local project path, and changed template to be more visual
</commit_message>
<xml_diff>
--- a/templates/template.docx
+++ b/templates/template.docx
@@ -639,8 +639,8 @@
         <w:tblLook w:val="04a0" w:noHBand="0" w:noVBand="1" w:firstColumn="1" w:lastRow="0" w:lastColumn="0" w:firstRow="1"/>
       </w:tblPr>
       <w:tblGrid>
-        <w:gridCol w:w="2539"/>
-        <w:gridCol w:w="4507"/>
+        <w:gridCol w:w="2538"/>
+        <w:gridCol w:w="4508"/>
         <w:gridCol w:w="3182"/>
       </w:tblGrid>
       <w:tr>
@@ -649,7 +649,7 @@
         </w:trPr>
         <w:tc>
           <w:tcPr>
-            <w:tcW w:w="2539" w:type="dxa"/>
+            <w:tcW w:w="2538" w:type="dxa"/>
             <w:tcBorders>
               <w:top w:val="single" w:sz="4" w:space="0" w:color="000000"/>
               <w:left w:val="single" w:sz="4" w:space="0" w:color="000000"/>
@@ -685,7 +685,7 @@
         </w:tc>
         <w:tc>
           <w:tcPr>
-            <w:tcW w:w="4507" w:type="dxa"/>
+            <w:tcW w:w="4508" w:type="dxa"/>
             <w:tcBorders>
               <w:top w:val="single" w:sz="4" w:space="0" w:color="000000"/>
               <w:left w:val="single" w:sz="4" w:space="0" w:color="000000"/>
@@ -812,7 +812,7 @@
         </w:trPr>
         <w:tc>
           <w:tcPr>
-            <w:tcW w:w="2539" w:type="dxa"/>
+            <w:tcW w:w="2538" w:type="dxa"/>
             <w:tcBorders>
               <w:top w:val="single" w:sz="4" w:space="0" w:color="000000"/>
               <w:left w:val="single" w:sz="4" w:space="0" w:color="000000"/>
@@ -847,7 +847,7 @@
         </w:tc>
         <w:tc>
           <w:tcPr>
-            <w:tcW w:w="4507" w:type="dxa"/>
+            <w:tcW w:w="4508" w:type="dxa"/>
             <w:tcBorders>
               <w:top w:val="single" w:sz="4" w:space="0" w:color="000000"/>
               <w:left w:val="single" w:sz="4" w:space="0" w:color="000000"/>
@@ -983,7 +983,7 @@
         </w:trPr>
         <w:tc>
           <w:tcPr>
-            <w:tcW w:w="2539" w:type="dxa"/>
+            <w:tcW w:w="2538" w:type="dxa"/>
             <w:tcBorders>
               <w:top w:val="single" w:sz="4" w:space="0" w:color="000000"/>
               <w:left w:val="single" w:sz="4" w:space="0" w:color="000000"/>
@@ -1013,7 +1013,7 @@
         </w:tc>
         <w:tc>
           <w:tcPr>
-            <w:tcW w:w="4507" w:type="dxa"/>
+            <w:tcW w:w="4508" w:type="dxa"/>
             <w:tcBorders>
               <w:top w:val="single" w:sz="4" w:space="0" w:color="000000"/>
               <w:left w:val="single" w:sz="4" w:space="0" w:color="000000"/>
@@ -1513,9 +1513,9 @@
         <w:tblLook w:val="04a0" w:noHBand="0" w:noVBand="1" w:firstColumn="1" w:lastRow="0" w:lastColumn="0" w:firstRow="1"/>
       </w:tblPr>
       <w:tblGrid>
-        <w:gridCol w:w="2823"/>
+        <w:gridCol w:w="2822"/>
         <w:gridCol w:w="1984"/>
-        <w:gridCol w:w="5394"/>
+        <w:gridCol w:w="5395"/>
       </w:tblGrid>
       <w:tr>
         <w:trPr>
@@ -1523,7 +1523,7 @@
         </w:trPr>
         <w:tc>
           <w:tcPr>
-            <w:tcW w:w="2823" w:type="dxa"/>
+            <w:tcW w:w="2822" w:type="dxa"/>
             <w:cnfStyle w:val="001000000000" w:firstRow="0" w:lastRow="0" w:firstColumn="1" w:lastColumn="0" w:oddVBand="0" w:evenVBand="0" w:oddHBand="0" w:evenHBand="0" w:firstRowFirstColumn="0" w:firstRowLastColumn="0" w:lastRowFirstColumn="0" w:lastRowLastColumn="0"/>
             <w:tcBorders>
               <w:top w:val="single" w:sz="4" w:space="0" w:color="000000"/>
@@ -1628,7 +1628,7 @@
         </w:tc>
         <w:tc>
           <w:tcPr>
-            <w:tcW w:w="5394" w:type="dxa"/>
+            <w:tcW w:w="5395" w:type="dxa"/>
             <w:tcBorders>
               <w:top w:val="single" w:sz="4" w:space="0" w:color="000000"/>
               <w:left w:val="single" w:sz="4" w:space="0" w:color="000000"/>
@@ -1671,7 +1671,7 @@
         </w:trPr>
         <w:tc>
           <w:tcPr>
-            <w:tcW w:w="2823" w:type="dxa"/>
+            <w:tcW w:w="2822" w:type="dxa"/>
             <w:cnfStyle w:val="001000000000" w:firstRow="0" w:lastRow="0" w:firstColumn="1" w:lastColumn="0" w:oddVBand="0" w:evenVBand="0" w:oddHBand="0" w:evenHBand="0" w:firstRowFirstColumn="0" w:firstRowLastColumn="0" w:lastRowFirstColumn="0" w:lastRowLastColumn="0"/>
             <w:tcBorders>
               <w:top w:val="single" w:sz="4" w:space="0" w:color="000000"/>
@@ -1793,7 +1793,7 @@
         </w:tc>
         <w:tc>
           <w:tcPr>
-            <w:tcW w:w="5394" w:type="dxa"/>
+            <w:tcW w:w="5395" w:type="dxa"/>
             <w:tcBorders>
               <w:top w:val="single" w:sz="4" w:space="0" w:color="000000"/>
             </w:tcBorders>
@@ -1830,7 +1830,7 @@
         <w:trPr/>
         <w:tc>
           <w:tcPr>
-            <w:tcW w:w="2823" w:type="dxa"/>
+            <w:tcW w:w="2822" w:type="dxa"/>
             <w:cnfStyle w:val="001000000000" w:firstRow="0" w:lastRow="0" w:firstColumn="1" w:lastColumn="0" w:oddVBand="0" w:evenVBand="0" w:oddHBand="0" w:evenHBand="0" w:firstRowFirstColumn="0" w:firstRowLastColumn="0" w:lastRowFirstColumn="0" w:lastRowLastColumn="0"/>
             <w:tcBorders/>
             <w:shd w:color="auto" w:fill="FF0000" w:val="clear"/>
@@ -1947,7 +1947,7 @@
         </w:tc>
         <w:tc>
           <w:tcPr>
-            <w:tcW w:w="5394" w:type="dxa"/>
+            <w:tcW w:w="5395" w:type="dxa"/>
             <w:tcBorders/>
           </w:tcPr>
           <w:p>
@@ -1983,7 +1983,7 @@
         </w:trPr>
         <w:tc>
           <w:tcPr>
-            <w:tcW w:w="2823" w:type="dxa"/>
+            <w:tcW w:w="2822" w:type="dxa"/>
             <w:cnfStyle w:val="001000000000" w:firstRow="0" w:lastRow="0" w:firstColumn="1" w:lastColumn="0" w:oddVBand="0" w:evenVBand="0" w:oddHBand="0" w:evenHBand="0" w:firstRowFirstColumn="0" w:firstRowLastColumn="0" w:lastRowFirstColumn="0" w:lastRowLastColumn="0"/>
             <w:tcBorders/>
             <w:shd w:color="auto" w:fill="FFC000" w:val="clear"/>
@@ -2101,7 +2101,7 @@
         </w:tc>
         <w:tc>
           <w:tcPr>
-            <w:tcW w:w="5394" w:type="dxa"/>
+            <w:tcW w:w="5395" w:type="dxa"/>
             <w:tcBorders/>
             <w:shd w:color="auto" w:fill="CCCCCC" w:themeFill="text1" w:themeFillTint="33" w:val="clear"/>
           </w:tcPr>
@@ -2136,7 +2136,7 @@
         <w:trPr/>
         <w:tc>
           <w:tcPr>
-            <w:tcW w:w="2823" w:type="dxa"/>
+            <w:tcW w:w="2822" w:type="dxa"/>
             <w:cnfStyle w:val="001000000000" w:firstRow="0" w:lastRow="0" w:firstColumn="1" w:lastColumn="0" w:oddVBand="0" w:evenVBand="0" w:oddHBand="0" w:evenHBand="0" w:firstRowFirstColumn="0" w:firstRowLastColumn="0" w:lastRowFirstColumn="0" w:lastRowLastColumn="0"/>
             <w:tcBorders/>
             <w:shd w:color="auto" w:fill="92D050" w:val="clear"/>
@@ -2253,7 +2253,7 @@
         </w:tc>
         <w:tc>
           <w:tcPr>
-            <w:tcW w:w="5394" w:type="dxa"/>
+            <w:tcW w:w="5395" w:type="dxa"/>
             <w:tcBorders/>
           </w:tcPr>
           <w:p>
@@ -2290,7 +2290,7 @@
         </w:trPr>
         <w:tc>
           <w:tcPr>
-            <w:tcW w:w="2823" w:type="dxa"/>
+            <w:tcW w:w="2822" w:type="dxa"/>
             <w:cnfStyle w:val="001000000000" w:firstRow="0" w:lastRow="0" w:firstColumn="1" w:lastColumn="0" w:oddVBand="0" w:evenVBand="0" w:oddHBand="0" w:evenHBand="0" w:firstRowFirstColumn="0" w:firstRowLastColumn="0" w:lastRowFirstColumn="0" w:lastRowLastColumn="0"/>
             <w:tcBorders/>
             <w:shd w:color="auto" w:fill="0070C0" w:val="clear"/>
@@ -2386,7 +2386,7 @@
         </w:tc>
         <w:tc>
           <w:tcPr>
-            <w:tcW w:w="5394" w:type="dxa"/>
+            <w:tcW w:w="5395" w:type="dxa"/>
             <w:tcBorders/>
             <w:shd w:color="auto" w:fill="CCCCCC" w:themeFill="text1" w:themeFillTint="33" w:val="clear"/>
           </w:tcPr>
@@ -2576,8 +2576,8 @@
       </w:tblPr>
       <w:tblGrid>
         <w:gridCol w:w="3067"/>
-        <w:gridCol w:w="2042"/>
-        <w:gridCol w:w="1291"/>
+        <w:gridCol w:w="1516"/>
+        <w:gridCol w:w="1817"/>
         <w:gridCol w:w="3817"/>
       </w:tblGrid>
       <w:tr>
@@ -2676,7 +2676,7 @@
         </w:tc>
         <w:tc>
           <w:tcPr>
-            <w:tcW w:w="2042" w:type="dxa"/>
+            <w:tcW w:w="1516" w:type="dxa"/>
             <w:tcBorders/>
           </w:tcPr>
           <w:p>
@@ -2708,7 +2708,7 @@
         </w:tc>
         <w:tc>
           <w:tcPr>
-            <w:tcW w:w="1291" w:type="dxa"/>
+            <w:tcW w:w="1817" w:type="dxa"/>
             <w:tcBorders/>
           </w:tcPr>
           <w:p>
@@ -2847,7 +2847,7 @@
         </w:tc>
         <w:tc>
           <w:tcPr>
-            <w:tcW w:w="2042" w:type="dxa"/>
+            <w:tcW w:w="1516" w:type="dxa"/>
             <w:tcBorders/>
           </w:tcPr>
           <w:p>
@@ -2884,7 +2884,7 @@
         </w:tc>
         <w:tc>
           <w:tcPr>
-            <w:tcW w:w="1291" w:type="dxa"/>
+            <w:tcW w:w="1817" w:type="dxa"/>
             <w:tcBorders/>
           </w:tcPr>
           <w:p>
@@ -3082,7 +3082,7 @@
         <w:docPartGallery w:val="Page Numbers (Bottom of Page)"/>
         <w:docPartUnique w:val="true"/>
       </w:docPartObj>
-      <w:id w:val="1791872933"/>
+      <w:id w:val="1737565696"/>
     </w:sdtPr>
     <w:sdtContent>
       <w:p>

</xml_diff>

<commit_message>
Changed template to add Executive Summary section.
</commit_message>
<xml_diff>
--- a/templates/template.docx
+++ b/templates/template.docx
@@ -639,8 +639,8 @@
         <w:tblLook w:val="04a0" w:noHBand="0" w:noVBand="1" w:firstColumn="1" w:lastRow="0" w:lastColumn="0" w:firstRow="1"/>
       </w:tblPr>
       <w:tblGrid>
-        <w:gridCol w:w="2538"/>
-        <w:gridCol w:w="4508"/>
+        <w:gridCol w:w="2536"/>
+        <w:gridCol w:w="4510"/>
         <w:gridCol w:w="3182"/>
       </w:tblGrid>
       <w:tr>
@@ -649,7 +649,7 @@
         </w:trPr>
         <w:tc>
           <w:tcPr>
-            <w:tcW w:w="2538" w:type="dxa"/>
+            <w:tcW w:w="2536" w:type="dxa"/>
             <w:tcBorders>
               <w:top w:val="single" w:sz="4" w:space="0" w:color="000000"/>
               <w:left w:val="single" w:sz="4" w:space="0" w:color="000000"/>
@@ -667,7 +667,6 @@
               <w:rPr>
                 <w:rFonts w:cs="Calibri"/>
                 <w:b/>
-                <w:b/>
                 <w:bCs/>
                 <w:color w:val="FFFFFF"/>
               </w:rPr>
@@ -685,7 +684,7 @@
         </w:tc>
         <w:tc>
           <w:tcPr>
-            <w:tcW w:w="4508" w:type="dxa"/>
+            <w:tcW w:w="4510" w:type="dxa"/>
             <w:tcBorders>
               <w:top w:val="single" w:sz="4" w:space="0" w:color="000000"/>
               <w:left w:val="single" w:sz="4" w:space="0" w:color="000000"/>
@@ -702,7 +701,6 @@
               <w:jc w:val="center"/>
               <w:rPr>
                 <w:rFonts w:cs="Calibri"/>
-                <w:b/>
                 <w:b/>
                 <w:bCs/>
                 <w:color w:val="FFFFFF"/>
@@ -812,7 +810,7 @@
         </w:trPr>
         <w:tc>
           <w:tcPr>
-            <w:tcW w:w="2538" w:type="dxa"/>
+            <w:tcW w:w="2536" w:type="dxa"/>
             <w:tcBorders>
               <w:top w:val="single" w:sz="4" w:space="0" w:color="000000"/>
               <w:left w:val="single" w:sz="4" w:space="0" w:color="000000"/>
@@ -847,7 +845,7 @@
         </w:tc>
         <w:tc>
           <w:tcPr>
-            <w:tcW w:w="4508" w:type="dxa"/>
+            <w:tcW w:w="4510" w:type="dxa"/>
             <w:tcBorders>
               <w:top w:val="single" w:sz="4" w:space="0" w:color="000000"/>
               <w:left w:val="single" w:sz="4" w:space="0" w:color="000000"/>
@@ -983,7 +981,7 @@
         </w:trPr>
         <w:tc>
           <w:tcPr>
-            <w:tcW w:w="2538" w:type="dxa"/>
+            <w:tcW w:w="2536" w:type="dxa"/>
             <w:tcBorders>
               <w:top w:val="single" w:sz="4" w:space="0" w:color="000000"/>
               <w:left w:val="single" w:sz="4" w:space="0" w:color="000000"/>
@@ -1013,7 +1011,7 @@
         </w:tc>
         <w:tc>
           <w:tcPr>
-            <w:tcW w:w="4508" w:type="dxa"/>
+            <w:tcW w:w="4510" w:type="dxa"/>
             <w:tcBorders>
               <w:top w:val="single" w:sz="4" w:space="0" w:color="000000"/>
               <w:left w:val="single" w:sz="4" w:space="0" w:color="000000"/>
@@ -1513,9 +1511,9 @@
         <w:tblLook w:val="04a0" w:noHBand="0" w:noVBand="1" w:firstColumn="1" w:lastRow="0" w:lastColumn="0" w:firstRow="1"/>
       </w:tblPr>
       <w:tblGrid>
-        <w:gridCol w:w="2822"/>
+        <w:gridCol w:w="2820"/>
         <w:gridCol w:w="1984"/>
-        <w:gridCol w:w="5395"/>
+        <w:gridCol w:w="5397"/>
       </w:tblGrid>
       <w:tr>
         <w:trPr>
@@ -1523,7 +1521,7 @@
         </w:trPr>
         <w:tc>
           <w:tcPr>
-            <w:tcW w:w="2822" w:type="dxa"/>
+            <w:tcW w:w="2820" w:type="dxa"/>
             <w:cnfStyle w:val="001000000000" w:firstRow="0" w:lastRow="0" w:firstColumn="1" w:lastColumn="0" w:oddVBand="0" w:evenVBand="0" w:oddHBand="0" w:evenHBand="0" w:firstRowFirstColumn="0" w:firstRowLastColumn="0" w:lastRowFirstColumn="0" w:lastRowLastColumn="0"/>
             <w:tcBorders>
               <w:top w:val="single" w:sz="4" w:space="0" w:color="000000"/>
@@ -1580,7 +1578,6 @@
               <w:cnfStyle w:val="100000000000" w:firstRow="1" w:lastRow="0" w:firstColumn="0" w:lastColumn="0" w:oddVBand="0" w:evenVBand="0" w:oddHBand="0" w:evenHBand="0" w:firstRowFirstColumn="0" w:firstRowLastColumn="0" w:lastRowFirstColumn="0" w:lastRowLastColumn="0"/>
               <w:rPr>
                 <w:b w:val="false"/>
-                <w:b w:val="false"/>
                 <w:bCs w:val="false"/>
                 <w:lang w:val="en-US"/>
               </w:rPr>
@@ -1628,7 +1625,7 @@
         </w:tc>
         <w:tc>
           <w:tcPr>
-            <w:tcW w:w="5395" w:type="dxa"/>
+            <w:tcW w:w="5397" w:type="dxa"/>
             <w:tcBorders>
               <w:top w:val="single" w:sz="4" w:space="0" w:color="000000"/>
               <w:left w:val="single" w:sz="4" w:space="0" w:color="000000"/>
@@ -1671,7 +1668,7 @@
         </w:trPr>
         <w:tc>
           <w:tcPr>
-            <w:tcW w:w="2822" w:type="dxa"/>
+            <w:tcW w:w="2820" w:type="dxa"/>
             <w:cnfStyle w:val="001000000000" w:firstRow="0" w:lastRow="0" w:firstColumn="1" w:lastColumn="0" w:oddVBand="0" w:evenVBand="0" w:oddHBand="0" w:evenHBand="0" w:firstRowFirstColumn="0" w:firstRowLastColumn="0" w:lastRowFirstColumn="0" w:lastRowLastColumn="0"/>
             <w:tcBorders>
               <w:top w:val="single" w:sz="4" w:space="0" w:color="000000"/>
@@ -1686,7 +1683,6 @@
               <w:spacing w:lineRule="auto" w:line="240" w:before="0" w:after="0"/>
               <w:jc w:val="center"/>
               <w:rPr>
-                <w:b w:val="false"/>
                 <w:b w:val="false"/>
                 <w:bCs w:val="false"/>
                 <w:color w:val="FFFFFF"/>
@@ -1793,7 +1789,7 @@
         </w:tc>
         <w:tc>
           <w:tcPr>
-            <w:tcW w:w="5395" w:type="dxa"/>
+            <w:tcW w:w="5397" w:type="dxa"/>
             <w:tcBorders>
               <w:top w:val="single" w:sz="4" w:space="0" w:color="000000"/>
             </w:tcBorders>
@@ -1830,7 +1826,7 @@
         <w:trPr/>
         <w:tc>
           <w:tcPr>
-            <w:tcW w:w="2822" w:type="dxa"/>
+            <w:tcW w:w="2820" w:type="dxa"/>
             <w:cnfStyle w:val="001000000000" w:firstRow="0" w:lastRow="0" w:firstColumn="1" w:lastColumn="0" w:oddVBand="0" w:evenVBand="0" w:oddHBand="0" w:evenHBand="0" w:firstRowFirstColumn="0" w:firstRowLastColumn="0" w:lastRowFirstColumn="0" w:lastRowLastColumn="0"/>
             <w:tcBorders/>
             <w:shd w:color="auto" w:fill="FF0000" w:val="clear"/>
@@ -1843,7 +1839,6 @@
               <w:spacing w:lineRule="auto" w:line="240" w:before="0" w:after="0"/>
               <w:jc w:val="center"/>
               <w:rPr>
-                <w:b w:val="false"/>
                 <w:b w:val="false"/>
                 <w:bCs w:val="false"/>
                 <w:color w:val="FFFFFF"/>
@@ -1947,7 +1942,7 @@
         </w:tc>
         <w:tc>
           <w:tcPr>
-            <w:tcW w:w="5395" w:type="dxa"/>
+            <w:tcW w:w="5397" w:type="dxa"/>
             <w:tcBorders/>
           </w:tcPr>
           <w:p>
@@ -1983,7 +1978,7 @@
         </w:trPr>
         <w:tc>
           <w:tcPr>
-            <w:tcW w:w="2822" w:type="dxa"/>
+            <w:tcW w:w="2820" w:type="dxa"/>
             <w:cnfStyle w:val="001000000000" w:firstRow="0" w:lastRow="0" w:firstColumn="1" w:lastColumn="0" w:oddVBand="0" w:evenVBand="0" w:oddHBand="0" w:evenHBand="0" w:firstRowFirstColumn="0" w:firstRowLastColumn="0" w:lastRowFirstColumn="0" w:lastRowLastColumn="0"/>
             <w:tcBorders/>
             <w:shd w:color="auto" w:fill="FFC000" w:val="clear"/>
@@ -1996,7 +1991,6 @@
               <w:spacing w:lineRule="auto" w:line="240" w:before="0" w:after="0"/>
               <w:jc w:val="center"/>
               <w:rPr>
-                <w:b w:val="false"/>
                 <w:b w:val="false"/>
                 <w:bCs w:val="false"/>
                 <w:color w:val="FFFFFF"/>
@@ -2101,7 +2095,7 @@
         </w:tc>
         <w:tc>
           <w:tcPr>
-            <w:tcW w:w="5395" w:type="dxa"/>
+            <w:tcW w:w="5397" w:type="dxa"/>
             <w:tcBorders/>
             <w:shd w:color="auto" w:fill="CCCCCC" w:themeFill="text1" w:themeFillTint="33" w:val="clear"/>
           </w:tcPr>
@@ -2136,7 +2130,7 @@
         <w:trPr/>
         <w:tc>
           <w:tcPr>
-            <w:tcW w:w="2822" w:type="dxa"/>
+            <w:tcW w:w="2820" w:type="dxa"/>
             <w:cnfStyle w:val="001000000000" w:firstRow="0" w:lastRow="0" w:firstColumn="1" w:lastColumn="0" w:oddVBand="0" w:evenVBand="0" w:oddHBand="0" w:evenHBand="0" w:firstRowFirstColumn="0" w:firstRowLastColumn="0" w:lastRowFirstColumn="0" w:lastRowLastColumn="0"/>
             <w:tcBorders/>
             <w:shd w:color="auto" w:fill="92D050" w:val="clear"/>
@@ -2149,7 +2143,6 @@
               <w:spacing w:lineRule="auto" w:line="240" w:before="0" w:after="0"/>
               <w:jc w:val="center"/>
               <w:rPr>
-                <w:b w:val="false"/>
                 <w:b w:val="false"/>
                 <w:bCs w:val="false"/>
                 <w:color w:val="FFFFFF"/>
@@ -2253,7 +2246,7 @@
         </w:tc>
         <w:tc>
           <w:tcPr>
-            <w:tcW w:w="5395" w:type="dxa"/>
+            <w:tcW w:w="5397" w:type="dxa"/>
             <w:tcBorders/>
           </w:tcPr>
           <w:p>
@@ -2290,7 +2283,7 @@
         </w:trPr>
         <w:tc>
           <w:tcPr>
-            <w:tcW w:w="2822" w:type="dxa"/>
+            <w:tcW w:w="2820" w:type="dxa"/>
             <w:cnfStyle w:val="001000000000" w:firstRow="0" w:lastRow="0" w:firstColumn="1" w:lastColumn="0" w:oddVBand="0" w:evenVBand="0" w:oddHBand="0" w:evenHBand="0" w:firstRowFirstColumn="0" w:firstRowLastColumn="0" w:lastRowFirstColumn="0" w:lastRowLastColumn="0"/>
             <w:tcBorders/>
             <w:shd w:color="auto" w:fill="0070C0" w:val="clear"/>
@@ -2303,7 +2296,6 @@
               <w:spacing w:lineRule="auto" w:line="240" w:before="0" w:after="0"/>
               <w:jc w:val="center"/>
               <w:rPr>
-                <w:b w:val="false"/>
                 <w:b w:val="false"/>
                 <w:bCs w:val="false"/>
                 <w:color w:val="FFFFFF"/>
@@ -2386,7 +2378,7 @@
         </w:tc>
         <w:tc>
           <w:tcPr>
-            <w:tcW w:w="5395" w:type="dxa"/>
+            <w:tcW w:w="5397" w:type="dxa"/>
             <w:tcBorders/>
             <w:shd w:color="auto" w:fill="CCCCCC" w:themeFill="text1" w:themeFillTint="33" w:val="clear"/>
           </w:tcPr>
@@ -2659,7 +2651,6 @@
               <w:jc w:val="both"/>
               <w:rPr>
                 <w:b/>
-                <w:b/>
                 <w:bCs/>
                 <w:lang w:val="en-US"/>
               </w:rPr>
@@ -2823,7 +2814,6 @@
               <w:rPr>
                 <w:rFonts w:eastAsia="" w:cs=""/>
                 <w:b/>
-                <w:b/>
                 <w:bCs/>
                 <w:kern w:val="0"/>
                 <w:sz w:val="22"/>
@@ -2859,7 +2849,6 @@
               <w:jc w:val="center"/>
               <w:rPr>
                 <w:rFonts w:eastAsia="" w:cs=""/>
-                <w:b/>
                 <w:b/>
                 <w:bCs/>
                 <w:kern w:val="0"/>
@@ -2995,7 +2984,23 @@
         </w:rPr>
       </w:pPr>
       <w:r>
+        <w:rPr>
+          <w:lang w:val="en-US"/>
+        </w:rPr>
+      </w:r>
+    </w:p>
+    <w:p>
+      <w:pPr>
+        <w:pStyle w:val="Normal"/>
+        <w:spacing w:before="0" w:after="160"/>
+        <w:jc w:val="left"/>
+        <w:rPr>
+          <w:lang w:val="en-US"/>
+        </w:rPr>
+      </w:pPr>
+      <w:r>
         <w:rPr/>
+        <w:t>{{ executive_summary }}</w:t>
       </w:r>
     </w:p>
     <w:sectPr>
@@ -3082,7 +3087,7 @@
         <w:docPartGallery w:val="Page Numbers (Bottom of Page)"/>
         <w:docPartUnique w:val="true"/>
       </w:docPartObj>
-      <w:id w:val="1737565696"/>
+      <w:id w:val="1880901837"/>
     </w:sdtPr>
     <w:sdtContent>
       <w:p>

</xml_diff>

<commit_message>
Enhanced template and changed logo folder position
</commit_message>
<xml_diff>
--- a/templates/template.docx
+++ b/templates/template.docx
@@ -102,7 +102,7 @@
       <w:r>
         <w:rPr/>
         <w:drawing>
-          <wp:anchor behindDoc="0" distT="0" distB="0" distL="0" distR="0" simplePos="0" locked="0" layoutInCell="0" allowOverlap="1" relativeHeight="18">
+          <wp:anchor behindDoc="0" distT="0" distB="0" distL="0" distR="0" simplePos="0" locked="0" layoutInCell="0" allowOverlap="1" relativeHeight="22">
             <wp:simplePos x="0" y="0"/>
             <wp:positionH relativeFrom="column">
               <wp:align>center</wp:align>
@@ -285,57 +285,6 @@
         <w:pStyle w:val="Normal"/>
         <w:spacing w:before="217" w:after="160"/>
         <w:ind w:right="2002" w:hanging="0"/>
-        <w:rPr>
-          <w:spacing w:val="-4"/>
-          <w:sz w:val="44"/>
-        </w:rPr>
-      </w:pPr>
-      <w:r>
-        <w:rPr>
-          <w:spacing w:val="-4"/>
-          <w:sz w:val="44"/>
-        </w:rPr>
-      </w:r>
-    </w:p>
-    <w:p>
-      <w:pPr>
-        <w:pStyle w:val="Normal"/>
-        <w:spacing w:before="217" w:after="160"/>
-        <w:ind w:right="2002" w:hanging="0"/>
-        <w:rPr>
-          <w:spacing w:val="-4"/>
-          <w:sz w:val="44"/>
-        </w:rPr>
-      </w:pPr>
-      <w:r>
-        <w:rPr>
-          <w:spacing w:val="-4"/>
-          <w:sz w:val="44"/>
-        </w:rPr>
-      </w:r>
-    </w:p>
-    <w:p>
-      <w:pPr>
-        <w:pStyle w:val="Normal"/>
-        <w:spacing w:before="217" w:after="160"/>
-        <w:ind w:right="2002" w:hanging="0"/>
-        <w:rPr>
-          <w:spacing w:val="-4"/>
-          <w:sz w:val="44"/>
-        </w:rPr>
-      </w:pPr>
-      <w:r>
-        <w:rPr>
-          <w:spacing w:val="-4"/>
-          <w:sz w:val="44"/>
-        </w:rPr>
-      </w:r>
-    </w:p>
-    <w:p>
-      <w:pPr>
-        <w:pStyle w:val="Normal"/>
-        <w:spacing w:before="217" w:after="160"/>
-        <w:ind w:right="2002" w:hanging="0"/>
         <w:jc w:val="left"/>
         <w:rPr>
           <w:spacing w:val="-4"/>
@@ -358,12 +307,14 @@
         <w:rPr>
           <w:spacing w:val="-4"/>
           <w:sz w:val="44"/>
+          <w:lang w:val="en-US"/>
         </w:rPr>
       </w:pPr>
       <w:r>
         <w:rPr>
           <w:spacing w:val="-4"/>
           <w:sz w:val="44"/>
+          <w:lang w:val="en-US"/>
         </w:rPr>
         <w:t>{{ corp_name }}</w:t>
       </w:r>
@@ -377,12 +328,14 @@
         <w:rPr>
           <w:spacing w:val="-4"/>
           <w:sz w:val="44"/>
+          <w:lang w:val="en-US"/>
         </w:rPr>
       </w:pPr>
       <w:r>
         <w:rPr>
           <w:spacing w:val="-4"/>
           <w:sz w:val="44"/>
+          <w:lang w:val="en-US"/>
         </w:rPr>
       </w:r>
     </w:p>
@@ -392,12 +345,15 @@
         <w:spacing w:before="1" w:after="160"/>
         <w:ind w:left="2018" w:right="2010" w:hanging="0"/>
         <w:jc w:val="center"/>
-        <w:rPr/>
+        <w:rPr>
+          <w:lang w:val="en-US"/>
+        </w:rPr>
       </w:pPr>
       <w:r>
         <w:rPr>
           <w:spacing w:val="-10"/>
           <w:sz w:val="44"/>
+          <w:lang w:val="en-US"/>
         </w:rPr>
         <w:t>Security</w:t>
       </w:r>
@@ -405,6 +361,7 @@
         <w:rPr>
           <w:spacing w:val="-19"/>
           <w:sz w:val="44"/>
+          <w:lang w:val="en-US"/>
         </w:rPr>
         <w:t xml:space="preserve"> </w:t>
       </w:r>
@@ -412,6 +369,7 @@
         <w:rPr>
           <w:spacing w:val="-10"/>
           <w:sz w:val="44"/>
+          <w:lang w:val="en-US"/>
         </w:rPr>
         <w:t>Assessment</w:t>
       </w:r>
@@ -419,6 +377,7 @@
         <w:rPr>
           <w:spacing w:val="-13"/>
           <w:sz w:val="44"/>
+          <w:lang w:val="en-US"/>
         </w:rPr>
         <w:t xml:space="preserve"> </w:t>
       </w:r>
@@ -432,14 +391,63 @@
         <w:rPr>
           <w:spacing w:val="-10"/>
           <w:sz w:val="44"/>
+          <w:lang w:val="en-US"/>
         </w:rPr>
       </w:pPr>
       <w:r>
         <w:rPr>
           <w:spacing w:val="-10"/>
           <w:sz w:val="44"/>
+          <w:lang w:val="en-US"/>
         </w:rPr>
         <w:t>Findings Report</w:t>
+      </w:r>
+    </w:p>
+    <w:p>
+      <w:pPr>
+        <w:pStyle w:val="Normal"/>
+        <w:spacing w:lineRule="auto" w:line="259"/>
+        <w:rPr>
+          <w:lang w:val="en-US"/>
+        </w:rPr>
+      </w:pPr>
+      <w:r>
+        <w:rPr>
+          <w:lang w:val="en-US"/>
+        </w:rPr>
+      </w:r>
+      <w:r>
+        <w:br w:type="page"/>
+      </w:r>
+    </w:p>
+    <w:p>
+      <w:pPr>
+        <w:pStyle w:val="Normal"/>
+        <w:spacing w:lineRule="auto" w:line="259"/>
+        <w:rPr>
+          <w:rStyle w:val="IntenseEmphasis"/>
+          <w:lang w:val="en-US"/>
+        </w:rPr>
+      </w:pPr>
+      <w:r>
+        <w:rPr>
+          <w:lang w:val="en-US"/>
+        </w:rPr>
+      </w:r>
+    </w:p>
+    <w:p>
+      <w:pPr>
+        <w:pStyle w:val="Normal"/>
+        <w:spacing w:lineRule="auto" w:line="259"/>
+        <w:rPr>
+          <w:rStyle w:val="IntenseEmphasis"/>
+        </w:rPr>
+      </w:pPr>
+      <w:r>
+        <w:rPr>
+          <w:rStyle w:val="IntenseEmphasis"/>
+        </w:rPr>
+        <w:t>Business Confidential</w:t>
       </w:r>
     </w:p>
     <w:p>
@@ -451,8 +459,1226 @@
       <w:r>
         <w:rPr/>
       </w:r>
+    </w:p>
+    <w:p>
+      <w:pPr>
+        <w:pStyle w:val="ListParagraph"/>
+        <w:numPr>
+          <w:ilvl w:val="0"/>
+          <w:numId w:val="4"/>
+        </w:numPr>
+        <w:spacing w:lineRule="auto" w:line="480"/>
+        <w:rPr>
+          <w:lang w:val="en-US"/>
+        </w:rPr>
+      </w:pPr>
+      <w:r>
+        <w:rPr>
+          <w:lang w:val="en-US"/>
+        </w:rPr>
+        <w:t>Date of the project: {{ project_date }}</w:t>
+      </w:r>
+    </w:p>
+    <w:p>
+      <w:pPr>
+        <w:pStyle w:val="ListParagraph"/>
+        <w:numPr>
+          <w:ilvl w:val="0"/>
+          <w:numId w:val="4"/>
+        </w:numPr>
+        <w:spacing w:lineRule="auto" w:line="480"/>
+        <w:rPr>
+          <w:lang w:val="en-US"/>
+        </w:rPr>
+      </w:pPr>
+      <w:r>
+        <w:rPr>
+          <w:lang w:val="en-US"/>
+        </w:rPr>
+        <w:t>Version of the project: {{ project_version }}</w:t>
+      </w:r>
+    </w:p>
+    <w:p>
+      <w:pPr>
+        <w:pStyle w:val="ListParagraph"/>
+        <w:numPr>
+          <w:ilvl w:val="0"/>
+          <w:numId w:val="4"/>
+        </w:numPr>
+        <w:spacing w:lineRule="auto" w:line="480"/>
+        <w:rPr>
+          <w:lang w:val="en-US"/>
+        </w:rPr>
+      </w:pPr>
+      <w:r>
+        <w:rPr>
+          <w:lang w:val="en-US"/>
+        </w:rPr>
+        <w:t>Project name: {{ project_name  }}</w:t>
+      </w:r>
       <w:r>
         <w:br w:type="page"/>
+      </w:r>
+    </w:p>
+    <w:p>
+      <w:pPr>
+        <w:pStyle w:val="Heading1"/>
+        <w:rPr>
+          <w:lang w:val="en-US"/>
+        </w:rPr>
+      </w:pPr>
+      <w:bookmarkStart w:id="0" w:name="_Toc138088042"/>
+      <w:r>
+        <w:rPr>
+          <w:lang w:val="en-US"/>
+        </w:rPr>
+        <w:t>Table of Contents</w:t>
+      </w:r>
+      <w:bookmarkEnd w:id="0"/>
+    </w:p>
+    <w:sdt>
+      <w:sdtPr>
+        <w:docPartObj>
+          <w:docPartGallery w:val="Table of Contents"/>
+          <w:docPartUnique w:val="true"/>
+        </w:docPartObj>
+        <w:id w:val="1482555441"/>
+      </w:sdtPr>
+      <w:sdtContent>
+        <w:p>
+          <w:pPr>
+            <w:pStyle w:val="ContentsHeading"/>
+            <w:rPr/>
+          </w:pPr>
+          <w:r>
+            <w:rPr/>
+          </w:r>
+        </w:p>
+        <w:p>
+          <w:pPr>
+            <w:pStyle w:val="Contents1"/>
+            <w:tabs>
+              <w:tab w:val="clear" w:pos="708"/>
+              <w:tab w:val="right" w:pos="10218" w:leader="dot"/>
+            </w:tabs>
+            <w:rPr/>
+          </w:pPr>
+          <w:r>
+            <w:fldChar w:fldCharType="begin"/>
+          </w:r>
+          <w:r>
+            <w:rPr>
+              <w:webHidden/>
+              <w:rStyle w:val="IndexLink"/>
+            </w:rPr>
+            <w:instrText xml:space="preserve"> TOC \z \o "1-3" \u \h</w:instrText>
+          </w:r>
+          <w:r>
+            <w:rPr>
+              <w:webHidden/>
+              <w:rStyle w:val="IndexLink"/>
+            </w:rPr>
+            <w:fldChar w:fldCharType="separate"/>
+          </w:r>
+          <w:hyperlink w:anchor="_Toc138088042">
+            <w:r>
+              <w:rPr>
+                <w:webHidden/>
+                <w:rStyle w:val="IndexLink"/>
+              </w:rPr>
+              <w:t>Table of Contents</w:t>
+            </w:r>
+            <w:r>
+              <w:rPr>
+                <w:webHidden/>
+              </w:rPr>
+              <w:fldChar w:fldCharType="begin"/>
+            </w:r>
+            <w:r>
+              <w:rPr>
+                <w:webHidden/>
+              </w:rPr>
+              <w:instrText xml:space="preserve">PAGEREF _Toc138088042 \h</w:instrText>
+            </w:r>
+            <w:r>
+              <w:rPr>
+                <w:webHidden/>
+              </w:rPr>
+              <w:fldChar w:fldCharType="separate"/>
+            </w:r>
+            <w:r>
+              <w:rPr>
+                <w:rStyle w:val="IndexLink"/>
+                <w:vanish w:val="false"/>
+              </w:rPr>
+              <w:tab/>
+              <w:t>4</w:t>
+            </w:r>
+            <w:r>
+              <w:rPr>
+                <w:webHidden/>
+              </w:rPr>
+              <w:fldChar w:fldCharType="end"/>
+            </w:r>
+          </w:hyperlink>
+        </w:p>
+        <w:p>
+          <w:pPr>
+            <w:pStyle w:val="Contents1"/>
+            <w:tabs>
+              <w:tab w:val="clear" w:pos="708"/>
+              <w:tab w:val="right" w:pos="10218" w:leader="dot"/>
+            </w:tabs>
+            <w:rPr/>
+          </w:pPr>
+          <w:hyperlink w:anchor="_Toc138088043">
+            <w:r>
+              <w:rPr>
+                <w:webHidden/>
+                <w:rStyle w:val="IndexLink"/>
+              </w:rPr>
+              <w:t>Confidentiality Statement</w:t>
+            </w:r>
+            <w:r>
+              <w:rPr>
+                <w:webHidden/>
+              </w:rPr>
+              <w:fldChar w:fldCharType="begin"/>
+            </w:r>
+            <w:r>
+              <w:rPr>
+                <w:webHidden/>
+              </w:rPr>
+              <w:instrText xml:space="preserve">PAGEREF _Toc138088043 \h</w:instrText>
+            </w:r>
+            <w:r>
+              <w:rPr>
+                <w:webHidden/>
+              </w:rPr>
+              <w:fldChar w:fldCharType="separate"/>
+            </w:r>
+            <w:r>
+              <w:rPr>
+                <w:rStyle w:val="IndexLink"/>
+                <w:vanish w:val="false"/>
+              </w:rPr>
+              <w:tab/>
+              <w:t>5</w:t>
+            </w:r>
+            <w:r>
+              <w:rPr>
+                <w:webHidden/>
+              </w:rPr>
+              <w:fldChar w:fldCharType="end"/>
+            </w:r>
+          </w:hyperlink>
+        </w:p>
+        <w:p>
+          <w:pPr>
+            <w:pStyle w:val="Contents1"/>
+            <w:tabs>
+              <w:tab w:val="clear" w:pos="708"/>
+              <w:tab w:val="right" w:pos="10218" w:leader="dot"/>
+            </w:tabs>
+            <w:rPr/>
+          </w:pPr>
+          <w:hyperlink w:anchor="_Toc138088044">
+            <w:r>
+              <w:rPr>
+                <w:webHidden/>
+                <w:rStyle w:val="IndexLink"/>
+              </w:rPr>
+              <w:t>Disclaimer</w:t>
+            </w:r>
+            <w:r>
+              <w:rPr>
+                <w:webHidden/>
+              </w:rPr>
+              <w:fldChar w:fldCharType="begin"/>
+            </w:r>
+            <w:r>
+              <w:rPr>
+                <w:webHidden/>
+              </w:rPr>
+              <w:instrText xml:space="preserve">PAGEREF _Toc138088044 \h</w:instrText>
+            </w:r>
+            <w:r>
+              <w:rPr>
+                <w:webHidden/>
+              </w:rPr>
+              <w:fldChar w:fldCharType="separate"/>
+            </w:r>
+            <w:r>
+              <w:rPr>
+                <w:rStyle w:val="IndexLink"/>
+                <w:vanish w:val="false"/>
+              </w:rPr>
+              <w:tab/>
+              <w:t>5</w:t>
+            </w:r>
+            <w:r>
+              <w:rPr>
+                <w:webHidden/>
+              </w:rPr>
+              <w:fldChar w:fldCharType="end"/>
+            </w:r>
+          </w:hyperlink>
+        </w:p>
+        <w:p>
+          <w:pPr>
+            <w:pStyle w:val="Contents1"/>
+            <w:tabs>
+              <w:tab w:val="clear" w:pos="708"/>
+              <w:tab w:val="right" w:pos="10218" w:leader="dot"/>
+            </w:tabs>
+            <w:rPr/>
+          </w:pPr>
+          <w:hyperlink w:anchor="_Toc138088045">
+            <w:r>
+              <w:rPr>
+                <w:webHidden/>
+                <w:rStyle w:val="IndexLink"/>
+              </w:rPr>
+              <w:t>Contact Information</w:t>
+            </w:r>
+            <w:r>
+              <w:rPr>
+                <w:webHidden/>
+              </w:rPr>
+              <w:fldChar w:fldCharType="begin"/>
+            </w:r>
+            <w:r>
+              <w:rPr>
+                <w:webHidden/>
+              </w:rPr>
+              <w:instrText xml:space="preserve">PAGEREF _Toc138088045 \h</w:instrText>
+            </w:r>
+            <w:r>
+              <w:rPr>
+                <w:webHidden/>
+              </w:rPr>
+              <w:fldChar w:fldCharType="separate"/>
+            </w:r>
+            <w:r>
+              <w:rPr>
+                <w:rStyle w:val="IndexLink"/>
+                <w:vanish w:val="false"/>
+              </w:rPr>
+              <w:tab/>
+              <w:t>5</w:t>
+            </w:r>
+            <w:r>
+              <w:rPr>
+                <w:webHidden/>
+              </w:rPr>
+              <w:fldChar w:fldCharType="end"/>
+            </w:r>
+          </w:hyperlink>
+        </w:p>
+        <w:p>
+          <w:pPr>
+            <w:pStyle w:val="Contents1"/>
+            <w:tabs>
+              <w:tab w:val="clear" w:pos="708"/>
+              <w:tab w:val="right" w:pos="10218" w:leader="dot"/>
+            </w:tabs>
+            <w:rPr/>
+          </w:pPr>
+          <w:hyperlink w:anchor="_Toc138088046">
+            <w:r>
+              <w:rPr>
+                <w:webHidden/>
+                <w:rStyle w:val="IndexLink"/>
+              </w:rPr>
+              <w:t>Assesment overview</w:t>
+            </w:r>
+            <w:r>
+              <w:rPr>
+                <w:webHidden/>
+              </w:rPr>
+              <w:fldChar w:fldCharType="begin"/>
+            </w:r>
+            <w:r>
+              <w:rPr>
+                <w:webHidden/>
+              </w:rPr>
+              <w:instrText xml:space="preserve">PAGEREF _Toc138088046 \h</w:instrText>
+            </w:r>
+            <w:r>
+              <w:rPr>
+                <w:webHidden/>
+              </w:rPr>
+              <w:fldChar w:fldCharType="separate"/>
+            </w:r>
+            <w:r>
+              <w:rPr>
+                <w:rStyle w:val="IndexLink"/>
+                <w:vanish w:val="false"/>
+              </w:rPr>
+              <w:tab/>
+              <w:t>6</w:t>
+            </w:r>
+            <w:r>
+              <w:rPr>
+                <w:webHidden/>
+              </w:rPr>
+              <w:fldChar w:fldCharType="end"/>
+            </w:r>
+          </w:hyperlink>
+        </w:p>
+        <w:p>
+          <w:pPr>
+            <w:pStyle w:val="Contents1"/>
+            <w:tabs>
+              <w:tab w:val="clear" w:pos="708"/>
+              <w:tab w:val="right" w:pos="10218" w:leader="dot"/>
+            </w:tabs>
+            <w:rPr/>
+          </w:pPr>
+          <w:hyperlink w:anchor="_Toc138088047">
+            <w:r>
+              <w:rPr>
+                <w:webHidden/>
+                <w:rStyle w:val="IndexLink"/>
+                <w:lang w:val="en-US"/>
+              </w:rPr>
+              <w:t>Assessment Components</w:t>
+            </w:r>
+            <w:r>
+              <w:rPr>
+                <w:webHidden/>
+              </w:rPr>
+              <w:fldChar w:fldCharType="begin"/>
+            </w:r>
+            <w:r>
+              <w:rPr>
+                <w:webHidden/>
+              </w:rPr>
+              <w:instrText xml:space="preserve">PAGEREF _Toc138088047 \h</w:instrText>
+            </w:r>
+            <w:r>
+              <w:rPr>
+                <w:webHidden/>
+              </w:rPr>
+              <w:fldChar w:fldCharType="separate"/>
+            </w:r>
+            <w:r>
+              <w:rPr>
+                <w:rStyle w:val="IndexLink"/>
+                <w:vanish w:val="false"/>
+              </w:rPr>
+              <w:tab/>
+              <w:t>6</w:t>
+            </w:r>
+            <w:r>
+              <w:rPr>
+                <w:webHidden/>
+              </w:rPr>
+              <w:fldChar w:fldCharType="end"/>
+            </w:r>
+          </w:hyperlink>
+        </w:p>
+        <w:p>
+          <w:pPr>
+            <w:pStyle w:val="Contents2"/>
+            <w:tabs>
+              <w:tab w:val="clear" w:pos="708"/>
+              <w:tab w:val="right" w:pos="10218" w:leader="dot"/>
+            </w:tabs>
+            <w:rPr/>
+          </w:pPr>
+          <w:hyperlink w:anchor="_Toc138088048">
+            <w:r>
+              <w:rPr>
+                <w:webHidden/>
+                <w:rStyle w:val="IndexLink"/>
+                <w:lang w:val="en-US"/>
+              </w:rPr>
+              <w:t>Internal Penetration Test</w:t>
+            </w:r>
+            <w:r>
+              <w:rPr>
+                <w:webHidden/>
+              </w:rPr>
+              <w:fldChar w:fldCharType="begin"/>
+            </w:r>
+            <w:r>
+              <w:rPr>
+                <w:webHidden/>
+              </w:rPr>
+              <w:instrText xml:space="preserve">PAGEREF _Toc138088048 \h</w:instrText>
+            </w:r>
+            <w:r>
+              <w:rPr>
+                <w:webHidden/>
+              </w:rPr>
+              <w:fldChar w:fldCharType="separate"/>
+            </w:r>
+            <w:r>
+              <w:rPr>
+                <w:rStyle w:val="IndexLink"/>
+                <w:vanish w:val="false"/>
+              </w:rPr>
+              <w:tab/>
+              <w:t>6</w:t>
+            </w:r>
+            <w:r>
+              <w:rPr>
+                <w:webHidden/>
+              </w:rPr>
+              <w:fldChar w:fldCharType="end"/>
+            </w:r>
+          </w:hyperlink>
+        </w:p>
+        <w:p>
+          <w:pPr>
+            <w:pStyle w:val="Contents1"/>
+            <w:tabs>
+              <w:tab w:val="clear" w:pos="708"/>
+              <w:tab w:val="right" w:pos="10218" w:leader="dot"/>
+            </w:tabs>
+            <w:rPr/>
+          </w:pPr>
+          <w:hyperlink w:anchor="_Toc138088049">
+            <w:r>
+              <w:rPr>
+                <w:webHidden/>
+                <w:rStyle w:val="IndexLink"/>
+                <w:lang w:val="en-US"/>
+              </w:rPr>
+              <w:t>Finding severity ratings</w:t>
+            </w:r>
+            <w:r>
+              <w:rPr>
+                <w:webHidden/>
+              </w:rPr>
+              <w:fldChar w:fldCharType="begin"/>
+            </w:r>
+            <w:r>
+              <w:rPr>
+                <w:webHidden/>
+              </w:rPr>
+              <w:instrText xml:space="preserve">PAGEREF _Toc138088049 \h</w:instrText>
+            </w:r>
+            <w:r>
+              <w:rPr>
+                <w:webHidden/>
+              </w:rPr>
+              <w:fldChar w:fldCharType="separate"/>
+            </w:r>
+            <w:r>
+              <w:rPr>
+                <w:rStyle w:val="IndexLink"/>
+                <w:vanish w:val="false"/>
+              </w:rPr>
+              <w:tab/>
+              <w:t>7</w:t>
+            </w:r>
+            <w:r>
+              <w:rPr>
+                <w:webHidden/>
+              </w:rPr>
+              <w:fldChar w:fldCharType="end"/>
+            </w:r>
+          </w:hyperlink>
+        </w:p>
+        <w:p>
+          <w:pPr>
+            <w:pStyle w:val="Contents1"/>
+            <w:tabs>
+              <w:tab w:val="clear" w:pos="708"/>
+              <w:tab w:val="right" w:pos="10218" w:leader="dot"/>
+            </w:tabs>
+            <w:rPr/>
+          </w:pPr>
+          <w:hyperlink w:anchor="_Toc138088050">
+            <w:r>
+              <w:rPr>
+                <w:webHidden/>
+                <w:rStyle w:val="IndexLink"/>
+                <w:lang w:val="en-US"/>
+              </w:rPr>
+              <w:t>Risk factors</w:t>
+            </w:r>
+            <w:r>
+              <w:rPr>
+                <w:webHidden/>
+              </w:rPr>
+              <w:fldChar w:fldCharType="begin"/>
+            </w:r>
+            <w:r>
+              <w:rPr>
+                <w:webHidden/>
+              </w:rPr>
+              <w:instrText xml:space="preserve">PAGEREF _Toc138088050 \h</w:instrText>
+            </w:r>
+            <w:r>
+              <w:rPr>
+                <w:webHidden/>
+              </w:rPr>
+              <w:fldChar w:fldCharType="separate"/>
+            </w:r>
+            <w:r>
+              <w:rPr>
+                <w:rStyle w:val="IndexLink"/>
+                <w:vanish w:val="false"/>
+              </w:rPr>
+              <w:tab/>
+              <w:t>7</w:t>
+            </w:r>
+            <w:r>
+              <w:rPr>
+                <w:webHidden/>
+              </w:rPr>
+              <w:fldChar w:fldCharType="end"/>
+            </w:r>
+          </w:hyperlink>
+        </w:p>
+        <w:p>
+          <w:pPr>
+            <w:pStyle w:val="Contents2"/>
+            <w:tabs>
+              <w:tab w:val="clear" w:pos="708"/>
+              <w:tab w:val="right" w:pos="10218" w:leader="dot"/>
+            </w:tabs>
+            <w:rPr/>
+          </w:pPr>
+          <w:hyperlink w:anchor="_Toc138088051">
+            <w:r>
+              <w:rPr>
+                <w:webHidden/>
+                <w:rStyle w:val="IndexLink"/>
+                <w:lang w:val="en-US"/>
+              </w:rPr>
+              <w:t>Likelihood</w:t>
+            </w:r>
+            <w:r>
+              <w:rPr>
+                <w:webHidden/>
+              </w:rPr>
+              <w:fldChar w:fldCharType="begin"/>
+            </w:r>
+            <w:r>
+              <w:rPr>
+                <w:webHidden/>
+              </w:rPr>
+              <w:instrText xml:space="preserve">PAGEREF _Toc138088051 \h</w:instrText>
+            </w:r>
+            <w:r>
+              <w:rPr>
+                <w:webHidden/>
+              </w:rPr>
+              <w:fldChar w:fldCharType="separate"/>
+            </w:r>
+            <w:r>
+              <w:rPr>
+                <w:rStyle w:val="IndexLink"/>
+                <w:vanish w:val="false"/>
+              </w:rPr>
+              <w:tab/>
+              <w:t>7</w:t>
+            </w:r>
+            <w:r>
+              <w:rPr>
+                <w:webHidden/>
+              </w:rPr>
+              <w:fldChar w:fldCharType="end"/>
+            </w:r>
+          </w:hyperlink>
+        </w:p>
+        <w:p>
+          <w:pPr>
+            <w:pStyle w:val="Contents2"/>
+            <w:tabs>
+              <w:tab w:val="clear" w:pos="708"/>
+              <w:tab w:val="right" w:pos="10218" w:leader="dot"/>
+            </w:tabs>
+            <w:rPr/>
+          </w:pPr>
+          <w:hyperlink w:anchor="_Toc138088052">
+            <w:r>
+              <w:rPr>
+                <w:webHidden/>
+                <w:rStyle w:val="IndexLink"/>
+                <w:lang w:val="en-US"/>
+              </w:rPr>
+              <w:t>Impact</w:t>
+            </w:r>
+            <w:r>
+              <w:rPr>
+                <w:webHidden/>
+              </w:rPr>
+              <w:fldChar w:fldCharType="begin"/>
+            </w:r>
+            <w:r>
+              <w:rPr>
+                <w:webHidden/>
+              </w:rPr>
+              <w:instrText xml:space="preserve">PAGEREF _Toc138088052 \h</w:instrText>
+            </w:r>
+            <w:r>
+              <w:rPr>
+                <w:webHidden/>
+              </w:rPr>
+              <w:fldChar w:fldCharType="separate"/>
+            </w:r>
+            <w:r>
+              <w:rPr>
+                <w:rStyle w:val="IndexLink"/>
+                <w:vanish w:val="false"/>
+              </w:rPr>
+              <w:tab/>
+              <w:t>7</w:t>
+            </w:r>
+            <w:r>
+              <w:rPr>
+                <w:webHidden/>
+              </w:rPr>
+              <w:fldChar w:fldCharType="end"/>
+            </w:r>
+          </w:hyperlink>
+        </w:p>
+        <w:p>
+          <w:pPr>
+            <w:pStyle w:val="Contents1"/>
+            <w:tabs>
+              <w:tab w:val="clear" w:pos="708"/>
+              <w:tab w:val="right" w:pos="10218" w:leader="dot"/>
+            </w:tabs>
+            <w:rPr/>
+          </w:pPr>
+          <w:hyperlink w:anchor="_Toc138088053">
+            <w:r>
+              <w:rPr>
+                <w:webHidden/>
+                <w:rStyle w:val="IndexLink"/>
+                <w:lang w:val="en-US"/>
+              </w:rPr>
+              <w:t>Scope</w:t>
+            </w:r>
+            <w:r>
+              <w:rPr>
+                <w:webHidden/>
+              </w:rPr>
+              <w:fldChar w:fldCharType="begin"/>
+            </w:r>
+            <w:r>
+              <w:rPr>
+                <w:webHidden/>
+              </w:rPr>
+              <w:instrText xml:space="preserve">PAGEREF _Toc138088053 \h</w:instrText>
+            </w:r>
+            <w:r>
+              <w:rPr>
+                <w:webHidden/>
+              </w:rPr>
+              <w:fldChar w:fldCharType="separate"/>
+            </w:r>
+            <w:r>
+              <w:rPr>
+                <w:rStyle w:val="IndexLink"/>
+                <w:vanish w:val="false"/>
+              </w:rPr>
+              <w:tab/>
+              <w:t>8</w:t>
+            </w:r>
+            <w:r>
+              <w:rPr>
+                <w:webHidden/>
+              </w:rPr>
+              <w:fldChar w:fldCharType="end"/>
+            </w:r>
+          </w:hyperlink>
+        </w:p>
+        <w:p>
+          <w:pPr>
+            <w:pStyle w:val="Contents2"/>
+            <w:tabs>
+              <w:tab w:val="clear" w:pos="708"/>
+              <w:tab w:val="right" w:pos="10218" w:leader="dot"/>
+            </w:tabs>
+            <w:rPr/>
+          </w:pPr>
+          <w:hyperlink w:anchor="_Toc138088054">
+            <w:r>
+              <w:rPr>
+                <w:webHidden/>
+                <w:rStyle w:val="IndexLink"/>
+                <w:lang w:val="en-US"/>
+              </w:rPr>
+              <w:t>Hosts analyzed</w:t>
+            </w:r>
+            <w:r>
+              <w:rPr>
+                <w:webHidden/>
+              </w:rPr>
+              <w:fldChar w:fldCharType="begin"/>
+            </w:r>
+            <w:r>
+              <w:rPr>
+                <w:webHidden/>
+              </w:rPr>
+              <w:instrText xml:space="preserve">PAGEREF _Toc138088054 \h</w:instrText>
+            </w:r>
+            <w:r>
+              <w:rPr>
+                <w:webHidden/>
+              </w:rPr>
+              <w:fldChar w:fldCharType="separate"/>
+            </w:r>
+            <w:r>
+              <w:rPr>
+                <w:rStyle w:val="IndexLink"/>
+                <w:vanish w:val="false"/>
+              </w:rPr>
+              <w:tab/>
+              <w:t>8</w:t>
+            </w:r>
+            <w:r>
+              <w:rPr>
+                <w:webHidden/>
+              </w:rPr>
+              <w:fldChar w:fldCharType="end"/>
+            </w:r>
+          </w:hyperlink>
+        </w:p>
+        <w:p>
+          <w:pPr>
+            <w:pStyle w:val="Contents2"/>
+            <w:tabs>
+              <w:tab w:val="clear" w:pos="708"/>
+              <w:tab w:val="right" w:pos="10218" w:leader="dot"/>
+            </w:tabs>
+            <w:rPr/>
+          </w:pPr>
+          <w:hyperlink w:anchor="_Toc138088055">
+            <w:r>
+              <w:rPr>
+                <w:webHidden/>
+                <w:rStyle w:val="IndexLink"/>
+                <w:lang w:val="en-US"/>
+              </w:rPr>
+              <w:t>Scope Exclusions</w:t>
+            </w:r>
+            <w:r>
+              <w:rPr>
+                <w:webHidden/>
+              </w:rPr>
+              <w:fldChar w:fldCharType="begin"/>
+            </w:r>
+            <w:r>
+              <w:rPr>
+                <w:webHidden/>
+              </w:rPr>
+              <w:instrText xml:space="preserve">PAGEREF _Toc138088055 \h</w:instrText>
+            </w:r>
+            <w:r>
+              <w:rPr>
+                <w:webHidden/>
+              </w:rPr>
+              <w:fldChar w:fldCharType="separate"/>
+            </w:r>
+            <w:r>
+              <w:rPr>
+                <w:rStyle w:val="IndexLink"/>
+                <w:vanish w:val="false"/>
+              </w:rPr>
+              <w:tab/>
+              <w:t>8</w:t>
+            </w:r>
+            <w:r>
+              <w:rPr>
+                <w:webHidden/>
+              </w:rPr>
+              <w:fldChar w:fldCharType="end"/>
+            </w:r>
+          </w:hyperlink>
+        </w:p>
+        <w:p>
+          <w:pPr>
+            <w:pStyle w:val="Contents2"/>
+            <w:tabs>
+              <w:tab w:val="clear" w:pos="708"/>
+              <w:tab w:val="right" w:pos="10218" w:leader="dot"/>
+            </w:tabs>
+            <w:rPr/>
+          </w:pPr>
+          <w:hyperlink w:anchor="_Toc138088056">
+            <w:r>
+              <w:rPr>
+                <w:webHidden/>
+                <w:rStyle w:val="IndexLink"/>
+                <w:lang w:val="en-US"/>
+              </w:rPr>
+              <w:t>Client Allowances</w:t>
+            </w:r>
+            <w:r>
+              <w:rPr>
+                <w:webHidden/>
+              </w:rPr>
+              <w:fldChar w:fldCharType="begin"/>
+            </w:r>
+            <w:r>
+              <w:rPr>
+                <w:webHidden/>
+              </w:rPr>
+              <w:instrText xml:space="preserve">PAGEREF _Toc138088056 \h</w:instrText>
+            </w:r>
+            <w:r>
+              <w:rPr>
+                <w:webHidden/>
+              </w:rPr>
+              <w:fldChar w:fldCharType="separate"/>
+            </w:r>
+            <w:r>
+              <w:rPr>
+                <w:rStyle w:val="IndexLink"/>
+                <w:vanish w:val="false"/>
+              </w:rPr>
+              <w:tab/>
+              <w:t>8</w:t>
+            </w:r>
+            <w:r>
+              <w:rPr>
+                <w:webHidden/>
+              </w:rPr>
+              <w:fldChar w:fldCharType="end"/>
+            </w:r>
+          </w:hyperlink>
+        </w:p>
+        <w:p>
+          <w:pPr>
+            <w:pStyle w:val="Contents1"/>
+            <w:tabs>
+              <w:tab w:val="clear" w:pos="708"/>
+              <w:tab w:val="right" w:pos="10218" w:leader="dot"/>
+            </w:tabs>
+            <w:rPr/>
+          </w:pPr>
+          <w:hyperlink w:anchor="_Toc138088057">
+            <w:r>
+              <w:rPr>
+                <w:webHidden/>
+                <w:rStyle w:val="IndexLink"/>
+                <w:lang w:val="en-US"/>
+              </w:rPr>
+              <w:t>Executive summary</w:t>
+            </w:r>
+            <w:r>
+              <w:rPr>
+                <w:webHidden/>
+              </w:rPr>
+              <w:fldChar w:fldCharType="begin"/>
+            </w:r>
+            <w:r>
+              <w:rPr>
+                <w:webHidden/>
+              </w:rPr>
+              <w:instrText xml:space="preserve">PAGEREF _Toc138088057 \h</w:instrText>
+            </w:r>
+            <w:r>
+              <w:rPr>
+                <w:webHidden/>
+              </w:rPr>
+              <w:fldChar w:fldCharType="separate"/>
+            </w:r>
+            <w:r>
+              <w:rPr>
+                <w:rStyle w:val="IndexLink"/>
+                <w:vanish w:val="false"/>
+              </w:rPr>
+              <w:tab/>
+              <w:t>9</w:t>
+            </w:r>
+            <w:r>
+              <w:rPr>
+                <w:webHidden/>
+              </w:rPr>
+              <w:fldChar w:fldCharType="end"/>
+            </w:r>
+          </w:hyperlink>
+        </w:p>
+        <w:p>
+          <w:pPr>
+            <w:pStyle w:val="Contents2"/>
+            <w:tabs>
+              <w:tab w:val="clear" w:pos="708"/>
+              <w:tab w:val="right" w:pos="10218" w:leader="dot"/>
+            </w:tabs>
+            <w:rPr/>
+          </w:pPr>
+          <w:hyperlink w:anchor="_Toc138088058">
+            <w:r>
+              <w:rPr>
+                <w:webHidden/>
+                <w:rStyle w:val="IndexLink"/>
+                <w:lang w:val="en-US"/>
+              </w:rPr>
+              <w:t>Scoping and time limitations</w:t>
+            </w:r>
+            <w:r>
+              <w:rPr>
+                <w:webHidden/>
+              </w:rPr>
+              <w:fldChar w:fldCharType="begin"/>
+            </w:r>
+            <w:r>
+              <w:rPr>
+                <w:webHidden/>
+              </w:rPr>
+              <w:instrText xml:space="preserve">PAGEREF _Toc138088058 \h</w:instrText>
+            </w:r>
+            <w:r>
+              <w:rPr>
+                <w:webHidden/>
+              </w:rPr>
+              <w:fldChar w:fldCharType="separate"/>
+            </w:r>
+            <w:r>
+              <w:rPr>
+                <w:rStyle w:val="IndexLink"/>
+                <w:vanish w:val="false"/>
+              </w:rPr>
+              <w:tab/>
+              <w:t>9</w:t>
+            </w:r>
+            <w:r>
+              <w:rPr>
+                <w:webHidden/>
+              </w:rPr>
+              <w:fldChar w:fldCharType="end"/>
+            </w:r>
+          </w:hyperlink>
+        </w:p>
+        <w:p>
+          <w:pPr>
+            <w:pStyle w:val="Contents2"/>
+            <w:tabs>
+              <w:tab w:val="clear" w:pos="708"/>
+              <w:tab w:val="right" w:pos="10218" w:leader="dot"/>
+            </w:tabs>
+            <w:rPr/>
+          </w:pPr>
+          <w:hyperlink w:anchor="_Toc138088059">
+            <w:r>
+              <w:rPr>
+                <w:webHidden/>
+                <w:rStyle w:val="IndexLink"/>
+                <w:lang w:val="en-US"/>
+              </w:rPr>
+              <w:t>Testing summary</w:t>
+            </w:r>
+            <w:r>
+              <w:rPr>
+                <w:webHidden/>
+              </w:rPr>
+              <w:fldChar w:fldCharType="begin"/>
+            </w:r>
+            <w:r>
+              <w:rPr>
+                <w:webHidden/>
+              </w:rPr>
+              <w:instrText xml:space="preserve">PAGEREF _Toc138088059 \h</w:instrText>
+            </w:r>
+            <w:r>
+              <w:rPr>
+                <w:webHidden/>
+              </w:rPr>
+              <w:fldChar w:fldCharType="separate"/>
+            </w:r>
+            <w:r>
+              <w:rPr>
+                <w:rStyle w:val="IndexLink"/>
+                <w:vanish w:val="false"/>
+              </w:rPr>
+              <w:tab/>
+              <w:t>9</w:t>
+            </w:r>
+            <w:r>
+              <w:rPr>
+                <w:webHidden/>
+              </w:rPr>
+              <w:fldChar w:fldCharType="end"/>
+            </w:r>
+          </w:hyperlink>
+        </w:p>
+        <w:p>
+          <w:pPr>
+            <w:pStyle w:val="Contents2"/>
+            <w:tabs>
+              <w:tab w:val="clear" w:pos="708"/>
+              <w:tab w:val="right" w:pos="10218" w:leader="dot"/>
+            </w:tabs>
+            <w:rPr/>
+          </w:pPr>
+          <w:hyperlink w:anchor="_Toc138088060">
+            <w:r>
+              <w:rPr>
+                <w:webHidden/>
+                <w:rStyle w:val="IndexLink"/>
+                <w:lang w:val="en-US"/>
+              </w:rPr>
+              <w:t>Tester Notes and Recommendations</w:t>
+            </w:r>
+            <w:r>
+              <w:rPr>
+                <w:webHidden/>
+              </w:rPr>
+              <w:fldChar w:fldCharType="begin"/>
+            </w:r>
+            <w:r>
+              <w:rPr>
+                <w:webHidden/>
+              </w:rPr>
+              <w:instrText xml:space="preserve">PAGEREF _Toc138088060 \h</w:instrText>
+            </w:r>
+            <w:r>
+              <w:rPr>
+                <w:webHidden/>
+              </w:rPr>
+              <w:fldChar w:fldCharType="separate"/>
+            </w:r>
+            <w:r>
+              <w:rPr>
+                <w:rStyle w:val="IndexLink"/>
+                <w:vanish w:val="false"/>
+              </w:rPr>
+              <w:tab/>
+              <w:t>9</w:t>
+            </w:r>
+            <w:r>
+              <w:rPr>
+                <w:webHidden/>
+              </w:rPr>
+              <w:fldChar w:fldCharType="end"/>
+            </w:r>
+          </w:hyperlink>
+        </w:p>
+        <w:p>
+          <w:pPr>
+            <w:pStyle w:val="Contents1"/>
+            <w:tabs>
+              <w:tab w:val="clear" w:pos="708"/>
+              <w:tab w:val="right" w:pos="10218" w:leader="dot"/>
+            </w:tabs>
+            <w:rPr/>
+          </w:pPr>
+          <w:hyperlink w:anchor="_Toc138088061">
+            <w:r>
+              <w:rPr>
+                <w:webHidden/>
+                <w:rStyle w:val="IndexLink"/>
+                <w:lang w:val="en-US"/>
+              </w:rPr>
+              <w:t>Vulnerability summary &amp; report card</w:t>
+            </w:r>
+            <w:r>
+              <w:rPr>
+                <w:webHidden/>
+              </w:rPr>
+              <w:fldChar w:fldCharType="begin"/>
+            </w:r>
+            <w:r>
+              <w:rPr>
+                <w:webHidden/>
+              </w:rPr>
+              <w:instrText xml:space="preserve">PAGEREF _Toc138088061 \h</w:instrText>
+            </w:r>
+            <w:r>
+              <w:rPr>
+                <w:webHidden/>
+              </w:rPr>
+              <w:fldChar w:fldCharType="separate"/>
+            </w:r>
+            <w:r>
+              <w:rPr>
+                <w:rStyle w:val="IndexLink"/>
+                <w:vanish w:val="false"/>
+              </w:rPr>
+              <w:tab/>
+              <w:t>10</w:t>
+            </w:r>
+            <w:r>
+              <w:rPr>
+                <w:webHidden/>
+              </w:rPr>
+              <w:fldChar w:fldCharType="end"/>
+            </w:r>
+          </w:hyperlink>
+        </w:p>
+        <w:p>
+          <w:pPr>
+            <w:pStyle w:val="Contents2"/>
+            <w:tabs>
+              <w:tab w:val="clear" w:pos="708"/>
+              <w:tab w:val="right" w:pos="10218" w:leader="dot"/>
+            </w:tabs>
+            <w:rPr/>
+          </w:pPr>
+          <w:hyperlink w:anchor="_Toc138088062">
+            <w:r>
+              <w:rPr>
+                <w:webHidden/>
+                <w:rStyle w:val="IndexLink"/>
+                <w:lang w:val="en-US"/>
+              </w:rPr>
+              <w:t>Internal Penetration Test Findings</w:t>
+            </w:r>
+            <w:r>
+              <w:rPr>
+                <w:webHidden/>
+              </w:rPr>
+              <w:fldChar w:fldCharType="begin"/>
+            </w:r>
+            <w:r>
+              <w:rPr>
+                <w:webHidden/>
+              </w:rPr>
+              <w:instrText xml:space="preserve">PAGEREF _Toc138088062 \h</w:instrText>
+            </w:r>
+            <w:r>
+              <w:rPr>
+                <w:webHidden/>
+              </w:rPr>
+              <w:fldChar w:fldCharType="separate"/>
+            </w:r>
+            <w:r>
+              <w:rPr>
+                <w:rStyle w:val="IndexLink"/>
+                <w:vanish w:val="false"/>
+              </w:rPr>
+              <w:tab/>
+              <w:t>10</w:t>
+            </w:r>
+            <w:r>
+              <w:rPr>
+                <w:webHidden/>
+              </w:rPr>
+              <w:fldChar w:fldCharType="end"/>
+            </w:r>
+          </w:hyperlink>
+          <w:r>
+            <w:rPr>
+              <w:rStyle w:val="IndexLink"/>
+              <w:vanish w:val="false"/>
+            </w:rPr>
+            <w:fldChar w:fldCharType="end"/>
+          </w:r>
+        </w:p>
+      </w:sdtContent>
+    </w:sdt>
+    <w:p>
+      <w:pPr>
+        <w:pStyle w:val="Normal"/>
+        <w:widowControl/>
+        <w:suppressAutoHyphens w:val="true"/>
+        <w:bidi w:val="0"/>
+        <w:spacing w:lineRule="auto" w:line="252" w:before="0" w:after="160"/>
+        <w:jc w:val="both"/>
+        <w:rPr/>
+      </w:pPr>
+      <w:r>
+        <w:rPr/>
       </w:r>
     </w:p>
     <w:p>
@@ -463,63 +1689,93 @@
       </w:pPr>
       <w:r>
         <w:rPr/>
-        <w:t>Business Confidential</w:t>
-      </w:r>
+      </w:r>
+      <w:r>
+        <w:br w:type="page"/>
+      </w:r>
+    </w:p>
+    <w:p>
+      <w:pPr>
+        <w:pStyle w:val="Heading1"/>
+        <w:rPr>
+          <w:lang w:val="en-US"/>
+        </w:rPr>
+      </w:pPr>
+      <w:bookmarkStart w:id="1" w:name="_Toc138088043"/>
+      <w:r>
+        <w:rPr>
+          <w:lang w:val="en-US"/>
+        </w:rPr>
+        <w:t>Confidentiality Statement</w:t>
+      </w:r>
+      <w:bookmarkEnd w:id="1"/>
     </w:p>
     <w:p>
       <w:pPr>
         <w:pStyle w:val="Normal"/>
-        <w:spacing w:lineRule="auto" w:line="259"/>
-        <w:rPr/>
-      </w:pPr>
-      <w:r>
-        <w:rPr/>
+        <w:rPr>
+          <w:lang w:val="en-US"/>
+        </w:rPr>
+      </w:pPr>
+      <w:r>
+        <w:rPr>
+          <w:lang w:val="en-US"/>
+        </w:rPr>
       </w:r>
     </w:p>
     <w:p>
       <w:pPr>
         <w:pStyle w:val="Normal"/>
-        <w:spacing w:lineRule="auto" w:line="259"/>
-        <w:rPr/>
-      </w:pPr>
-      <w:r>
-        <w:rPr/>
-        <w:t>Date of the project: {{ project_date }}</w:t>
+        <w:rPr>
+          <w:lang w:val="en-US"/>
+        </w:rPr>
+      </w:pPr>
+      <w:r>
+        <w:rPr>
+          <w:lang w:val="en-US"/>
+        </w:rPr>
+        <w:t xml:space="preserve">This document is the exclusive property of {{ corp_name }} and {{ team_name }} ({{ team_abbreviature }}). </w:t>
       </w:r>
     </w:p>
     <w:p>
       <w:pPr>
         <w:pStyle w:val="Normal"/>
-        <w:spacing w:lineRule="auto" w:line="259"/>
-        <w:rPr/>
-      </w:pPr>
-      <w:r>
-        <w:rPr/>
-        <w:t>Version of the project: {{ project_version }}</w:t>
+        <w:rPr>
+          <w:lang w:val="en-US"/>
+        </w:rPr>
+      </w:pPr>
+      <w:r>
+        <w:rPr>
+          <w:lang w:val="en-US"/>
+        </w:rPr>
+        <w:t>This document contains proprietary and confidential information. Duplication, redistribution, or use, in whole or in part, in any form, requires consent of both {{ corp_name }} and {{ team_abbreviature }}).</w:t>
       </w:r>
     </w:p>
     <w:p>
       <w:pPr>
         <w:pStyle w:val="Normal"/>
-        <w:spacing w:lineRule="auto" w:line="259"/>
-        <w:rPr/>
-      </w:pPr>
-      <w:r>
-        <w:rPr/>
-        <w:t>Project name: {{ project_name}}</w:t>
+        <w:rPr>
+          <w:lang w:val="en-US"/>
+        </w:rPr>
+      </w:pPr>
+      <w:r>
+        <w:rPr>
+          <w:lang w:val="en-US"/>
+        </w:rPr>
+        <w:t>{{ corp_name }}  may share this document with auditors under non-disclosure agreements to demonstrate penetration test requirement compliance.</w:t>
       </w:r>
     </w:p>
     <w:p>
       <w:pPr>
         <w:pStyle w:val="Normal"/>
-        <w:spacing w:lineRule="auto" w:line="259"/>
-        <w:rPr/>
-      </w:pPr>
-      <w:r>
-        <w:rPr/>
-      </w:r>
-      <w:r>
-        <w:br w:type="page"/>
+        <w:rPr>
+          <w:lang w:val="en-US"/>
+        </w:rPr>
+      </w:pPr>
+      <w:r>
+        <w:rPr>
+          <w:lang w:val="en-US"/>
+        </w:rPr>
       </w:r>
     </w:p>
     <w:p>
@@ -527,101 +1783,12 @@
         <w:pStyle w:val="Heading1"/>
         <w:rPr/>
       </w:pPr>
-      <w:r>
-        <w:rPr/>
-        <w:t>Table of Contents</w:t>
-      </w:r>
-    </w:p>
-    <w:p>
-      <w:pPr>
-        <w:pStyle w:val="Normal"/>
-        <w:rPr/>
-      </w:pPr>
-      <w:r>
-        <w:rPr/>
-        <w:t>TBD</w:t>
-      </w:r>
-    </w:p>
-    <w:p>
-      <w:pPr>
-        <w:pStyle w:val="Normal"/>
-        <w:spacing w:lineRule="auto" w:line="259"/>
-        <w:rPr/>
-      </w:pPr>
-      <w:r>
-        <w:rPr/>
-      </w:r>
-      <w:r>
-        <w:br w:type="page"/>
-      </w:r>
-    </w:p>
-    <w:p>
-      <w:pPr>
-        <w:pStyle w:val="Heading1"/>
-        <w:rPr/>
-      </w:pPr>
-      <w:r>
-        <w:rPr/>
-        <w:t>Confidentiality Statement</w:t>
-      </w:r>
-    </w:p>
-    <w:p>
-      <w:pPr>
-        <w:pStyle w:val="Normal"/>
-        <w:rPr/>
-      </w:pPr>
-      <w:r>
-        <w:rPr/>
-      </w:r>
-    </w:p>
-    <w:p>
-      <w:pPr>
-        <w:pStyle w:val="Normal"/>
-        <w:rPr/>
-      </w:pPr>
-      <w:r>
-        <w:rPr/>
-        <w:t xml:space="preserve">This document is the exclusive property of {{ corp_name }} and {{ team_name }} ({{ team_abbreviature }}). </w:t>
-      </w:r>
-    </w:p>
-    <w:p>
-      <w:pPr>
-        <w:pStyle w:val="Normal"/>
-        <w:rPr/>
-      </w:pPr>
-      <w:r>
-        <w:rPr/>
-        <w:t>This document contains proprietary and confidential information. Duplication, redistribution, or use, in whole or in part, in any form, requires consent of both {{ corp_name }} and {{ team_abbreviature }}).</w:t>
-      </w:r>
-    </w:p>
-    <w:p>
-      <w:pPr>
-        <w:pStyle w:val="Normal"/>
-        <w:rPr/>
-      </w:pPr>
-      <w:r>
-        <w:rPr/>
-        <w:t>{{ corp_name }}  may share this document with auditors under non-disclosure agreements to demonstrate penetration test requirement compliance.</w:t>
-      </w:r>
-    </w:p>
-    <w:p>
-      <w:pPr>
-        <w:pStyle w:val="Normal"/>
-        <w:rPr/>
-      </w:pPr>
-      <w:r>
-        <w:rPr/>
-      </w:r>
-    </w:p>
-    <w:p>
-      <w:pPr>
-        <w:pStyle w:val="Heading1"/>
-        <w:rPr/>
-      </w:pPr>
+      <w:bookmarkStart w:id="2" w:name="_Toc138088044"/>
       <w:r>
         <w:rPr/>
         <w:t>Disclaimer</w:t>
       </w:r>
+      <w:bookmarkEnd w:id="2"/>
     </w:p>
     <w:tbl>
       <w:tblPr>
@@ -639,8 +1806,8 @@
         <w:tblLook w:val="04a0" w:noHBand="0" w:noVBand="1" w:firstColumn="1" w:lastRow="0" w:lastColumn="0" w:firstRow="1"/>
       </w:tblPr>
       <w:tblGrid>
-        <w:gridCol w:w="2536"/>
-        <w:gridCol w:w="4510"/>
+        <w:gridCol w:w="2541"/>
+        <w:gridCol w:w="4505"/>
         <w:gridCol w:w="3182"/>
       </w:tblGrid>
       <w:tr>
@@ -649,7 +1816,7 @@
         </w:trPr>
         <w:tc>
           <w:tcPr>
-            <w:tcW w:w="2536" w:type="dxa"/>
+            <w:tcW w:w="2541" w:type="dxa"/>
             <w:tcBorders>
               <w:top w:val="single" w:sz="4" w:space="0" w:color="000000"/>
               <w:left w:val="single" w:sz="4" w:space="0" w:color="000000"/>
@@ -684,7 +1851,7 @@
         </w:tc>
         <w:tc>
           <w:tcPr>
-            <w:tcW w:w="4510" w:type="dxa"/>
+            <w:tcW w:w="4505" w:type="dxa"/>
             <w:tcBorders>
               <w:top w:val="single" w:sz="4" w:space="0" w:color="000000"/>
               <w:left w:val="single" w:sz="4" w:space="0" w:color="000000"/>
@@ -810,7 +1977,7 @@
         </w:trPr>
         <w:tc>
           <w:tcPr>
-            <w:tcW w:w="2536" w:type="dxa"/>
+            <w:tcW w:w="2541" w:type="dxa"/>
             <w:tcBorders>
               <w:top w:val="single" w:sz="4" w:space="0" w:color="000000"/>
               <w:left w:val="single" w:sz="4" w:space="0" w:color="000000"/>
@@ -845,7 +2012,7 @@
         </w:tc>
         <w:tc>
           <w:tcPr>
-            <w:tcW w:w="4510" w:type="dxa"/>
+            <w:tcW w:w="4505" w:type="dxa"/>
             <w:tcBorders>
               <w:top w:val="single" w:sz="4" w:space="0" w:color="000000"/>
               <w:left w:val="single" w:sz="4" w:space="0" w:color="000000"/>
@@ -981,7 +2148,7 @@
         </w:trPr>
         <w:tc>
           <w:tcPr>
-            <w:tcW w:w="2536" w:type="dxa"/>
+            <w:tcW w:w="2541" w:type="dxa"/>
             <w:tcBorders>
               <w:top w:val="single" w:sz="4" w:space="0" w:color="000000"/>
               <w:left w:val="single" w:sz="4" w:space="0" w:color="000000"/>
@@ -1011,7 +2178,7 @@
         </w:tc>
         <w:tc>
           <w:tcPr>
-            <w:tcW w:w="4510" w:type="dxa"/>
+            <w:tcW w:w="4505" w:type="dxa"/>
             <w:tcBorders>
               <w:top w:val="single" w:sz="4" w:space="0" w:color="000000"/>
               <w:left w:val="single" w:sz="4" w:space="0" w:color="000000"/>
@@ -1091,64 +2258,84 @@
     <w:p>
       <w:pPr>
         <w:pStyle w:val="Normal"/>
-        <w:rPr/>
-      </w:pPr>
-      <w:r>
-        <w:rPr>
-          <w:lang w:val="en-US"/>
-        </w:rPr>
-        <w:t xml:space="preserve">A penetration test is considered a snapshot in time. </w:t>
-      </w:r>
-      <w:r>
-        <w:rPr/>
-        <w:t>The findings and recommendations reflect the information gathered during the assessment and not any changes or modifications made outside of that period.</w:t>
+        <w:rPr>
+          <w:lang w:val="en-US"/>
+        </w:rPr>
+      </w:pPr>
+      <w:r>
+        <w:rPr>
+          <w:lang w:val="en-US"/>
+        </w:rPr>
+        <w:t>A penetration test is considered a snapshot in time. The findings and recommendations reflect the information gathered during the assessment and not any changes or modifications made outside of that period.</w:t>
       </w:r>
     </w:p>
     <w:p>
       <w:pPr>
         <w:pStyle w:val="Normal"/>
-        <w:rPr/>
-      </w:pPr>
-      <w:r>
-        <w:rPr/>
+        <w:rPr>
+          <w:lang w:val="en-US"/>
+        </w:rPr>
+      </w:pPr>
+      <w:r>
+        <w:rPr>
+          <w:lang w:val="en-US"/>
+        </w:rPr>
         <w:t>Time-limited engagements do not allow for a full evaluation of all security controls. {{ team_abbreviature }} prioritized the assessment to identify the weakest security controls an attacker would exploit. {{ team_abbreviature }} recommends conducting similar assessments on an annual basis by internal or third-party assessors to ensure the continued success of the controls.</w:t>
       </w:r>
     </w:p>
     <w:p>
       <w:pPr>
         <w:pStyle w:val="Normal"/>
-        <w:rPr/>
-      </w:pPr>
-      <w:r>
-        <w:rPr/>
+        <w:rPr>
+          <w:lang w:val="en-US"/>
+        </w:rPr>
+      </w:pPr>
+      <w:r>
+        <w:rPr>
+          <w:lang w:val="en-US"/>
+        </w:rPr>
       </w:r>
     </w:p>
     <w:p>
       <w:pPr>
         <w:pStyle w:val="Heading1"/>
-        <w:rPr/>
-      </w:pPr>
-      <w:r>
-        <w:rPr/>
+        <w:rPr>
+          <w:lang w:val="en-US"/>
+        </w:rPr>
+      </w:pPr>
+      <w:bookmarkStart w:id="3" w:name="_Toc138088045"/>
+      <w:r>
+        <w:rPr>
+          <w:lang w:val="en-US"/>
+        </w:rPr>
         <w:t>Contact Information</w:t>
       </w:r>
+      <w:bookmarkEnd w:id="3"/>
     </w:p>
     <w:p>
       <w:pPr>
         <w:pStyle w:val="Normal"/>
-        <w:rPr/>
-      </w:pPr>
-      <w:r>
-        <w:rPr/>
+        <w:rPr>
+          <w:lang w:val="en-US"/>
+        </w:rPr>
+      </w:pPr>
+      <w:r>
+        <w:rPr>
+          <w:lang w:val="en-US"/>
+        </w:rPr>
       </w:r>
     </w:p>
     <w:p>
       <w:pPr>
         <w:pStyle w:val="Normal"/>
-        <w:rPr/>
-      </w:pPr>
-      <w:r>
-        <w:rPr/>
+        <w:rPr>
+          <w:lang w:val="en-US"/>
+        </w:rPr>
+      </w:pPr>
+      <w:r>
+        <w:rPr>
+          <w:lang w:val="en-US"/>
+        </w:rPr>
       </w:r>
       <w:r>
         <w:br w:type="page"/>
@@ -1157,12 +2344,18 @@
     <w:p>
       <w:pPr>
         <w:pStyle w:val="Heading1"/>
-        <w:rPr/>
-      </w:pPr>
-      <w:r>
-        <w:rPr/>
+        <w:rPr>
+          <w:lang w:val="en-US"/>
+        </w:rPr>
+      </w:pPr>
+      <w:bookmarkStart w:id="4" w:name="_Toc138088046"/>
+      <w:r>
+        <w:rPr>
+          <w:lang w:val="en-US"/>
+        </w:rPr>
         <w:t>Assesment overview</w:t>
       </w:r>
+      <w:bookmarkEnd w:id="4"/>
     </w:p>
     <w:p>
       <w:pPr>
@@ -1175,7 +2368,7 @@
         <w:rPr>
           <w:lang w:val="en-US"/>
         </w:rPr>
-        <w:t>From {{ creation_date }} to {{ project_date }}, {{ corp_name }} engaged {{ team_name }}, from now on, {{ team_abbreviature }}, to evaluate the security posture of its infrastructure compared to current industry best practices that included an internal network penetration test. All testing performed is based on the NIST SP 800-115 Technical Guide to Information Security Testing and Assessment, OWASP Testing Guide (v4), and customized testing frameworks.</w:t>
+        <w:t>From {{ start_date }} to {{ project_date }}, {{ corp_name }} engaged {{ team_name }}, from now on, {{ team_abbreviature }}, to evaluate the security posture of its infrastructure compared to current industry best practices that included an internal network penetration test. All testing performed is based on the NIST SP 800-115 Technical Guide to Information Security Testing and Assessment, OWASP Testing Guide (v4), and customized testing frameworks.</w:t>
       </w:r>
     </w:p>
     <w:p>
@@ -1416,12 +2609,14 @@
           <w:lang w:val="en-US"/>
         </w:rPr>
       </w:pPr>
+      <w:bookmarkStart w:id="5" w:name="_Toc138088047"/>
       <w:r>
         <w:rPr>
           <w:lang w:val="en-US"/>
         </w:rPr>
         <w:t>Assessment Components</w:t>
       </w:r>
+      <w:bookmarkEnd w:id="5"/>
     </w:p>
     <w:p>
       <w:pPr>
@@ -1430,12 +2625,14 @@
           <w:lang w:val="en-US"/>
         </w:rPr>
       </w:pPr>
+      <w:bookmarkStart w:id="6" w:name="_Toc138088048"/>
       <w:r>
         <w:rPr>
           <w:lang w:val="en-US"/>
         </w:rPr>
         <w:t>Internal Penetration Test</w:t>
       </w:r>
+      <w:bookmarkEnd w:id="6"/>
     </w:p>
     <w:p>
       <w:pPr>
@@ -1474,12 +2671,14 @@
           <w:lang w:val="en-US"/>
         </w:rPr>
       </w:pPr>
+      <w:bookmarkStart w:id="7" w:name="_Toc138088049"/>
       <w:r>
         <w:rPr>
           <w:lang w:val="en-US"/>
         </w:rPr>
         <w:t>Finding severity ratings</w:t>
       </w:r>
+      <w:bookmarkEnd w:id="7"/>
     </w:p>
     <w:p>
       <w:pPr>
@@ -1511,9 +2710,9 @@
         <w:tblLook w:val="04a0" w:noHBand="0" w:noVBand="1" w:firstColumn="1" w:lastRow="0" w:lastColumn="0" w:firstRow="1"/>
       </w:tblPr>
       <w:tblGrid>
-        <w:gridCol w:w="2820"/>
+        <w:gridCol w:w="2824"/>
         <w:gridCol w:w="1984"/>
-        <w:gridCol w:w="5397"/>
+        <w:gridCol w:w="5393"/>
       </w:tblGrid>
       <w:tr>
         <w:trPr>
@@ -1521,7 +2720,7 @@
         </w:trPr>
         <w:tc>
           <w:tcPr>
-            <w:tcW w:w="2820" w:type="dxa"/>
+            <w:tcW w:w="2824" w:type="dxa"/>
             <w:cnfStyle w:val="001000000000" w:firstRow="0" w:lastRow="0" w:firstColumn="1" w:lastColumn="0" w:oddVBand="0" w:evenVBand="0" w:oddHBand="0" w:evenHBand="0" w:firstRowFirstColumn="0" w:firstRowLastColumn="0" w:lastRowFirstColumn="0" w:lastRowLastColumn="0"/>
             <w:tcBorders>
               <w:top w:val="single" w:sz="4" w:space="0" w:color="000000"/>
@@ -1625,7 +2824,7 @@
         </w:tc>
         <w:tc>
           <w:tcPr>
-            <w:tcW w:w="5397" w:type="dxa"/>
+            <w:tcW w:w="5393" w:type="dxa"/>
             <w:tcBorders>
               <w:top w:val="single" w:sz="4" w:space="0" w:color="000000"/>
               <w:left w:val="single" w:sz="4" w:space="0" w:color="000000"/>
@@ -1668,7 +2867,7 @@
         </w:trPr>
         <w:tc>
           <w:tcPr>
-            <w:tcW w:w="2820" w:type="dxa"/>
+            <w:tcW w:w="2824" w:type="dxa"/>
             <w:cnfStyle w:val="001000000000" w:firstRow="0" w:lastRow="0" w:firstColumn="1" w:lastColumn="0" w:oddVBand="0" w:evenVBand="0" w:oddHBand="0" w:evenHBand="0" w:firstRowFirstColumn="0" w:firstRowLastColumn="0" w:lastRowFirstColumn="0" w:lastRowLastColumn="0"/>
             <w:tcBorders>
               <w:top w:val="single" w:sz="4" w:space="0" w:color="000000"/>
@@ -1693,12 +2892,14 @@
             </w:pPr>
             <w:r>
               <w:rPr>
+                <w:rFonts w:eastAsia="" w:cs=""/>
                 <w:b w:val="false"/>
                 <w:bCs w:val="false"/>
                 <w:color w:val="FFFFFF"/>
+                <w:kern w:val="0"/>
                 <w:sz w:val="26"/>
                 <w:szCs w:val="26"/>
-                <w:lang w:val="en-US"/>
+                <w:lang w:val="en-US" w:eastAsia="en-US" w:bidi="ar-SA"/>
               </w:rPr>
             </w:r>
           </w:p>
@@ -1755,9 +2956,11 @@
             </w:pPr>
             <w:r>
               <w:rPr>
+                <w:rFonts w:eastAsia="" w:cs=""/>
+                <w:kern w:val="0"/>
                 <w:sz w:val="20"/>
                 <w:szCs w:val="20"/>
-                <w:lang w:val="en-US"/>
+                <w:lang w:val="en-US" w:eastAsia="en-US" w:bidi="ar-SA"/>
               </w:rPr>
             </w:r>
           </w:p>
@@ -1789,7 +2992,7 @@
         </w:tc>
         <w:tc>
           <w:tcPr>
-            <w:tcW w:w="5397" w:type="dxa"/>
+            <w:tcW w:w="5393" w:type="dxa"/>
             <w:tcBorders>
               <w:top w:val="single" w:sz="4" w:space="0" w:color="000000"/>
             </w:tcBorders>
@@ -1801,7 +3004,6 @@
               <w:widowControl w:val="false"/>
               <w:suppressAutoHyphens w:val="true"/>
               <w:spacing w:lineRule="auto" w:line="240" w:before="0" w:after="0"/>
-              <w:jc w:val="both"/>
               <w:cnfStyle w:val="000000100000" w:firstRow="0" w:lastRow="0" w:firstColumn="0" w:lastColumn="0" w:oddVBand="0" w:evenVBand="0" w:oddHBand="1" w:evenHBand="0" w:firstRowFirstColumn="0" w:firstRowLastColumn="0" w:lastRowFirstColumn="0" w:lastRowLastColumn="0"/>
               <w:rPr>
                 <w:sz w:val="20"/>
@@ -1826,7 +3028,7 @@
         <w:trPr/>
         <w:tc>
           <w:tcPr>
-            <w:tcW w:w="2820" w:type="dxa"/>
+            <w:tcW w:w="2824" w:type="dxa"/>
             <w:cnfStyle w:val="001000000000" w:firstRow="0" w:lastRow="0" w:firstColumn="1" w:lastColumn="0" w:oddVBand="0" w:evenVBand="0" w:oddHBand="0" w:evenHBand="0" w:firstRowFirstColumn="0" w:firstRowLastColumn="0" w:lastRowFirstColumn="0" w:lastRowLastColumn="0"/>
             <w:tcBorders/>
             <w:shd w:color="auto" w:fill="FF0000" w:val="clear"/>
@@ -1849,12 +3051,14 @@
             </w:pPr>
             <w:r>
               <w:rPr>
+                <w:rFonts w:eastAsia="" w:cs=""/>
                 <w:b w:val="false"/>
                 <w:bCs w:val="false"/>
                 <w:color w:val="FFFFFF"/>
+                <w:kern w:val="0"/>
                 <w:sz w:val="26"/>
                 <w:szCs w:val="26"/>
-                <w:lang w:val="en-US"/>
+                <w:lang w:val="en-US" w:eastAsia="en-US" w:bidi="ar-SA"/>
               </w:rPr>
             </w:r>
           </w:p>
@@ -1908,9 +3112,11 @@
             </w:pPr>
             <w:r>
               <w:rPr>
+                <w:rFonts w:eastAsia="" w:cs=""/>
+                <w:kern w:val="0"/>
                 <w:sz w:val="20"/>
                 <w:szCs w:val="20"/>
-                <w:lang w:val="en-US"/>
+                <w:lang w:val="en-US" w:eastAsia="en-US" w:bidi="ar-SA"/>
               </w:rPr>
             </w:r>
           </w:p>
@@ -1942,7 +3148,7 @@
         </w:tc>
         <w:tc>
           <w:tcPr>
-            <w:tcW w:w="5397" w:type="dxa"/>
+            <w:tcW w:w="5393" w:type="dxa"/>
             <w:tcBorders/>
           </w:tcPr>
           <w:p>
@@ -1951,7 +3157,6 @@
               <w:widowControl w:val="false"/>
               <w:suppressAutoHyphens w:val="true"/>
               <w:spacing w:lineRule="auto" w:line="240" w:before="0" w:after="0"/>
-              <w:jc w:val="both"/>
               <w:cnfStyle w:val="000000000000" w:firstRow="0" w:lastRow="0" w:firstColumn="0" w:lastColumn="0" w:oddVBand="0" w:evenVBand="0" w:oddHBand="0" w:evenHBand="0" w:firstRowFirstColumn="0" w:firstRowLastColumn="0" w:lastRowFirstColumn="0" w:lastRowLastColumn="0"/>
               <w:rPr>
                 <w:sz w:val="20"/>
@@ -1978,7 +3183,7 @@
         </w:trPr>
         <w:tc>
           <w:tcPr>
-            <w:tcW w:w="2820" w:type="dxa"/>
+            <w:tcW w:w="2824" w:type="dxa"/>
             <w:cnfStyle w:val="001000000000" w:firstRow="0" w:lastRow="0" w:firstColumn="1" w:lastColumn="0" w:oddVBand="0" w:evenVBand="0" w:oddHBand="0" w:evenHBand="0" w:firstRowFirstColumn="0" w:firstRowLastColumn="0" w:lastRowFirstColumn="0" w:lastRowLastColumn="0"/>
             <w:tcBorders/>
             <w:shd w:color="auto" w:fill="FFC000" w:val="clear"/>
@@ -2001,12 +3206,14 @@
             </w:pPr>
             <w:r>
               <w:rPr>
+                <w:rFonts w:eastAsia="" w:cs=""/>
                 <w:b w:val="false"/>
                 <w:bCs w:val="false"/>
                 <w:color w:val="FFFFFF"/>
+                <w:kern w:val="0"/>
                 <w:sz w:val="26"/>
                 <w:szCs w:val="26"/>
-                <w:lang w:val="en-US"/>
+                <w:lang w:val="en-US" w:eastAsia="en-US" w:bidi="ar-SA"/>
               </w:rPr>
             </w:r>
           </w:p>
@@ -2061,9 +3268,11 @@
             </w:pPr>
             <w:r>
               <w:rPr>
+                <w:rFonts w:eastAsia="" w:cs=""/>
+                <w:kern w:val="0"/>
                 <w:sz w:val="20"/>
                 <w:szCs w:val="20"/>
-                <w:lang w:val="en-US"/>
+                <w:lang w:val="en-US" w:eastAsia="en-US" w:bidi="ar-SA"/>
               </w:rPr>
             </w:r>
           </w:p>
@@ -2095,7 +3304,7 @@
         </w:tc>
         <w:tc>
           <w:tcPr>
-            <w:tcW w:w="5397" w:type="dxa"/>
+            <w:tcW w:w="5393" w:type="dxa"/>
             <w:tcBorders/>
             <w:shd w:color="auto" w:fill="CCCCCC" w:themeFill="text1" w:themeFillTint="33" w:val="clear"/>
           </w:tcPr>
@@ -2105,7 +3314,6 @@
               <w:widowControl w:val="false"/>
               <w:suppressAutoHyphens w:val="true"/>
               <w:spacing w:lineRule="auto" w:line="240" w:before="0" w:after="0"/>
-              <w:jc w:val="both"/>
               <w:cnfStyle w:val="000000100000" w:firstRow="0" w:lastRow="0" w:firstColumn="0" w:lastColumn="0" w:oddVBand="0" w:evenVBand="0" w:oddHBand="1" w:evenHBand="0" w:firstRowFirstColumn="0" w:firstRowLastColumn="0" w:lastRowFirstColumn="0" w:lastRowLastColumn="0"/>
               <w:rPr>
                 <w:sz w:val="20"/>
@@ -2130,7 +3338,7 @@
         <w:trPr/>
         <w:tc>
           <w:tcPr>
-            <w:tcW w:w="2820" w:type="dxa"/>
+            <w:tcW w:w="2824" w:type="dxa"/>
             <w:cnfStyle w:val="001000000000" w:firstRow="0" w:lastRow="0" w:firstColumn="1" w:lastColumn="0" w:oddVBand="0" w:evenVBand="0" w:oddHBand="0" w:evenHBand="0" w:firstRowFirstColumn="0" w:firstRowLastColumn="0" w:lastRowFirstColumn="0" w:lastRowLastColumn="0"/>
             <w:tcBorders/>
             <w:shd w:color="auto" w:fill="92D050" w:val="clear"/>
@@ -2153,12 +3361,14 @@
             </w:pPr>
             <w:r>
               <w:rPr>
+                <w:rFonts w:eastAsia="" w:cs=""/>
                 <w:b w:val="false"/>
                 <w:bCs w:val="false"/>
                 <w:color w:val="FFFFFF"/>
+                <w:kern w:val="0"/>
                 <w:sz w:val="26"/>
                 <w:szCs w:val="26"/>
-                <w:lang w:val="en-US"/>
+                <w:lang w:val="en-US" w:eastAsia="en-US" w:bidi="ar-SA"/>
               </w:rPr>
             </w:r>
           </w:p>
@@ -2212,9 +3422,11 @@
             </w:pPr>
             <w:r>
               <w:rPr>
+                <w:rFonts w:eastAsia="" w:cs=""/>
+                <w:kern w:val="0"/>
                 <w:sz w:val="20"/>
                 <w:szCs w:val="20"/>
-                <w:lang w:val="en-US"/>
+                <w:lang w:val="en-US" w:eastAsia="en-US" w:bidi="ar-SA"/>
               </w:rPr>
             </w:r>
           </w:p>
@@ -2246,7 +3458,7 @@
         </w:tc>
         <w:tc>
           <w:tcPr>
-            <w:tcW w:w="5397" w:type="dxa"/>
+            <w:tcW w:w="5393" w:type="dxa"/>
             <w:tcBorders/>
           </w:tcPr>
           <w:p>
@@ -2255,7 +3467,6 @@
               <w:widowControl w:val="false"/>
               <w:suppressAutoHyphens w:val="true"/>
               <w:spacing w:lineRule="auto" w:line="240" w:before="0" w:after="0"/>
-              <w:jc w:val="both"/>
               <w:cnfStyle w:val="000000000000" w:firstRow="0" w:lastRow="0" w:firstColumn="0" w:lastColumn="0" w:oddVBand="0" w:evenVBand="0" w:oddHBand="0" w:evenHBand="0" w:firstRowFirstColumn="0" w:firstRowLastColumn="0" w:lastRowFirstColumn="0" w:lastRowLastColumn="0"/>
               <w:rPr>
                 <w:sz w:val="20"/>
@@ -2283,7 +3494,7 @@
         </w:trPr>
         <w:tc>
           <w:tcPr>
-            <w:tcW w:w="2820" w:type="dxa"/>
+            <w:tcW w:w="2824" w:type="dxa"/>
             <w:cnfStyle w:val="001000000000" w:firstRow="0" w:lastRow="0" w:firstColumn="1" w:lastColumn="0" w:oddVBand="0" w:evenVBand="0" w:oddHBand="0" w:evenHBand="0" w:firstRowFirstColumn="0" w:firstRowLastColumn="0" w:lastRowFirstColumn="0" w:lastRowLastColumn="0"/>
             <w:tcBorders/>
             <w:shd w:color="auto" w:fill="0070C0" w:val="clear"/>
@@ -2306,12 +3517,14 @@
             </w:pPr>
             <w:r>
               <w:rPr>
+                <w:rFonts w:eastAsia="" w:cs=""/>
                 <w:b w:val="false"/>
                 <w:bCs w:val="false"/>
                 <w:color w:val="FFFFFF"/>
+                <w:kern w:val="0"/>
                 <w:sz w:val="26"/>
                 <w:szCs w:val="26"/>
-                <w:lang w:val="en-US"/>
+                <w:lang w:val="en-US" w:eastAsia="en-US" w:bidi="ar-SA"/>
               </w:rPr>
             </w:r>
           </w:p>
@@ -2378,7 +3591,7 @@
         </w:tc>
         <w:tc>
           <w:tcPr>
-            <w:tcW w:w="5397" w:type="dxa"/>
+            <w:tcW w:w="5393" w:type="dxa"/>
             <w:tcBorders/>
             <w:shd w:color="auto" w:fill="CCCCCC" w:themeFill="text1" w:themeFillTint="33" w:val="clear"/>
           </w:tcPr>
@@ -2388,7 +3601,6 @@
               <w:widowControl w:val="false"/>
               <w:suppressAutoHyphens w:val="true"/>
               <w:spacing w:lineRule="auto" w:line="240" w:before="0" w:after="0"/>
-              <w:jc w:val="both"/>
               <w:cnfStyle w:val="000000100000" w:firstRow="0" w:lastRow="0" w:firstColumn="0" w:lastColumn="0" w:oddVBand="0" w:evenVBand="0" w:oddHBand="1" w:evenHBand="0" w:firstRowFirstColumn="0" w:firstRowLastColumn="0" w:lastRowFirstColumn="0" w:lastRowLastColumn="0"/>
               <w:rPr>
                 <w:sz w:val="20"/>
@@ -2430,12 +3642,14 @@
           <w:lang w:val="en-US"/>
         </w:rPr>
       </w:pPr>
+      <w:bookmarkStart w:id="8" w:name="_Toc138088050"/>
       <w:r>
         <w:rPr>
           <w:lang w:val="en-US"/>
         </w:rPr>
         <w:t>Risk factors</w:t>
       </w:r>
+      <w:bookmarkEnd w:id="8"/>
     </w:p>
     <w:p>
       <w:pPr>
@@ -2458,12 +3672,14 @@
           <w:lang w:val="en-US"/>
         </w:rPr>
       </w:pPr>
+      <w:bookmarkStart w:id="9" w:name="_Toc138088051"/>
       <w:r>
         <w:rPr>
           <w:lang w:val="en-US"/>
         </w:rPr>
         <w:t>Likelihood</w:t>
       </w:r>
+      <w:bookmarkEnd w:id="9"/>
     </w:p>
     <w:p>
       <w:pPr>
@@ -2486,12 +3702,14 @@
           <w:lang w:val="en-US"/>
         </w:rPr>
       </w:pPr>
+      <w:bookmarkStart w:id="10" w:name="_Toc138088052"/>
       <w:r>
         <w:rPr>
           <w:lang w:val="en-US"/>
         </w:rPr>
         <w:t>Impact</w:t>
       </w:r>
+      <w:bookmarkEnd w:id="10"/>
     </w:p>
     <w:p>
       <w:pPr>
@@ -2530,11 +3748,19 @@
           <w:lang w:val="en-US"/>
         </w:rPr>
       </w:pPr>
-      <w:r>
-        <w:rPr>
-          <w:lang w:val="en-US"/>
-        </w:rPr>
-        <w:t>Scope OF THE ASSESSMENT</w:t>
+      <w:bookmarkStart w:id="11" w:name="_Toc138088053"/>
+      <w:r>
+        <w:rPr>
+          <w:lang w:val="en-US"/>
+        </w:rPr>
+        <w:t>Scope</w:t>
+      </w:r>
+      <w:bookmarkEnd w:id="11"/>
+      <w:r>
+        <w:rPr>
+          <w:lang w:val="en-US"/>
+        </w:rPr>
+        <w:t xml:space="preserve"> </w:t>
       </w:r>
     </w:p>
     <w:p>
@@ -2544,11 +3770,19 @@
           <w:lang w:val="en-US"/>
         </w:rPr>
       </w:pPr>
-      <w:r>
-        <w:rPr>
-          <w:lang w:val="en-US"/>
-        </w:rPr>
-        <w:t xml:space="preserve">Hosts analyzed </w:t>
+      <w:bookmarkStart w:id="12" w:name="_Toc138088054"/>
+      <w:r>
+        <w:rPr>
+          <w:lang w:val="en-US"/>
+        </w:rPr>
+        <w:t>Hosts analyzed</w:t>
+      </w:r>
+      <w:bookmarkEnd w:id="12"/>
+      <w:r>
+        <w:rPr>
+          <w:lang w:val="en-US"/>
+        </w:rPr>
+        <w:t xml:space="preserve"> </w:t>
       </w:r>
     </w:p>
     <w:tbl>
@@ -2567,16 +3801,16 @@
         <w:tblLook w:val="04a0" w:noHBand="0" w:noVBand="1" w:firstColumn="1" w:lastRow="0" w:lastColumn="0" w:firstRow="1"/>
       </w:tblPr>
       <w:tblGrid>
-        <w:gridCol w:w="3067"/>
-        <w:gridCol w:w="1516"/>
-        <w:gridCol w:w="1817"/>
+        <w:gridCol w:w="3068"/>
+        <w:gridCol w:w="2042"/>
+        <w:gridCol w:w="1290"/>
         <w:gridCol w:w="3817"/>
       </w:tblGrid>
       <w:tr>
         <w:trPr/>
         <w:tc>
           <w:tcPr>
-            <w:tcW w:w="3067" w:type="dxa"/>
+            <w:tcW w:w="3068" w:type="dxa"/>
             <w:vMerge w:val="restart"/>
             <w:tcBorders/>
             <w:vAlign w:val="center"/>
@@ -2606,7 +3840,7 @@
         </w:tc>
         <w:tc>
           <w:tcPr>
-            <w:tcW w:w="7150" w:type="dxa"/>
+            <w:tcW w:w="7149" w:type="dxa"/>
             <w:gridSpan w:val="3"/>
             <w:tcBorders/>
           </w:tcPr>
@@ -2616,7 +3850,6 @@
               <w:widowControl w:val="false"/>
               <w:suppressAutoHyphens w:val="true"/>
               <w:spacing w:lineRule="auto" w:line="240" w:before="0" w:after="0"/>
-              <w:jc w:val="both"/>
               <w:rPr>
                 <w:lang w:val="en-US"/>
               </w:rPr>
@@ -2638,7 +3871,7 @@
         <w:trPr/>
         <w:tc>
           <w:tcPr>
-            <w:tcW w:w="3067" w:type="dxa"/>
+            <w:tcW w:w="3068" w:type="dxa"/>
             <w:vMerge w:val="continue"/>
             <w:tcBorders/>
           </w:tcPr>
@@ -2648,7 +3881,6 @@
               <w:widowControl w:val="false"/>
               <w:suppressAutoHyphens w:val="true"/>
               <w:spacing w:lineRule="auto" w:line="240" w:before="0" w:after="0"/>
-              <w:jc w:val="both"/>
               <w:rPr>
                 <w:b/>
                 <w:bCs/>
@@ -2657,17 +3889,20 @@
             </w:pPr>
             <w:r>
               <w:rPr>
+                <w:rFonts w:eastAsia="" w:cs=""/>
                 <w:b/>
                 <w:bCs/>
+                <w:kern w:val="0"/>
                 <w:sz w:val="22"/>
-                <w:lang w:val="en-US"/>
+                <w:szCs w:val="22"/>
+                <w:lang w:val="en-US" w:eastAsia="en-US" w:bidi="ar-SA"/>
               </w:rPr>
             </w:r>
           </w:p>
         </w:tc>
         <w:tc>
           <w:tcPr>
-            <w:tcW w:w="1516" w:type="dxa"/>
+            <w:tcW w:w="2042" w:type="dxa"/>
             <w:tcBorders/>
           </w:tcPr>
           <w:p>
@@ -2678,28 +3913,24 @@
               <w:spacing w:lineRule="auto" w:line="240" w:before="0" w:after="0"/>
               <w:jc w:val="center"/>
               <w:rPr>
+                <w:lang w:val="en-US"/>
+              </w:rPr>
+            </w:pPr>
+            <w:r>
+              <w:rPr>
                 <w:rFonts w:eastAsia="" w:cs=""/>
                 <w:kern w:val="0"/>
                 <w:sz w:val="22"/>
                 <w:szCs w:val="22"/>
                 <w:lang w:val="en-US" w:eastAsia="en-US" w:bidi="ar-SA"/>
               </w:rPr>
-            </w:pPr>
-            <w:r>
-              <w:rPr>
-                <w:rFonts w:eastAsia="" w:cs=""/>
-                <w:kern w:val="0"/>
-                <w:sz w:val="22"/>
-                <w:szCs w:val="22"/>
-                <w:lang w:val="en-US" w:eastAsia="en-US" w:bidi="ar-SA"/>
-              </w:rPr>
               <w:t>{%tc for col in port_context_columns %}</w:t>
             </w:r>
           </w:p>
         </w:tc>
         <w:tc>
           <w:tcPr>
-            <w:tcW w:w="1817" w:type="dxa"/>
+            <w:tcW w:w="1290" w:type="dxa"/>
             <w:tcBorders/>
           </w:tcPr>
           <w:p>
@@ -2710,11 +3941,7 @@
               <w:spacing w:lineRule="auto" w:line="240" w:before="0" w:after="0"/>
               <w:jc w:val="center"/>
               <w:rPr>
-                <w:rFonts w:eastAsia="" w:cs=""/>
-                <w:kern w:val="0"/>
-                <w:sz w:val="22"/>
-                <w:szCs w:val="22"/>
-                <w:lang w:val="en-US" w:eastAsia="en-US" w:bidi="ar-SA"/>
+                <w:lang w:val="en-US"/>
               </w:rPr>
             </w:pPr>
             <w:r>
@@ -2742,11 +3969,7 @@
               <w:spacing w:lineRule="auto" w:line="240" w:before="0" w:after="0"/>
               <w:jc w:val="center"/>
               <w:rPr>
-                <w:rFonts w:eastAsia="" w:cs=""/>
-                <w:kern w:val="0"/>
-                <w:sz w:val="22"/>
-                <w:szCs w:val="22"/>
-                <w:lang w:val="en-US" w:eastAsia="en-US" w:bidi="ar-SA"/>
+                <w:lang w:val="en-US"/>
               </w:rPr>
             </w:pPr>
             <w:r>
@@ -2776,7 +3999,6 @@
               <w:widowControl w:val="false"/>
               <w:suppressAutoHyphens w:val="true"/>
               <w:spacing w:lineRule="auto" w:line="240" w:before="0" w:after="0"/>
-              <w:jc w:val="both"/>
               <w:rPr>
                 <w:lang w:val="en-US"/>
               </w:rPr>
@@ -2800,7 +4022,7 @@
         <w:trPr/>
         <w:tc>
           <w:tcPr>
-            <w:tcW w:w="3067" w:type="dxa"/>
+            <w:tcW w:w="3068" w:type="dxa"/>
             <w:tcBorders/>
             <w:vAlign w:val="center"/>
           </w:tcPr>
@@ -2812,6 +4034,13 @@
               <w:spacing w:lineRule="auto" w:line="240" w:before="0" w:after="0"/>
               <w:jc w:val="center"/>
               <w:rPr>
+                <w:b/>
+                <w:bCs/>
+                <w:lang w:val="en-US"/>
+              </w:rPr>
+            </w:pPr>
+            <w:r>
+              <w:rPr>
                 <w:rFonts w:eastAsia="" w:cs=""/>
                 <w:b/>
                 <w:bCs/>
@@ -2820,24 +4049,13 @@
                 <w:szCs w:val="22"/>
                 <w:lang w:val="en-US" w:eastAsia="en-US" w:bidi="ar-SA"/>
               </w:rPr>
-            </w:pPr>
-            <w:r>
-              <w:rPr>
-                <w:rFonts w:eastAsia="" w:cs=""/>
-                <w:b/>
-                <w:bCs/>
-                <w:kern w:val="0"/>
-                <w:sz w:val="22"/>
-                <w:szCs w:val="22"/>
-                <w:lang w:val="en-US" w:eastAsia="en-US" w:bidi="ar-SA"/>
-              </w:rPr>
               <w:t>{{ item.label }}</w:t>
             </w:r>
           </w:p>
         </w:tc>
         <w:tc>
           <w:tcPr>
-            <w:tcW w:w="1516" w:type="dxa"/>
+            <w:tcW w:w="2042" w:type="dxa"/>
             <w:tcBorders/>
           </w:tcPr>
           <w:p>
@@ -2848,6 +4066,13 @@
               <w:spacing w:lineRule="auto" w:line="240" w:before="0" w:after="0"/>
               <w:jc w:val="center"/>
               <w:rPr>
+                <w:b/>
+                <w:bCs/>
+                <w:lang w:val="en-US"/>
+              </w:rPr>
+            </w:pPr>
+            <w:r>
+              <w:rPr>
                 <w:rFonts w:eastAsia="" w:cs=""/>
                 <w:b/>
                 <w:bCs/>
@@ -2856,24 +4081,13 @@
                 <w:szCs w:val="22"/>
                 <w:lang w:val="en-US" w:eastAsia="en-US" w:bidi="ar-SA"/>
               </w:rPr>
-            </w:pPr>
-            <w:r>
-              <w:rPr>
-                <w:rFonts w:eastAsia="" w:cs=""/>
-                <w:b/>
-                <w:bCs/>
-                <w:kern w:val="0"/>
-                <w:sz w:val="22"/>
-                <w:szCs w:val="22"/>
-                <w:lang w:val="en-US" w:eastAsia="en-US" w:bidi="ar-SA"/>
-              </w:rPr>
               <w:t>{%tc for col in item.cols %}</w:t>
             </w:r>
           </w:p>
         </w:tc>
         <w:tc>
           <w:tcPr>
-            <w:tcW w:w="1817" w:type="dxa"/>
+            <w:tcW w:w="1290" w:type="dxa"/>
             <w:tcBorders/>
           </w:tcPr>
           <w:p>
@@ -2884,11 +4098,7 @@
               <w:spacing w:lineRule="auto" w:line="240" w:before="0" w:after="0"/>
               <w:jc w:val="center"/>
               <w:rPr>
-                <w:rFonts w:eastAsia="" w:cs=""/>
-                <w:kern w:val="0"/>
-                <w:sz w:val="22"/>
-                <w:szCs w:val="22"/>
-                <w:lang w:val="en-US" w:eastAsia="en-US" w:bidi="ar-SA"/>
+                <w:lang w:val="en-US"/>
               </w:rPr>
             </w:pPr>
             <w:r>
@@ -2916,11 +4126,7 @@
               <w:spacing w:lineRule="auto" w:line="240" w:before="0" w:after="0"/>
               <w:jc w:val="center"/>
               <w:rPr>
-                <w:rFonts w:eastAsia="" w:cs=""/>
-                <w:kern w:val="0"/>
-                <w:sz w:val="22"/>
-                <w:szCs w:val="22"/>
-                <w:lang w:val="en-US" w:eastAsia="en-US" w:bidi="ar-SA"/>
+                <w:lang w:val="en-US"/>
               </w:rPr>
             </w:pPr>
             <w:r>
@@ -2952,11 +4158,7 @@
               <w:spacing w:lineRule="auto" w:line="240" w:before="0" w:after="0"/>
               <w:jc w:val="center"/>
               <w:rPr>
-                <w:rFonts w:eastAsia="" w:cs=""/>
-                <w:kern w:val="0"/>
-                <w:sz w:val="22"/>
-                <w:szCs w:val="22"/>
-                <w:lang w:val="en-US" w:eastAsia="en-US" w:bidi="ar-SA"/>
+                <w:lang w:val="en-US"/>
               </w:rPr>
             </w:pPr>
             <w:r>
@@ -2978,29 +4180,948 @@
     <w:p>
       <w:pPr>
         <w:pStyle w:val="Normal"/>
-        <w:spacing w:before="0" w:after="160"/>
-        <w:rPr>
-          <w:lang w:val="en-US"/>
-        </w:rPr>
-      </w:pPr>
-      <w:r>
-        <w:rPr>
-          <w:lang w:val="en-US"/>
-        </w:rPr>
+        <w:rPr>
+          <w:lang w:val="en-US"/>
+        </w:rPr>
+      </w:pPr>
+      <w:r>
+        <w:rPr>
+          <w:lang w:val="en-US"/>
+        </w:rPr>
+      </w:r>
+    </w:p>
+    <w:p>
+      <w:pPr>
+        <w:pStyle w:val="Heading2"/>
+        <w:rPr>
+          <w:lang w:val="en-US"/>
+        </w:rPr>
+      </w:pPr>
+      <w:bookmarkStart w:id="13" w:name="_Toc138088055"/>
+      <w:r>
+        <w:rPr>
+          <w:lang w:val="en-US"/>
+        </w:rPr>
+        <w:t>Scope Exclusions</w:t>
+      </w:r>
+      <w:bookmarkEnd w:id="13"/>
+    </w:p>
+    <w:p>
+      <w:pPr>
+        <w:pStyle w:val="Normal"/>
+        <w:rPr>
+          <w:lang w:val="en-US"/>
+        </w:rPr>
+      </w:pPr>
+      <w:r>
+        <w:rPr>
+          <w:lang w:val="en-US"/>
+        </w:rPr>
+        <w:t xml:space="preserve">Per client request, {{ team_abbreviature }} did not perform any of the following attacks during testing: </w:t>
+      </w:r>
+    </w:p>
+    <w:p>
+      <w:pPr>
+        <w:pStyle w:val="ListParagraph"/>
+        <w:numPr>
+          <w:ilvl w:val="0"/>
+          <w:numId w:val="2"/>
+        </w:numPr>
+        <w:rPr>
+          <w:lang w:val="en-US"/>
+        </w:rPr>
+      </w:pPr>
+      <w:r>
+        <w:rPr>
+          <w:lang w:val="en-US"/>
+        </w:rPr>
+        <w:t>Denial of service (DoS)</w:t>
+      </w:r>
+    </w:p>
+    <w:p>
+      <w:pPr>
+        <w:pStyle w:val="ListParagraph"/>
+        <w:numPr>
+          <w:ilvl w:val="0"/>
+          <w:numId w:val="2"/>
+        </w:numPr>
+        <w:rPr>
+          <w:lang w:val="en-US"/>
+        </w:rPr>
+      </w:pPr>
+      <w:r>
+        <w:rPr>
+          <w:lang w:val="en-US"/>
+        </w:rPr>
+        <w:t>Phishing/Social Engineering</w:t>
+      </w:r>
+    </w:p>
+    <w:p>
+      <w:pPr>
+        <w:pStyle w:val="Normal"/>
+        <w:rPr>
+          <w:lang w:val="en-US"/>
+        </w:rPr>
+      </w:pPr>
+      <w:r>
+        <w:rPr>
+          <w:lang w:val="en-US"/>
+        </w:rPr>
+        <w:t>All other attacks not specified above were permitted by  {{ corp_name }}.</w:t>
+      </w:r>
+    </w:p>
+    <w:p>
+      <w:pPr>
+        <w:pStyle w:val="Normal"/>
+        <w:rPr>
+          <w:lang w:val="en-US"/>
+        </w:rPr>
+      </w:pPr>
+      <w:r>
+        <w:rPr>
+          <w:lang w:val="en-US"/>
+        </w:rPr>
+      </w:r>
+    </w:p>
+    <w:p>
+      <w:pPr>
+        <w:pStyle w:val="Heading2"/>
+        <w:rPr>
+          <w:lang w:val="en-US"/>
+        </w:rPr>
+      </w:pPr>
+      <w:bookmarkStart w:id="14" w:name="_Toc138088056"/>
+      <w:r>
+        <w:rPr>
+          <w:lang w:val="en-US"/>
+        </w:rPr>
+        <w:t>Client Allowances</w:t>
+      </w:r>
+      <w:bookmarkEnd w:id="14"/>
+    </w:p>
+    <w:p>
+      <w:pPr>
+        <w:pStyle w:val="Normal"/>
+        <w:rPr>
+          <w:lang w:val="en-US"/>
+        </w:rPr>
+      </w:pPr>
+      <w:r>
+        <w:rPr>
+          <w:lang w:val="en-US"/>
+        </w:rPr>
+        <w:t>{{ corp_name }} provided {{ team_abbreviature }} the following allowances:</w:t>
+      </w:r>
+    </w:p>
+    <w:p>
+      <w:pPr>
+        <w:pStyle w:val="ListParagraph"/>
+        <w:numPr>
+          <w:ilvl w:val="0"/>
+          <w:numId w:val="3"/>
+        </w:numPr>
+        <w:rPr>
+          <w:lang w:val="en-US"/>
+        </w:rPr>
+      </w:pPr>
+      <w:r>
+        <w:rPr>
+          <w:lang w:val="en-US"/>
+        </w:rPr>
+        <w:t xml:space="preserve">Internal access to network via </w:t>
+      </w:r>
+      <w:commentRangeStart w:id="0"/>
+      <w:r>
+        <w:rPr>
+          <w:lang w:val="en-US"/>
+        </w:rPr>
+        <w:t>TBD</w:t>
+      </w:r>
+      <w:r>
+        <w:rPr>
+          <w:lang w:val="en-US"/>
+        </w:rPr>
+      </w:r>
+      <w:commentRangeEnd w:id="0"/>
+      <w:r>
+        <w:commentReference w:id="0"/>
+      </w:r>
+      <w:r>
+        <w:rPr>
+          <w:lang w:val="en-US"/>
+        </w:rPr>
+        <w:t>.</w:t>
+      </w:r>
+    </w:p>
+    <w:p>
+      <w:pPr>
+        <w:pStyle w:val="Normal"/>
+        <w:spacing w:lineRule="auto" w:line="240" w:before="0" w:after="0"/>
+        <w:jc w:val="left"/>
+        <w:rPr>
+          <w:lang w:val="en-US"/>
+        </w:rPr>
+      </w:pPr>
+      <w:r>
+        <w:rPr>
+          <w:lang w:val="en-US"/>
+        </w:rPr>
+      </w:r>
+      <w:r>
+        <w:br w:type="page"/>
+      </w:r>
+    </w:p>
+    <w:p>
+      <w:pPr>
+        <w:pStyle w:val="Heading1"/>
+        <w:rPr>
+          <w:lang w:val="en-US"/>
+        </w:rPr>
+      </w:pPr>
+      <w:bookmarkStart w:id="15" w:name="_Toc138088057"/>
+      <w:r>
+        <w:rPr>
+          <w:lang w:val="en-US"/>
+        </w:rPr>
+        <w:t>Executive summary</w:t>
+      </w:r>
+      <w:bookmarkEnd w:id="15"/>
+    </w:p>
+    <w:p>
+      <w:pPr>
+        <w:pStyle w:val="Normal"/>
+        <w:rPr>
+          <w:lang w:val="en-US"/>
+        </w:rPr>
+      </w:pPr>
+      <w:r>
+        <w:rPr>
+          <w:lang w:val="en-US"/>
+        </w:rPr>
+        <w:t>{{ team_abbreviature }} evaluated {{ corp_name }}’s internal security posture through penetration testing from {{ start_date }} to {{ project_date }}. The following sections provide a high-level overview of vulnerabilities discovered, successful and unsuccessful attempts, and strengths and weaknesses.</w:t>
+      </w:r>
+    </w:p>
+    <w:p>
+      <w:pPr>
+        <w:pStyle w:val="Normal"/>
+        <w:rPr>
+          <w:lang w:val="en-US"/>
+        </w:rPr>
+      </w:pPr>
+      <w:r>
+        <w:rPr/>
+      </w:r>
+    </w:p>
+    <w:p>
+      <w:pPr>
+        <w:pStyle w:val="Normal"/>
+        <w:jc w:val="left"/>
+        <w:rPr/>
+      </w:pPr>
+      <w:r>
+        <w:rPr/>
+        <w:t>{{ executive_summary }}</w:t>
+      </w:r>
+    </w:p>
+    <w:p>
+      <w:pPr>
+        <w:pStyle w:val="Heading2"/>
+        <w:rPr>
+          <w:lang w:val="en-US"/>
+        </w:rPr>
+      </w:pPr>
+      <w:bookmarkStart w:id="16" w:name="_Toc138088058"/>
+      <w:r>
+        <w:rPr>
+          <w:lang w:val="en-US"/>
+        </w:rPr>
+        <w:t>Scoping and time limitations</w:t>
+      </w:r>
+      <w:bookmarkEnd w:id="16"/>
+    </w:p>
+    <w:p>
+      <w:pPr>
+        <w:pStyle w:val="Normal"/>
+        <w:rPr>
+          <w:lang w:val="en-US"/>
+        </w:rPr>
+      </w:pPr>
+      <w:r>
+        <w:rPr>
+          <w:lang w:val="en-US"/>
+        </w:rPr>
+        <w:t>Scoping during the engagement did not permit denial of service or social engineering across all testing components.</w:t>
+      </w:r>
+    </w:p>
+    <w:p>
+      <w:pPr>
+        <w:pStyle w:val="Normal"/>
+        <w:rPr>
+          <w:lang w:val="en-US"/>
+        </w:rPr>
+      </w:pPr>
+      <w:r>
+        <w:rPr>
+          <w:lang w:val="en-US"/>
+        </w:rPr>
+        <w:t>Time limitations were in place for testing. Internal network penetration testing was permitted for {{ scope_ptt_days }} days.</w:t>
+      </w:r>
+    </w:p>
+    <w:p>
+      <w:pPr>
+        <w:pStyle w:val="Heading2"/>
+        <w:rPr>
+          <w:lang w:val="en-US"/>
+        </w:rPr>
+      </w:pPr>
+      <w:bookmarkStart w:id="17" w:name="_Toc138088059"/>
+      <w:r>
+        <w:rPr>
+          <w:lang w:val="en-US"/>
+        </w:rPr>
+        <w:t>Testing summary</w:t>
+      </w:r>
+      <w:bookmarkEnd w:id="17"/>
+    </w:p>
+    <w:p>
+      <w:pPr>
+        <w:pStyle w:val="Normal"/>
+        <w:rPr>
+          <w:lang w:val="en-US"/>
+        </w:rPr>
+      </w:pPr>
+      <w:r>
+        <w:rPr>
+          <w:lang w:val="en-US"/>
+        </w:rPr>
+        <w:t>he network assessment evaluated {{ corp_name }}’s internal security posture. From an internal perspective, the {{ team_abbreviature }} performed vulnerability scanning against the IP addresses provided by {{ corp_name }} to evaluate the overall patching health of the network.</w:t>
+      </w:r>
+    </w:p>
+    <w:p>
+      <w:pPr>
+        <w:pStyle w:val="Normal"/>
+        <w:rPr>
+          <w:lang w:val="en-US"/>
+        </w:rPr>
+      </w:pPr>
+      <w:r>
+        <w:rPr>
+          <w:lang w:val="en-US"/>
+        </w:rPr>
+        <w:t>TBD</w:t>
+      </w:r>
+    </w:p>
+    <w:p>
+      <w:pPr>
+        <w:pStyle w:val="Normal"/>
+        <w:rPr>
+          <w:lang w:val="en-US"/>
+        </w:rPr>
+      </w:pPr>
+      <w:r>
+        <w:rPr>
+          <w:lang w:val="en-US"/>
+        </w:rPr>
+      </w:r>
+    </w:p>
+    <w:p>
+      <w:pPr>
+        <w:pStyle w:val="Heading2"/>
+        <w:rPr>
+          <w:lang w:val="en-US"/>
+        </w:rPr>
+      </w:pPr>
+      <w:bookmarkStart w:id="18" w:name="_Toc138088060"/>
+      <w:r>
+        <w:rPr>
+          <w:lang w:val="en-US"/>
+        </w:rPr>
+        <w:t>Tester Notes and Recommendations</w:t>
+      </w:r>
+      <w:bookmarkEnd w:id="18"/>
+    </w:p>
+    <w:p>
+      <w:pPr>
+        <w:pStyle w:val="Normal"/>
+        <w:rPr>
+          <w:lang w:val="en-US"/>
+        </w:rPr>
+      </w:pPr>
+      <w:r>
+        <w:rPr>
+          <w:lang w:val="en-US"/>
+        </w:rPr>
+        <w:t>TBD overall security (good/regular/bad).</w:t>
+      </w:r>
+    </w:p>
+    <w:p>
+      <w:pPr>
+        <w:pStyle w:val="Normal"/>
+        <w:rPr>
+          <w:lang w:val="en-US"/>
+        </w:rPr>
+      </w:pPr>
+      <w:r>
+        <w:rPr>
+          <w:lang w:val="en-US"/>
+        </w:rPr>
+        <w:t>TBD constants that stood out in the process</w:t>
+      </w:r>
+    </w:p>
+    <w:p>
+      <w:pPr>
+        <w:pStyle w:val="Normal"/>
+        <w:rPr>
+          <w:lang w:val="en-US"/>
+        </w:rPr>
+      </w:pPr>
+      <w:r>
+        <w:rPr>
+          <w:lang w:val="en-US"/>
+        </w:rPr>
+        <w:t>TBD reccomendations.</w:t>
+      </w:r>
+    </w:p>
+    <w:p>
+      <w:pPr>
+        <w:pStyle w:val="Normal"/>
+        <w:rPr>
+          <w:lang w:val="en-US"/>
+        </w:rPr>
+      </w:pPr>
+      <w:r>
+        <w:rPr>
+          <w:lang w:val="en-US"/>
+        </w:rPr>
+      </w:r>
+    </w:p>
+    <w:p>
+      <w:pPr>
+        <w:pStyle w:val="Normal"/>
+        <w:rPr>
+          <w:lang w:val="en-US"/>
+        </w:rPr>
+      </w:pPr>
+      <w:r>
+        <w:rPr>
+          <w:lang w:val="en-US"/>
+        </w:rPr>
+        <w:t>We recommend that the {{ corp_name }} team reviews the patching recommendations made in the TBD section of the report along with reviewing the provided scans for a full overview of the items to be patched. We also recommend that Demo corp improve their patch management policies and procedures to help prevent potential attacks within their network.</w:t>
+      </w:r>
+    </w:p>
+    <w:p>
+      <w:pPr>
+        <w:pStyle w:val="Normal"/>
+        <w:rPr>
+          <w:lang w:val="en-US"/>
+        </w:rPr>
+      </w:pPr>
+      <w:r>
+        <w:rPr>
+          <w:lang w:val="en-US"/>
+        </w:rPr>
+        <w:t>TBD alerts triggered.</w:t>
+      </w:r>
+    </w:p>
+    <w:p>
+      <w:pPr>
+        <w:pStyle w:val="Normal"/>
+        <w:rPr>
+          <w:b/>
+          <w:bCs/>
+          <w:lang w:val="en-US"/>
+        </w:rPr>
+      </w:pPr>
+      <w:r>
+        <w:rPr>
+          <w:lang w:val="en-US"/>
+        </w:rPr>
+        <w:t xml:space="preserve">Overall, the {{ corp_name }} network performed as expected for the penetration test. </w:t>
+      </w:r>
+      <w:r>
+        <w:rPr>
+          <w:b/>
+          <w:bCs/>
+          <w:lang w:val="en-US"/>
+        </w:rPr>
+        <w:t>We recommend that the {{ corp_name }} team thoroughly review the recommendations made in this report, patch the findings, and re-test annually to improve their overall security posture.</w:t>
+      </w:r>
+    </w:p>
+    <w:p>
+      <w:pPr>
+        <w:pStyle w:val="Normal"/>
+        <w:spacing w:lineRule="auto" w:line="240" w:before="0" w:after="0"/>
+        <w:jc w:val="left"/>
+        <w:rPr>
+          <w:b/>
+          <w:bCs/>
+          <w:u w:val="single"/>
+          <w:lang w:val="en-US"/>
+        </w:rPr>
+      </w:pPr>
+      <w:r>
+        <w:rPr>
+          <w:b/>
+          <w:bCs/>
+          <w:u w:val="single"/>
+          <w:lang w:val="en-US"/>
+        </w:rPr>
+      </w:r>
+    </w:p>
+    <w:p>
+      <w:pPr>
+        <w:pStyle w:val="Normal"/>
+        <w:spacing w:lineRule="auto" w:line="240" w:before="0" w:after="0"/>
+        <w:jc w:val="left"/>
+        <w:rPr>
+          <w:lang w:val="en-US"/>
+        </w:rPr>
+      </w:pPr>
+      <w:r>
+        <w:rPr>
+          <w:lang w:val="en-US"/>
+        </w:rPr>
+      </w:r>
+      <w:r>
+        <w:br w:type="page"/>
+      </w:r>
+    </w:p>
+    <w:p>
+      <w:pPr>
+        <w:pStyle w:val="Heading1"/>
+        <w:rPr>
+          <w:lang w:val="en-US"/>
+        </w:rPr>
+      </w:pPr>
+      <w:bookmarkStart w:id="19" w:name="_Toc138088061"/>
+      <w:r>
+        <w:rPr>
+          <w:lang w:val="en-US"/>
+        </w:rPr>
+        <w:t>Vulnerability summary &amp; report card</w:t>
+      </w:r>
+      <w:bookmarkEnd w:id="19"/>
+    </w:p>
+    <w:p>
+      <w:pPr>
+        <w:pStyle w:val="Normal"/>
+        <w:rPr>
+          <w:lang w:val="en-US"/>
+        </w:rPr>
+      </w:pPr>
+      <w:r>
+        <w:rPr>
+          <w:lang w:val="en-US"/>
+        </w:rPr>
+        <w:t>The following tables illustrate the vulnerabilities found by impact and recommended remediations:</w:t>
+      </w:r>
+    </w:p>
+    <w:p>
+      <w:pPr>
+        <w:pStyle w:val="Normal"/>
+        <w:rPr>
+          <w:lang w:val="en-US"/>
+        </w:rPr>
+      </w:pPr>
+      <w:r>
+        <w:rPr>
+          <w:lang w:val="en-US"/>
+        </w:rPr>
+      </w:r>
+    </w:p>
+    <w:p>
+      <w:pPr>
+        <w:pStyle w:val="Heading2"/>
+        <w:rPr>
+          <w:lang w:val="en-US"/>
+        </w:rPr>
+      </w:pPr>
+      <w:bookmarkStart w:id="20" w:name="_Toc138088062"/>
+      <w:r>
+        <w:rPr>
+          <w:lang w:val="en-US"/>
+        </w:rPr>
+        <w:t>Internal Penetration Test Findings</w:t>
+      </w:r>
+      <w:bookmarkEnd w:id="20"/>
+    </w:p>
+    <w:tbl>
+      <w:tblPr>
+        <w:tblStyle w:val="Tablaconcuadrcula"/>
+        <w:tblW w:w="10445" w:type="dxa"/>
+        <w:jc w:val="left"/>
+        <w:tblInd w:w="0" w:type="dxa"/>
+        <w:tblLayout w:type="fixed"/>
+        <w:tblCellMar>
+          <w:top w:w="0" w:type="dxa"/>
+          <w:left w:w="108" w:type="dxa"/>
+          <w:bottom w:w="0" w:type="dxa"/>
+          <w:right w:w="108" w:type="dxa"/>
+        </w:tblCellMar>
+        <w:tblLook w:val="04a0" w:noHBand="0" w:noVBand="1" w:firstColumn="1" w:lastRow="0" w:lastColumn="0" w:firstRow="1"/>
+      </w:tblPr>
+      <w:tblGrid>
+        <w:gridCol w:w="2068"/>
+        <w:gridCol w:w="2065"/>
+        <w:gridCol w:w="2071"/>
+        <w:gridCol w:w="2065"/>
+        <w:gridCol w:w="2176"/>
+      </w:tblGrid>
+      <w:tr>
+        <w:trPr>
+          <w:trHeight w:val="1187" w:hRule="atLeast"/>
+        </w:trPr>
+        <w:tc>
+          <w:tcPr>
+            <w:tcW w:w="2068" w:type="dxa"/>
+            <w:tcBorders/>
+            <w:shd w:color="auto" w:fill="C00000" w:val="clear"/>
+            <w:vAlign w:val="center"/>
+          </w:tcPr>
+          <w:p>
+            <w:pPr>
+              <w:pStyle w:val="Normal"/>
+              <w:widowControl/>
+              <w:suppressAutoHyphens w:val="true"/>
+              <w:spacing w:before="0" w:after="160"/>
+              <w:jc w:val="center"/>
+              <w:rPr>
+                <w:sz w:val="24"/>
+                <w:szCs w:val="24"/>
+                <w:lang w:val="en-US"/>
+              </w:rPr>
+            </w:pPr>
+            <w:r>
+              <w:rPr>
+                <w:rFonts w:eastAsia="" w:cs=""/>
+                <w:kern w:val="0"/>
+                <w:sz w:val="24"/>
+                <w:szCs w:val="24"/>
+                <w:lang w:val="en-US" w:eastAsia="en-US" w:bidi="ar-SA"/>
+              </w:rPr>
+              <w:t>{{ critical_vulns }}</w:t>
+            </w:r>
+          </w:p>
+        </w:tc>
+        <w:tc>
+          <w:tcPr>
+            <w:tcW w:w="2065" w:type="dxa"/>
+            <w:tcBorders/>
+            <w:shd w:color="auto" w:fill="FF0000" w:val="clear"/>
+            <w:vAlign w:val="center"/>
+          </w:tcPr>
+          <w:p>
+            <w:pPr>
+              <w:pStyle w:val="Normal"/>
+              <w:widowControl/>
+              <w:suppressAutoHyphens w:val="true"/>
+              <w:spacing w:before="0" w:after="160"/>
+              <w:jc w:val="center"/>
+              <w:rPr>
+                <w:sz w:val="24"/>
+                <w:szCs w:val="24"/>
+                <w:lang w:val="en-US"/>
+              </w:rPr>
+            </w:pPr>
+            <w:r>
+              <w:rPr>
+                <w:rFonts w:eastAsia="" w:cs=""/>
+                <w:kern w:val="0"/>
+                <w:sz w:val="24"/>
+                <w:szCs w:val="24"/>
+                <w:lang w:val="en-US" w:eastAsia="en-US" w:bidi="ar-SA"/>
+              </w:rPr>
+              <w:t>{{ high_vulns }}</w:t>
+            </w:r>
+          </w:p>
+        </w:tc>
+        <w:tc>
+          <w:tcPr>
+            <w:tcW w:w="2071" w:type="dxa"/>
+            <w:tcBorders/>
+            <w:shd w:color="auto" w:fill="FFFF00" w:val="clear"/>
+            <w:vAlign w:val="center"/>
+          </w:tcPr>
+          <w:p>
+            <w:pPr>
+              <w:pStyle w:val="Normal"/>
+              <w:widowControl/>
+              <w:suppressAutoHyphens w:val="true"/>
+              <w:spacing w:before="0" w:after="160"/>
+              <w:jc w:val="center"/>
+              <w:rPr>
+                <w:sz w:val="24"/>
+                <w:szCs w:val="24"/>
+                <w:lang w:val="en-US"/>
+              </w:rPr>
+            </w:pPr>
+            <w:r>
+              <w:rPr>
+                <w:rFonts w:eastAsia="" w:cs=""/>
+                <w:kern w:val="0"/>
+                <w:sz w:val="24"/>
+                <w:szCs w:val="24"/>
+                <w:lang w:val="en-US" w:eastAsia="en-US" w:bidi="ar-SA"/>
+              </w:rPr>
+              <w:t>{{ moderate_vulns }}</w:t>
+            </w:r>
+          </w:p>
+        </w:tc>
+        <w:tc>
+          <w:tcPr>
+            <w:tcW w:w="2065" w:type="dxa"/>
+            <w:tcBorders/>
+            <w:shd w:color="auto" w:fill="00B050" w:val="clear"/>
+            <w:vAlign w:val="center"/>
+          </w:tcPr>
+          <w:p>
+            <w:pPr>
+              <w:pStyle w:val="Normal"/>
+              <w:widowControl/>
+              <w:suppressAutoHyphens w:val="true"/>
+              <w:spacing w:before="0" w:after="160"/>
+              <w:jc w:val="center"/>
+              <w:rPr>
+                <w:sz w:val="24"/>
+                <w:szCs w:val="24"/>
+                <w:lang w:val="en-US"/>
+              </w:rPr>
+            </w:pPr>
+            <w:r>
+              <w:rPr>
+                <w:rFonts w:eastAsia="" w:cs=""/>
+                <w:kern w:val="0"/>
+                <w:sz w:val="24"/>
+                <w:szCs w:val="24"/>
+                <w:lang w:val="en-US" w:eastAsia="en-US" w:bidi="ar-SA"/>
+              </w:rPr>
+              <w:t>{{ low_vulns }}</w:t>
+            </w:r>
+          </w:p>
+        </w:tc>
+        <w:tc>
+          <w:tcPr>
+            <w:tcW w:w="2176" w:type="dxa"/>
+            <w:tcBorders/>
+            <w:shd w:color="auto" w:fill="00B0F0" w:val="clear"/>
+            <w:vAlign w:val="center"/>
+          </w:tcPr>
+          <w:p>
+            <w:pPr>
+              <w:pStyle w:val="Normal"/>
+              <w:widowControl/>
+              <w:suppressAutoHyphens w:val="true"/>
+              <w:spacing w:before="0" w:after="160"/>
+              <w:jc w:val="center"/>
+              <w:rPr>
+                <w:sz w:val="24"/>
+                <w:szCs w:val="24"/>
+                <w:lang w:val="en-US"/>
+              </w:rPr>
+            </w:pPr>
+            <w:r>
+              <w:rPr>
+                <w:rFonts w:eastAsia="" w:cs=""/>
+                <w:kern w:val="0"/>
+                <w:sz w:val="24"/>
+                <w:szCs w:val="24"/>
+                <w:lang w:val="en-US" w:eastAsia="en-US" w:bidi="ar-SA"/>
+              </w:rPr>
+              <w:t>{{ informational_vulns }}</w:t>
+            </w:r>
+          </w:p>
+        </w:tc>
+      </w:tr>
+      <w:tr>
+        <w:trPr/>
+        <w:tc>
+          <w:tcPr>
+            <w:tcW w:w="2068" w:type="dxa"/>
+            <w:tcBorders/>
+            <w:vAlign w:val="center"/>
+          </w:tcPr>
+          <w:p>
+            <w:pPr>
+              <w:pStyle w:val="Normal"/>
+              <w:widowControl/>
+              <w:suppressAutoHyphens w:val="true"/>
+              <w:spacing w:before="0" w:after="160"/>
+              <w:jc w:val="center"/>
+              <w:rPr>
+                <w:lang w:val="en-US"/>
+              </w:rPr>
+            </w:pPr>
+            <w:r>
+              <w:rPr>
+                <w:rFonts w:eastAsia="" w:cs=""/>
+                <w:kern w:val="0"/>
+                <w:sz w:val="22"/>
+                <w:szCs w:val="22"/>
+                <w:lang w:val="en-US" w:eastAsia="en-US" w:bidi="ar-SA"/>
+              </w:rPr>
+              <w:t>Critical</w:t>
+            </w:r>
+          </w:p>
+        </w:tc>
+        <w:tc>
+          <w:tcPr>
+            <w:tcW w:w="2065" w:type="dxa"/>
+            <w:tcBorders/>
+            <w:vAlign w:val="center"/>
+          </w:tcPr>
+          <w:p>
+            <w:pPr>
+              <w:pStyle w:val="Normal"/>
+              <w:widowControl/>
+              <w:suppressAutoHyphens w:val="true"/>
+              <w:spacing w:before="0" w:after="160"/>
+              <w:jc w:val="center"/>
+              <w:rPr>
+                <w:lang w:val="en-US"/>
+              </w:rPr>
+            </w:pPr>
+            <w:r>
+              <w:rPr>
+                <w:rFonts w:eastAsia="" w:cs=""/>
+                <w:kern w:val="0"/>
+                <w:sz w:val="22"/>
+                <w:szCs w:val="22"/>
+                <w:lang w:val="en-US" w:eastAsia="en-US" w:bidi="ar-SA"/>
+              </w:rPr>
+              <w:t>High</w:t>
+            </w:r>
+          </w:p>
+        </w:tc>
+        <w:tc>
+          <w:tcPr>
+            <w:tcW w:w="2071" w:type="dxa"/>
+            <w:tcBorders/>
+            <w:vAlign w:val="center"/>
+          </w:tcPr>
+          <w:p>
+            <w:pPr>
+              <w:pStyle w:val="Normal"/>
+              <w:widowControl/>
+              <w:suppressAutoHyphens w:val="true"/>
+              <w:spacing w:before="0" w:after="160"/>
+              <w:jc w:val="center"/>
+              <w:rPr>
+                <w:lang w:val="en-US"/>
+              </w:rPr>
+            </w:pPr>
+            <w:r>
+              <w:rPr>
+                <w:rFonts w:eastAsia="" w:cs=""/>
+                <w:kern w:val="0"/>
+                <w:sz w:val="22"/>
+                <w:szCs w:val="22"/>
+                <w:lang w:val="en-US" w:eastAsia="en-US" w:bidi="ar-SA"/>
+              </w:rPr>
+              <w:t>Moderate</w:t>
+            </w:r>
+          </w:p>
+        </w:tc>
+        <w:tc>
+          <w:tcPr>
+            <w:tcW w:w="2065" w:type="dxa"/>
+            <w:tcBorders/>
+            <w:vAlign w:val="center"/>
+          </w:tcPr>
+          <w:p>
+            <w:pPr>
+              <w:pStyle w:val="Normal"/>
+              <w:widowControl/>
+              <w:suppressAutoHyphens w:val="true"/>
+              <w:spacing w:before="0" w:after="160"/>
+              <w:jc w:val="center"/>
+              <w:rPr>
+                <w:lang w:val="en-US"/>
+              </w:rPr>
+            </w:pPr>
+            <w:r>
+              <w:rPr>
+                <w:rFonts w:eastAsia="" w:cs=""/>
+                <w:kern w:val="0"/>
+                <w:sz w:val="22"/>
+                <w:szCs w:val="22"/>
+                <w:lang w:val="en-US" w:eastAsia="en-US" w:bidi="ar-SA"/>
+              </w:rPr>
+              <w:t>Low</w:t>
+            </w:r>
+          </w:p>
+        </w:tc>
+        <w:tc>
+          <w:tcPr>
+            <w:tcW w:w="2176" w:type="dxa"/>
+            <w:tcBorders/>
+            <w:vAlign w:val="center"/>
+          </w:tcPr>
+          <w:p>
+            <w:pPr>
+              <w:pStyle w:val="Normal"/>
+              <w:widowControl/>
+              <w:suppressAutoHyphens w:val="true"/>
+              <w:spacing w:before="0" w:after="160"/>
+              <w:jc w:val="center"/>
+              <w:rPr>
+                <w:lang w:val="en-US"/>
+              </w:rPr>
+            </w:pPr>
+            <w:r>
+              <w:rPr>
+                <w:rFonts w:eastAsia="" w:cs=""/>
+                <w:kern w:val="0"/>
+                <w:sz w:val="22"/>
+                <w:szCs w:val="22"/>
+                <w:lang w:val="en-US" w:eastAsia="en-US" w:bidi="ar-SA"/>
+              </w:rPr>
+              <w:t>Informational</w:t>
+            </w:r>
+          </w:p>
+        </w:tc>
+      </w:tr>
+    </w:tbl>
+    <w:p>
+      <w:pPr>
+        <w:pStyle w:val="Normal"/>
+        <w:rPr>
+          <w:lang w:val="en-US"/>
+        </w:rPr>
+      </w:pPr>
+      <w:r>
+        <w:rPr>
+          <w:lang w:val="en-US"/>
+        </w:rPr>
+      </w:r>
+    </w:p>
+    <w:p>
+      <w:pPr>
+        <w:pStyle w:val="Normal"/>
+        <w:spacing w:lineRule="auto" w:line="240" w:before="0" w:after="0"/>
+        <w:jc w:val="left"/>
+        <w:rPr>
+          <w:lang w:val="en-US"/>
+        </w:rPr>
+      </w:pPr>
+      <w:r>
+        <w:rPr>
+          <w:lang w:val="en-US"/>
+        </w:rPr>
+      </w:r>
+      <w:r>
+        <w:br w:type="page"/>
       </w:r>
     </w:p>
     <w:p>
       <w:pPr>
         <w:pStyle w:val="Normal"/>
         <w:spacing w:before="0" w:after="160"/>
-        <w:jc w:val="left"/>
         <w:rPr>
           <w:lang w:val="en-US"/>
         </w:rPr>
       </w:pPr>
       <w:r>
         <w:rPr/>
-        <w:t>{{ executive_summary }}</w:t>
       </w:r>
     </w:p>
     <w:sectPr>
@@ -3012,10 +5133,34 @@
       <w:pgNumType w:fmt="decimal"/>
       <w:formProt w:val="false"/>
       <w:textDirection w:val="lrTb"/>
-      <w:docGrid w:type="default" w:linePitch="360" w:charSpace="4096"/>
+      <w:docGrid w:type="default" w:linePitch="360" w:charSpace="8192"/>
     </w:sectPr>
   </w:body>
 </w:document>
+</file>
+
+<file path=word/comments.xml><?xml version="1.0" encoding="utf-8"?>
+<w:comments xmlns:o="urn:schemas-microsoft-com:office:office" xmlns:r="http://schemas.openxmlformats.org/officeDocument/2006/relationships" xmlns:v="urn:schemas-microsoft-com:vml" xmlns:w="http://schemas.openxmlformats.org/wordprocessingml/2006/main" xmlns:w10="urn:schemas-microsoft-com:office:word" xmlns:wp="http://schemas.openxmlformats.org/drawingml/2006/wordprocessingDrawing" xmlns:wps="http://schemas.microsoft.com/office/word/2010/wordprocessingShape" xmlns:wpg="http://schemas.microsoft.com/office/word/2010/wordprocessingGroup" xmlns:mc="http://schemas.openxmlformats.org/markup-compatibility/2006" xmlns:wp14="http://schemas.microsoft.com/office/word/2010/wordprocessingDrawing" xmlns:w14="http://schemas.microsoft.com/office/word/2010/wordml" xmlns:w15="http://schemas.microsoft.com/office/word/2012/wordml" mc:Ignorable="w14 wp14 w15">
+  <w:comment w:id="0" w:author="Jacobo Casado" w:date="2023-06-18T12:41:00Z" w:initials="JC">
+    <w:p>
+      <w:pPr>
+        <w:overflowPunct w:val="false"/>
+        <w:spacing w:before="0" w:after="0" w:lineRule="auto" w:line="240"/>
+        <w:jc w:val="left"/>
+        <w:rPr/>
+      </w:pPr>
+      <w:r>
+        <w:rPr>
+          <w:rFonts w:ascii="Liberation Serif" w:hAnsi="Liberation Serif" w:eastAsia="DejaVu Sans" w:cs="DejaVu Sans"/>
+          <w:sz w:val="24"/>
+          <w:szCs w:val="24"/>
+          <w:lang w:eastAsia="en-US" w:bidi="en-US" w:val="en-US"/>
+        </w:rPr>
+        <w:t>Fulfill with the information about the internal access to the network provided by the client.</w:t>
+      </w:r>
+    </w:p>
+  </w:comment>
+</w:comments>
 </file>
 
 <file path=word/footer1.xml><?xml version="1.0" encoding="utf-8"?>
@@ -3029,6 +5174,7 @@
         <w:color w:val="000000"/>
         <w:sz w:val="24"/>
         <w:szCs w:val="24"/>
+        <w:lang w:val="en-US"/>
       </w:rPr>
     </w:pPr>
     <w:r>
@@ -3037,6 +5183,7 @@
         <w:color w:val="000000"/>
         <w:sz w:val="24"/>
         <w:szCs w:val="24"/>
+        <w:lang w:val="en-US"/>
       </w:rPr>
       <w:t>Made for {{ corp_name }}</w:t>
     </w:r>
@@ -3049,6 +5196,7 @@
         <w:rFonts w:ascii="Calibri" w:hAnsi="Calibri" w:eastAsia="Calibri" w:cs="DejaVu Sans"/>
         <w:sz w:val="24"/>
         <w:szCs w:val="24"/>
+        <w:lang w:val="en-US"/>
       </w:rPr>
     </w:pPr>
     <w:r>
@@ -3057,6 +5205,7 @@
         <w:color w:val="000000"/>
         <w:sz w:val="24"/>
         <w:szCs w:val="24"/>
+        <w:lang w:val="en-US"/>
       </w:rPr>
       <w:t>By {{ team_name }}</w:t>
     </w:r>
@@ -3087,7 +5236,7 @@
         <w:docPartGallery w:val="Page Numbers (Bottom of Page)"/>
         <w:docPartUnique w:val="true"/>
       </w:docPartObj>
-      <w:id w:val="1880901837"/>
+      <w:id w:val="771067266"/>
     </w:sdtPr>
     <w:sdtContent>
       <w:p>
@@ -3117,7 +5266,7 @@
         </w:r>
         <w:r>
           <w:rPr/>
-          <w:t>8</w:t>
+          <w:t>10</w:t>
         </w:r>
         <w:r>
           <w:rPr/>
@@ -3134,70 +5283,20 @@
   <w:p>
     <w:pPr>
       <w:pStyle w:val="Header"/>
+      <w:tabs>
+        <w:tab w:val="clear" w:pos="8504"/>
+        <w:tab w:val="center" w:pos="4252" w:leader="none"/>
+        <w:tab w:val="left" w:pos="7920" w:leader="none"/>
+      </w:tabs>
       <w:spacing w:before="0" w:after="160"/>
-      <w:rPr/>
+      <w:jc w:val="center"/>
+      <w:rPr>
+        <w:lang w:val="en-US"/>
+      </w:rPr>
     </w:pPr>
     <w:r>
-      <w:rPr/>
-      <mc:AlternateContent>
-        <mc:Choice Requires="wps">
-          <w:drawing>
-            <wp:anchor behindDoc="1" distT="0" distB="0" distL="0" distR="0" simplePos="0" locked="0" layoutInCell="0" allowOverlap="1" relativeHeight="9" wp14:anchorId="34D7787E">
-              <wp:simplePos x="0" y="0"/>
-              <wp:positionH relativeFrom="margin">
-                <wp:align>left</wp:align>
-              </wp:positionH>
-              <wp:positionV relativeFrom="topMargin">
-                <wp:posOffset>773430</wp:posOffset>
-              </wp:positionV>
-              <wp:extent cx="6438900" cy="8890"/>
-              <wp:effectExtent l="0" t="0" r="0" b="0"/>
-              <wp:wrapNone/>
-              <wp:docPr id="2" name="docshape 3"/>
-              <a:graphic xmlns:a="http://schemas.openxmlformats.org/drawingml/2006/main">
-                <a:graphicData uri="http://schemas.microsoft.com/office/word/2010/wordprocessingShape">
-                  <wps:wsp>
-                    <wps:cNvSpPr/>
-                    <wps:spPr>
-                      <a:xfrm>
-                        <a:off x="0" y="0"/>
-                        <a:ext cx="6438960" cy="9000"/>
-                      </a:xfrm>
-                      <a:prstGeom prst="rect">
-                        <a:avLst/>
-                      </a:prstGeom>
-                      <a:solidFill>
-                        <a:srgbClr val="000000"/>
-                      </a:solidFill>
-                      <a:ln w="0">
-                        <a:noFill/>
-                      </a:ln>
-                    </wps:spPr>
-                    <wps:style>
-                      <a:lnRef idx="0"/>
-                      <a:fillRef idx="0"/>
-                      <a:effectRef idx="0"/>
-                      <a:fontRef idx="minor"/>
-                    </wps:style>
-                    <wps:bodyPr/>
-                  </wps:wsp>
-                </a:graphicData>
-              </a:graphic>
-            </wp:anchor>
-          </w:drawing>
-        </mc:Choice>
-        <mc:Fallback>
-          <w:pict>
-            <v:rect id="shape_0" ID="docshape 3" path="m0,0l-2147483645,0l-2147483645,-2147483646l0,-2147483646xe" fillcolor="black" stroked="f" o:allowincell="f" style="position:absolute;margin-left:0pt;margin-top:60.9pt;width:506.95pt;height:0.65pt;mso-wrap-style:none;v-text-anchor:middle;mso-position-horizontal:left;mso-position-horizontal-relative:margin" wp14:anchorId="34D7787E">
-              <v:fill o:detectmouseclick="t" type="solid" color2="white"/>
-              <v:stroke color="#3465a4" joinstyle="round" endcap="flat"/>
-              <w10:wrap type="none"/>
-            </v:rect>
-          </w:pict>
-        </mc:Fallback>
-      </mc:AlternateContent>
       <w:drawing>
-        <wp:anchor behindDoc="1" distT="0" distB="0" distL="0" distR="0" simplePos="0" locked="0" layoutInCell="0" allowOverlap="1" relativeHeight="17">
+        <wp:anchor behindDoc="1" distT="0" distB="0" distL="0" distR="0" simplePos="0" locked="0" layoutInCell="0" allowOverlap="1" relativeHeight="11">
           <wp:simplePos x="0" y="0"/>
           <wp:positionH relativeFrom="column">
             <wp:posOffset>5687695</wp:posOffset>
@@ -3208,7 +5307,7 @@
           <wp:extent cx="499110" cy="499110"/>
           <wp:effectExtent l="0" t="0" r="0" b="0"/>
           <wp:wrapSquare wrapText="largest"/>
-          <wp:docPr id="3" name="Image1 Copy 1 Copy 2" descr="Logotipo&#10;&#10;Descripción generada automáticamente"/>
+          <wp:docPr id="2" name="Image1 Copy 1 Copy 2" descr="Logotipo&#10;&#10;Descripción generada automáticamente"/>
           <wp:cNvGraphicFramePr>
             <a:graphicFrameLocks xmlns:a="http://schemas.openxmlformats.org/drawingml/2006/main" noChangeAspect="1"/>
           </wp:cNvGraphicFramePr>
@@ -3216,7 +5315,7 @@
             <a:graphicData uri="http://schemas.openxmlformats.org/drawingml/2006/picture">
               <pic:pic xmlns:pic="http://schemas.openxmlformats.org/drawingml/2006/picture">
                 <pic:nvPicPr>
-                  <pic:cNvPr id="3" name="Image1 Copy 1 Copy 2" descr="Logotipo&#10;&#10;Descripción generada automáticamente"/>
+                  <pic:cNvPr id="2" name="Image1 Copy 1 Copy 2" descr="Logotipo&#10;&#10;Descripción generada automáticamente"/>
                   <pic:cNvPicPr>
                     <a:picLocks noChangeAspect="1" noChangeArrowheads="1"/>
                   </pic:cNvPicPr>
@@ -3241,6 +5340,67 @@
           </a:graphic>
         </wp:anchor>
       </w:drawing>
+      <mc:AlternateContent>
+        <mc:Choice Requires="wps">
+          <w:drawing>
+            <wp:anchor behindDoc="1" distT="0" distB="0" distL="0" distR="0" simplePos="0" locked="0" layoutInCell="0" allowOverlap="1" relativeHeight="21">
+              <wp:simplePos x="0" y="0"/>
+              <wp:positionH relativeFrom="margin">
+                <wp:align>left</wp:align>
+              </wp:positionH>
+              <wp:positionV relativeFrom="topMargin">
+                <wp:posOffset>773430</wp:posOffset>
+              </wp:positionV>
+              <wp:extent cx="6438900" cy="8890"/>
+              <wp:effectExtent l="0" t="0" r="0" b="0"/>
+              <wp:wrapNone/>
+              <wp:docPr id="3" name="docshape 3"/>
+              <a:graphic xmlns:a="http://schemas.openxmlformats.org/drawingml/2006/main">
+                <a:graphicData uri="http://schemas.microsoft.com/office/word/2010/wordprocessingShape">
+                  <wps:wsp>
+                    <wps:cNvSpPr/>
+                    <wps:nvSpPr>
+                      <wps:cNvPr id="4" name="docshape 3"/>
+                      <wps:cNvSpPr/>
+                    </wps:nvSpPr>
+                    <wps:spPr>
+                      <a:xfrm>
+                        <a:off x="0" y="0"/>
+                        <a:ext cx="6438960" cy="9000"/>
+                      </a:xfrm>
+                      <a:prstGeom prst="rect">
+                        <a:avLst/>
+                      </a:prstGeom>
+                      <a:solidFill>
+                        <a:srgbClr val="000000"/>
+                      </a:solidFill>
+                      <a:ln w="0">
+                        <a:noFill/>
+                      </a:ln>
+                    </wps:spPr>
+                    <wps:bodyPr/>
+                  </wps:wsp>
+                </a:graphicData>
+              </a:graphic>
+            </wp:anchor>
+          </w:drawing>
+        </mc:Choice>
+        <mc:Fallback>
+          <w:pict>
+            <v:rect id="shape_0" ID="docshape 3" fillcolor="black" stroked="f" o:allowincell="f" style="position:absolute;margin-left:0pt;margin-top:60.9pt;width:506.95pt;height:0.65pt;mso-wrap-style:none;v-text-anchor:middle;mso-position-horizontal:left;mso-position-horizontal-relative:margin">
+              <v:fill o:detectmouseclick="t" type="solid" color2="white"/>
+              <v:stroke color="#3465a4" joinstyle="round" endcap="flat"/>
+              <w10:wrap type="none"/>
+            </v:rect>
+          </w:pict>
+        </mc:Fallback>
+      </mc:AlternateContent>
+    </w:r>
+    <w:r>
+      <w:rPr>
+        <w:lang w:val="en-US"/>
+      </w:rPr>
+      <w:t>{{ corp_name }} Security Assessment Findings Report (SAFR).</w:t>
     </w:r>
   </w:p>
 </w:hdr>
@@ -3388,6 +5548,417 @@
   <w:abstractNum w:abstractNumId="2">
     <w:lvl w:ilvl="0">
       <w:start w:val="1"/>
+      <w:numFmt w:val="bullet"/>
+      <w:lvlText w:val=""/>
+      <w:lvlJc w:val="left"/>
+      <w:pPr>
+        <w:tabs>
+          <w:tab w:val="num" w:pos="0"/>
+        </w:tabs>
+        <w:ind w:left="720" w:hanging="360"/>
+      </w:pPr>
+      <w:rPr>
+        <w:rFonts w:ascii="Symbol" w:hAnsi="Symbol" w:cs="Symbol" w:hint="default"/>
+      </w:rPr>
+    </w:lvl>
+    <w:lvl w:ilvl="1">
+      <w:start w:val="1"/>
+      <w:numFmt w:val="bullet"/>
+      <w:lvlText w:val="o"/>
+      <w:lvlJc w:val="left"/>
+      <w:pPr>
+        <w:tabs>
+          <w:tab w:val="num" w:pos="0"/>
+        </w:tabs>
+        <w:ind w:left="1440" w:hanging="360"/>
+      </w:pPr>
+      <w:rPr>
+        <w:rFonts w:ascii="Courier New" w:hAnsi="Courier New" w:cs="Courier New" w:hint="default"/>
+      </w:rPr>
+    </w:lvl>
+    <w:lvl w:ilvl="2">
+      <w:start w:val="1"/>
+      <w:numFmt w:val="bullet"/>
+      <w:lvlText w:val=""/>
+      <w:lvlJc w:val="left"/>
+      <w:pPr>
+        <w:tabs>
+          <w:tab w:val="num" w:pos="0"/>
+        </w:tabs>
+        <w:ind w:left="2160" w:hanging="360"/>
+      </w:pPr>
+      <w:rPr>
+        <w:rFonts w:ascii="Wingdings" w:hAnsi="Wingdings" w:cs="Wingdings" w:hint="default"/>
+      </w:rPr>
+    </w:lvl>
+    <w:lvl w:ilvl="3">
+      <w:start w:val="1"/>
+      <w:numFmt w:val="bullet"/>
+      <w:lvlText w:val=""/>
+      <w:lvlJc w:val="left"/>
+      <w:pPr>
+        <w:tabs>
+          <w:tab w:val="num" w:pos="0"/>
+        </w:tabs>
+        <w:ind w:left="2880" w:hanging="360"/>
+      </w:pPr>
+      <w:rPr>
+        <w:rFonts w:ascii="Symbol" w:hAnsi="Symbol" w:cs="Symbol" w:hint="default"/>
+      </w:rPr>
+    </w:lvl>
+    <w:lvl w:ilvl="4">
+      <w:start w:val="1"/>
+      <w:numFmt w:val="bullet"/>
+      <w:lvlText w:val="o"/>
+      <w:lvlJc w:val="left"/>
+      <w:pPr>
+        <w:tabs>
+          <w:tab w:val="num" w:pos="0"/>
+        </w:tabs>
+        <w:ind w:left="3600" w:hanging="360"/>
+      </w:pPr>
+      <w:rPr>
+        <w:rFonts w:ascii="Courier New" w:hAnsi="Courier New" w:cs="Courier New" w:hint="default"/>
+      </w:rPr>
+    </w:lvl>
+    <w:lvl w:ilvl="5">
+      <w:start w:val="1"/>
+      <w:numFmt w:val="bullet"/>
+      <w:lvlText w:val=""/>
+      <w:lvlJc w:val="left"/>
+      <w:pPr>
+        <w:tabs>
+          <w:tab w:val="num" w:pos="0"/>
+        </w:tabs>
+        <w:ind w:left="4320" w:hanging="360"/>
+      </w:pPr>
+      <w:rPr>
+        <w:rFonts w:ascii="Wingdings" w:hAnsi="Wingdings" w:cs="Wingdings" w:hint="default"/>
+      </w:rPr>
+    </w:lvl>
+    <w:lvl w:ilvl="6">
+      <w:start w:val="1"/>
+      <w:numFmt w:val="bullet"/>
+      <w:lvlText w:val=""/>
+      <w:lvlJc w:val="left"/>
+      <w:pPr>
+        <w:tabs>
+          <w:tab w:val="num" w:pos="0"/>
+        </w:tabs>
+        <w:ind w:left="5040" w:hanging="360"/>
+      </w:pPr>
+      <w:rPr>
+        <w:rFonts w:ascii="Symbol" w:hAnsi="Symbol" w:cs="Symbol" w:hint="default"/>
+      </w:rPr>
+    </w:lvl>
+    <w:lvl w:ilvl="7">
+      <w:start w:val="1"/>
+      <w:numFmt w:val="bullet"/>
+      <w:lvlText w:val="o"/>
+      <w:lvlJc w:val="left"/>
+      <w:pPr>
+        <w:tabs>
+          <w:tab w:val="num" w:pos="0"/>
+        </w:tabs>
+        <w:ind w:left="5760" w:hanging="360"/>
+      </w:pPr>
+      <w:rPr>
+        <w:rFonts w:ascii="Courier New" w:hAnsi="Courier New" w:cs="Courier New" w:hint="default"/>
+      </w:rPr>
+    </w:lvl>
+    <w:lvl w:ilvl="8">
+      <w:start w:val="1"/>
+      <w:numFmt w:val="bullet"/>
+      <w:lvlText w:val=""/>
+      <w:lvlJc w:val="left"/>
+      <w:pPr>
+        <w:tabs>
+          <w:tab w:val="num" w:pos="0"/>
+        </w:tabs>
+        <w:ind w:left="6480" w:hanging="360"/>
+      </w:pPr>
+      <w:rPr>
+        <w:rFonts w:ascii="Wingdings" w:hAnsi="Wingdings" w:cs="Wingdings" w:hint="default"/>
+      </w:rPr>
+    </w:lvl>
+  </w:abstractNum>
+  <w:abstractNum w:abstractNumId="3">
+    <w:lvl w:ilvl="0">
+      <w:start w:val="1"/>
+      <w:numFmt w:val="bullet"/>
+      <w:lvlText w:val=""/>
+      <w:lvlJc w:val="left"/>
+      <w:pPr>
+        <w:tabs>
+          <w:tab w:val="num" w:pos="0"/>
+        </w:tabs>
+        <w:ind w:left="720" w:hanging="360"/>
+      </w:pPr>
+      <w:rPr>
+        <w:rFonts w:ascii="Symbol" w:hAnsi="Symbol" w:cs="Symbol" w:hint="default"/>
+      </w:rPr>
+    </w:lvl>
+    <w:lvl w:ilvl="1">
+      <w:start w:val="1"/>
+      <w:numFmt w:val="bullet"/>
+      <w:lvlText w:val="o"/>
+      <w:lvlJc w:val="left"/>
+      <w:pPr>
+        <w:tabs>
+          <w:tab w:val="num" w:pos="0"/>
+        </w:tabs>
+        <w:ind w:left="1440" w:hanging="360"/>
+      </w:pPr>
+      <w:rPr>
+        <w:rFonts w:ascii="Courier New" w:hAnsi="Courier New" w:cs="Courier New" w:hint="default"/>
+      </w:rPr>
+    </w:lvl>
+    <w:lvl w:ilvl="2">
+      <w:start w:val="1"/>
+      <w:numFmt w:val="bullet"/>
+      <w:lvlText w:val=""/>
+      <w:lvlJc w:val="left"/>
+      <w:pPr>
+        <w:tabs>
+          <w:tab w:val="num" w:pos="0"/>
+        </w:tabs>
+        <w:ind w:left="2160" w:hanging="360"/>
+      </w:pPr>
+      <w:rPr>
+        <w:rFonts w:ascii="Wingdings" w:hAnsi="Wingdings" w:cs="Wingdings" w:hint="default"/>
+      </w:rPr>
+    </w:lvl>
+    <w:lvl w:ilvl="3">
+      <w:start w:val="1"/>
+      <w:numFmt w:val="bullet"/>
+      <w:lvlText w:val=""/>
+      <w:lvlJc w:val="left"/>
+      <w:pPr>
+        <w:tabs>
+          <w:tab w:val="num" w:pos="0"/>
+        </w:tabs>
+        <w:ind w:left="2880" w:hanging="360"/>
+      </w:pPr>
+      <w:rPr>
+        <w:rFonts w:ascii="Symbol" w:hAnsi="Symbol" w:cs="Symbol" w:hint="default"/>
+      </w:rPr>
+    </w:lvl>
+    <w:lvl w:ilvl="4">
+      <w:start w:val="1"/>
+      <w:numFmt w:val="bullet"/>
+      <w:lvlText w:val="o"/>
+      <w:lvlJc w:val="left"/>
+      <w:pPr>
+        <w:tabs>
+          <w:tab w:val="num" w:pos="0"/>
+        </w:tabs>
+        <w:ind w:left="3600" w:hanging="360"/>
+      </w:pPr>
+      <w:rPr>
+        <w:rFonts w:ascii="Courier New" w:hAnsi="Courier New" w:cs="Courier New" w:hint="default"/>
+      </w:rPr>
+    </w:lvl>
+    <w:lvl w:ilvl="5">
+      <w:start w:val="1"/>
+      <w:numFmt w:val="bullet"/>
+      <w:lvlText w:val=""/>
+      <w:lvlJc w:val="left"/>
+      <w:pPr>
+        <w:tabs>
+          <w:tab w:val="num" w:pos="0"/>
+        </w:tabs>
+        <w:ind w:left="4320" w:hanging="360"/>
+      </w:pPr>
+      <w:rPr>
+        <w:rFonts w:ascii="Wingdings" w:hAnsi="Wingdings" w:cs="Wingdings" w:hint="default"/>
+      </w:rPr>
+    </w:lvl>
+    <w:lvl w:ilvl="6">
+      <w:start w:val="1"/>
+      <w:numFmt w:val="bullet"/>
+      <w:lvlText w:val=""/>
+      <w:lvlJc w:val="left"/>
+      <w:pPr>
+        <w:tabs>
+          <w:tab w:val="num" w:pos="0"/>
+        </w:tabs>
+        <w:ind w:left="5040" w:hanging="360"/>
+      </w:pPr>
+      <w:rPr>
+        <w:rFonts w:ascii="Symbol" w:hAnsi="Symbol" w:cs="Symbol" w:hint="default"/>
+      </w:rPr>
+    </w:lvl>
+    <w:lvl w:ilvl="7">
+      <w:start w:val="1"/>
+      <w:numFmt w:val="bullet"/>
+      <w:lvlText w:val="o"/>
+      <w:lvlJc w:val="left"/>
+      <w:pPr>
+        <w:tabs>
+          <w:tab w:val="num" w:pos="0"/>
+        </w:tabs>
+        <w:ind w:left="5760" w:hanging="360"/>
+      </w:pPr>
+      <w:rPr>
+        <w:rFonts w:ascii="Courier New" w:hAnsi="Courier New" w:cs="Courier New" w:hint="default"/>
+      </w:rPr>
+    </w:lvl>
+    <w:lvl w:ilvl="8">
+      <w:start w:val="1"/>
+      <w:numFmt w:val="bullet"/>
+      <w:lvlText w:val=""/>
+      <w:lvlJc w:val="left"/>
+      <w:pPr>
+        <w:tabs>
+          <w:tab w:val="num" w:pos="0"/>
+        </w:tabs>
+        <w:ind w:left="6480" w:hanging="360"/>
+      </w:pPr>
+      <w:rPr>
+        <w:rFonts w:ascii="Wingdings" w:hAnsi="Wingdings" w:cs="Wingdings" w:hint="default"/>
+      </w:rPr>
+    </w:lvl>
+  </w:abstractNum>
+  <w:abstractNum w:abstractNumId="4">
+    <w:lvl w:ilvl="0">
+      <w:start w:val="1"/>
+      <w:numFmt w:val="bullet"/>
+      <w:lvlText w:val=""/>
+      <w:lvlJc w:val="left"/>
+      <w:pPr>
+        <w:tabs>
+          <w:tab w:val="num" w:pos="0"/>
+        </w:tabs>
+        <w:ind w:left="720" w:hanging="360"/>
+      </w:pPr>
+      <w:rPr>
+        <w:rFonts w:ascii="Symbol" w:hAnsi="Symbol" w:cs="Symbol" w:hint="default"/>
+      </w:rPr>
+    </w:lvl>
+    <w:lvl w:ilvl="1">
+      <w:start w:val="1"/>
+      <w:numFmt w:val="bullet"/>
+      <w:lvlText w:val="o"/>
+      <w:lvlJc w:val="left"/>
+      <w:pPr>
+        <w:tabs>
+          <w:tab w:val="num" w:pos="0"/>
+        </w:tabs>
+        <w:ind w:left="1440" w:hanging="360"/>
+      </w:pPr>
+      <w:rPr>
+        <w:rFonts w:ascii="Courier New" w:hAnsi="Courier New" w:cs="Courier New" w:hint="default"/>
+      </w:rPr>
+    </w:lvl>
+    <w:lvl w:ilvl="2">
+      <w:start w:val="1"/>
+      <w:numFmt w:val="bullet"/>
+      <w:lvlText w:val=""/>
+      <w:lvlJc w:val="left"/>
+      <w:pPr>
+        <w:tabs>
+          <w:tab w:val="num" w:pos="0"/>
+        </w:tabs>
+        <w:ind w:left="2160" w:hanging="360"/>
+      </w:pPr>
+      <w:rPr>
+        <w:rFonts w:ascii="Wingdings" w:hAnsi="Wingdings" w:cs="Wingdings" w:hint="default"/>
+      </w:rPr>
+    </w:lvl>
+    <w:lvl w:ilvl="3">
+      <w:start w:val="1"/>
+      <w:numFmt w:val="bullet"/>
+      <w:lvlText w:val=""/>
+      <w:lvlJc w:val="left"/>
+      <w:pPr>
+        <w:tabs>
+          <w:tab w:val="num" w:pos="0"/>
+        </w:tabs>
+        <w:ind w:left="2880" w:hanging="360"/>
+      </w:pPr>
+      <w:rPr>
+        <w:rFonts w:ascii="Symbol" w:hAnsi="Symbol" w:cs="Symbol" w:hint="default"/>
+      </w:rPr>
+    </w:lvl>
+    <w:lvl w:ilvl="4">
+      <w:start w:val="1"/>
+      <w:numFmt w:val="bullet"/>
+      <w:lvlText w:val="o"/>
+      <w:lvlJc w:val="left"/>
+      <w:pPr>
+        <w:tabs>
+          <w:tab w:val="num" w:pos="0"/>
+        </w:tabs>
+        <w:ind w:left="3600" w:hanging="360"/>
+      </w:pPr>
+      <w:rPr>
+        <w:rFonts w:ascii="Courier New" w:hAnsi="Courier New" w:cs="Courier New" w:hint="default"/>
+      </w:rPr>
+    </w:lvl>
+    <w:lvl w:ilvl="5">
+      <w:start w:val="1"/>
+      <w:numFmt w:val="bullet"/>
+      <w:lvlText w:val=""/>
+      <w:lvlJc w:val="left"/>
+      <w:pPr>
+        <w:tabs>
+          <w:tab w:val="num" w:pos="0"/>
+        </w:tabs>
+        <w:ind w:left="4320" w:hanging="360"/>
+      </w:pPr>
+      <w:rPr>
+        <w:rFonts w:ascii="Wingdings" w:hAnsi="Wingdings" w:cs="Wingdings" w:hint="default"/>
+      </w:rPr>
+    </w:lvl>
+    <w:lvl w:ilvl="6">
+      <w:start w:val="1"/>
+      <w:numFmt w:val="bullet"/>
+      <w:lvlText w:val=""/>
+      <w:lvlJc w:val="left"/>
+      <w:pPr>
+        <w:tabs>
+          <w:tab w:val="num" w:pos="0"/>
+        </w:tabs>
+        <w:ind w:left="5040" w:hanging="360"/>
+      </w:pPr>
+      <w:rPr>
+        <w:rFonts w:ascii="Symbol" w:hAnsi="Symbol" w:cs="Symbol" w:hint="default"/>
+      </w:rPr>
+    </w:lvl>
+    <w:lvl w:ilvl="7">
+      <w:start w:val="1"/>
+      <w:numFmt w:val="bullet"/>
+      <w:lvlText w:val="o"/>
+      <w:lvlJc w:val="left"/>
+      <w:pPr>
+        <w:tabs>
+          <w:tab w:val="num" w:pos="0"/>
+        </w:tabs>
+        <w:ind w:left="5760" w:hanging="360"/>
+      </w:pPr>
+      <w:rPr>
+        <w:rFonts w:ascii="Courier New" w:hAnsi="Courier New" w:cs="Courier New" w:hint="default"/>
+      </w:rPr>
+    </w:lvl>
+    <w:lvl w:ilvl="8">
+      <w:start w:val="1"/>
+      <w:numFmt w:val="bullet"/>
+      <w:lvlText w:val=""/>
+      <w:lvlJc w:val="left"/>
+      <w:pPr>
+        <w:tabs>
+          <w:tab w:val="num" w:pos="0"/>
+        </w:tabs>
+        <w:ind w:left="6480" w:hanging="360"/>
+      </w:pPr>
+      <w:rPr>
+        <w:rFonts w:ascii="Wingdings" w:hAnsi="Wingdings" w:cs="Wingdings" w:hint="default"/>
+      </w:rPr>
+    </w:lvl>
+  </w:abstractNum>
+  <w:abstractNum w:abstractNumId="5">
+    <w:lvl w:ilvl="0">
+      <w:start w:val="1"/>
       <w:numFmt w:val="none"/>
       <w:suff w:val="nothing"/>
       <w:lvlText w:val=""/>
@@ -3509,6 +6080,15 @@
   </w:num>
   <w:num w:numId="2">
     <w:abstractNumId w:val="2"/>
+  </w:num>
+  <w:num w:numId="3">
+    <w:abstractNumId w:val="3"/>
+  </w:num>
+  <w:num w:numId="4">
+    <w:abstractNumId w:val="4"/>
+  </w:num>
+  <w:num w:numId="5">
+    <w:abstractNumId w:val="5"/>
   </w:num>
 </w:numbering>
 </file>
@@ -4150,7 +6730,6 @@
       <w:sz w:val="24"/>
       <w:szCs w:val="24"/>
       <w:lang w:val="en-US"/>
-      <w14:ligatures w14:val="none"/>
     </w:rPr>
   </w:style>
   <w:style w:type="character" w:styleId="EncabezadoCar" w:customStyle="1">
@@ -4163,7 +6742,6 @@
       <w:rFonts w:ascii="Franklin Gothic Book" w:hAnsi="Franklin Gothic Book" w:eastAsia="Franklin Gothic Book" w:cs="Franklin Gothic Book"/>
       <w:kern w:val="0"/>
       <w:lang w:val="en-US"/>
-      <w14:ligatures w14:val="none"/>
     </w:rPr>
   </w:style>
   <w:style w:type="character" w:styleId="PiedepginaCar" w:customStyle="1">
@@ -4177,7 +6755,6 @@
       <w:rFonts w:ascii="Franklin Gothic Book" w:hAnsi="Franklin Gothic Book" w:eastAsia="Franklin Gothic Book" w:cs="Franklin Gothic Book"/>
       <w:kern w:val="0"/>
       <w:lang w:val="en-US"/>
-      <w14:ligatures w14:val="none"/>
     </w:rPr>
   </w:style>
   <w:style w:type="character" w:styleId="Ttulo1Car" w:customStyle="1">
@@ -4458,7 +7035,63 @@
       <w:color w:val="auto"/>
     </w:rPr>
   </w:style>
-  <w:style w:type="paragraph" w:styleId="Heading">
+  <w:style w:type="character" w:styleId="Annotationreference">
+    <w:name w:val="annotation reference"/>
+    <w:basedOn w:val="DefaultParagraphFont"/>
+    <w:uiPriority w:val="99"/>
+    <w:semiHidden/>
+    <w:unhideWhenUsed/>
+    <w:qFormat/>
+    <w:rsid w:val="00e1168d"/>
+    <w:rPr>
+      <w:sz w:val="16"/>
+      <w:szCs w:val="16"/>
+    </w:rPr>
+  </w:style>
+  <w:style w:type="character" w:styleId="TextocomentarioCar" w:customStyle="1">
+    <w:name w:val="Texto comentario Car"/>
+    <w:basedOn w:val="DefaultParagraphFont"/>
+    <w:link w:val="Annotationtext"/>
+    <w:uiPriority w:val="99"/>
+    <w:qFormat/>
+    <w:rsid w:val="00e1168d"/>
+    <w:rPr>
+      <w:sz w:val="20"/>
+      <w:szCs w:val="20"/>
+    </w:rPr>
+  </w:style>
+  <w:style w:type="character" w:styleId="AsuntodelcomentarioCar" w:customStyle="1">
+    <w:name w:val="Asunto del comentario Car"/>
+    <w:basedOn w:val="TextocomentarioCar"/>
+    <w:link w:val="Annotationsubject"/>
+    <w:uiPriority w:val="99"/>
+    <w:semiHidden/>
+    <w:qFormat/>
+    <w:rsid w:val="00e1168d"/>
+    <w:rPr>
+      <w:b/>
+      <w:bCs/>
+      <w:sz w:val="20"/>
+      <w:szCs w:val="20"/>
+    </w:rPr>
+  </w:style>
+  <w:style w:type="character" w:styleId="InternetLink">
+    <w:name w:val="Hyperlink"/>
+    <w:basedOn w:val="DefaultParagraphFont"/>
+    <w:uiPriority w:val="99"/>
+    <w:unhideWhenUsed/>
+    <w:rsid w:val="00c108c0"/>
+    <w:rPr>
+      <w:color w:val="0563C1" w:themeColor="hyperlink"/>
+      <w:u w:val="single"/>
+    </w:rPr>
+  </w:style>
+  <w:style w:type="character" w:styleId="IndexLink">
+    <w:name w:val="Index Link"/>
+    <w:qFormat/>
+    <w:rPr/>
+  </w:style>
+  <w:style w:type="paragraph" w:styleId="Heading" w:customStyle="1">
     <w:name w:val="Heading"/>
     <w:basedOn w:val="Normal"/>
     <w:next w:val="TextBody"/>
@@ -4501,14 +7134,14 @@
       <w:spacing w:before="120" w:after="120"/>
     </w:pPr>
     <w:rPr>
-      <w:rFonts w:cs="Lohit Devanagari"/>
+      <w:rFonts w:cs="FreeSans"/>
       <w:i/>
       <w:iCs/>
       <w:sz w:val="24"/>
       <w:szCs w:val="24"/>
     </w:rPr>
   </w:style>
-  <w:style w:type="paragraph" w:styleId="Index">
+  <w:style w:type="paragraph" w:styleId="Index" w:customStyle="1">
     <w:name w:val="Index"/>
     <w:basedOn w:val="Normal"/>
     <w:qFormat/>
@@ -4519,7 +7152,24 @@
       <w:rFonts w:cs="Lohit Devanagari"/>
     </w:rPr>
   </w:style>
-  <w:style w:type="paragraph" w:styleId="HeaderandFooter">
+  <w:style w:type="paragraph" w:styleId="Caption1">
+    <w:name w:val="caption"/>
+    <w:basedOn w:val="Normal"/>
+    <w:next w:val="Normal"/>
+    <w:uiPriority w:val="35"/>
+    <w:semiHidden/>
+    <w:unhideWhenUsed/>
+    <w:qFormat/>
+    <w:rsid w:val="00b921ee"/>
+    <w:pPr/>
+    <w:rPr>
+      <w:b/>
+      <w:bCs/>
+      <w:sz w:val="18"/>
+      <w:szCs w:val="18"/>
+    </w:rPr>
+  </w:style>
+  <w:style w:type="paragraph" w:styleId="HeaderandFooter" w:customStyle="1">
     <w:name w:val="Header and Footer"/>
     <w:basedOn w:val="Normal"/>
     <w:qFormat/>
@@ -4575,23 +7225,6 @@
     </w:pPr>
     <w:rPr/>
   </w:style>
-  <w:style w:type="paragraph" w:styleId="Caption1">
-    <w:name w:val="caption"/>
-    <w:basedOn w:val="Normal"/>
-    <w:next w:val="Normal"/>
-    <w:uiPriority w:val="35"/>
-    <w:semiHidden/>
-    <w:unhideWhenUsed/>
-    <w:qFormat/>
-    <w:rsid w:val="00b921ee"/>
-    <w:pPr/>
-    <w:rPr>
-      <w:b/>
-      <w:bCs/>
-      <w:sz w:val="18"/>
-      <w:szCs w:val="18"/>
-    </w:rPr>
-  </w:style>
   <w:style w:type="paragraph" w:styleId="Title">
     <w:name w:val="Title"/>
     <w:basedOn w:val="Normal"/>
@@ -4641,7 +7274,7 @@
       <w:widowControl/>
       <w:suppressAutoHyphens w:val="true"/>
       <w:bidi w:val="0"/>
-      <w:spacing w:lineRule="auto" w:line="240" w:before="0" w:after="0"/>
+      <w:spacing w:before="0" w:after="0"/>
       <w:jc w:val="both"/>
     </w:pPr>
     <w:rPr>
@@ -4693,7 +7326,14 @@
       <w:szCs w:val="26"/>
     </w:rPr>
   </w:style>
-  <w:style w:type="paragraph" w:styleId="IndexHeading">
+  <w:style w:type="paragraph" w:styleId="Indexheading">
+    <w:name w:val="index heading"/>
+    <w:basedOn w:val="Heading"/>
+    <w:qFormat/>
+    <w:pPr/>
+    <w:rPr/>
+  </w:style>
+  <w:style w:type="paragraph" w:styleId="IndexHeading1">
     <w:name w:val="Index Heading"/>
     <w:basedOn w:val="Heading"/>
     <w:pPr/>
@@ -4704,7 +7344,6 @@
     <w:basedOn w:val="Heading1"/>
     <w:next w:val="Normal"/>
     <w:uiPriority w:val="39"/>
-    <w:semiHidden/>
     <w:unhideWhenUsed/>
     <w:qFormat/>
     <w:rsid w:val="00b921ee"/>
@@ -4726,12 +7365,62 @@
     </w:pPr>
     <w:rPr/>
   </w:style>
-  <w:style w:type="paragraph" w:styleId="Obsahtabulky">
-    <w:name w:val="Obsah tabulky"/>
+  <w:style w:type="paragraph" w:styleId="Annotationtext">
+    <w:name w:val="annotation text"/>
     <w:basedOn w:val="Normal"/>
+    <w:link w:val="TextocomentarioCar"/>
+    <w:uiPriority w:val="99"/>
+    <w:unhideWhenUsed/>
     <w:qFormat/>
+    <w:rsid w:val="00e1168d"/>
     <w:pPr>
-      <w:suppressLineNumbers/>
+      <w:spacing w:lineRule="auto" w:line="240"/>
+    </w:pPr>
+    <w:rPr>
+      <w:sz w:val="20"/>
+      <w:szCs w:val="20"/>
+    </w:rPr>
+  </w:style>
+  <w:style w:type="paragraph" w:styleId="Annotationsubject">
+    <w:name w:val="annotation subject"/>
+    <w:basedOn w:val="Annotationtext"/>
+    <w:next w:val="Annotationtext"/>
+    <w:link w:val="AsuntodelcomentarioCar"/>
+    <w:uiPriority w:val="99"/>
+    <w:semiHidden/>
+    <w:unhideWhenUsed/>
+    <w:qFormat/>
+    <w:rsid w:val="00e1168d"/>
+    <w:pPr/>
+    <w:rPr>
+      <w:b/>
+      <w:bCs/>
+    </w:rPr>
+  </w:style>
+  <w:style w:type="paragraph" w:styleId="Contents1">
+    <w:name w:val="TOC 1"/>
+    <w:basedOn w:val="Normal"/>
+    <w:next w:val="Normal"/>
+    <w:autoRedefine/>
+    <w:uiPriority w:val="39"/>
+    <w:unhideWhenUsed/>
+    <w:rsid w:val="00c108c0"/>
+    <w:pPr>
+      <w:spacing w:before="0" w:after="100"/>
+    </w:pPr>
+    <w:rPr/>
+  </w:style>
+  <w:style w:type="paragraph" w:styleId="Contents2">
+    <w:name w:val="TOC 2"/>
+    <w:basedOn w:val="Normal"/>
+    <w:next w:val="Normal"/>
+    <w:autoRedefine/>
+    <w:uiPriority w:val="39"/>
+    <w:unhideWhenUsed/>
+    <w:rsid w:val="00c108c0"/>
+    <w:pPr>
+      <w:spacing w:before="0" w:after="100"/>
+      <w:ind w:left="220" w:hanging="0"/>
     </w:pPr>
     <w:rPr/>
   </w:style>
@@ -4761,9 +7450,6 @@
     <w:basedOn w:val="Tablanormal"/>
     <w:uiPriority w:val="39"/>
     <w:rsid w:val="00323fb0"/>
-    <w:pPr>
-      <w:spacing w:after="0" w:line="240" w:lineRule="auto"/>
-    </w:pPr>
     <w:tblPr>
       <w:tblBorders>
         <w:top w:val="single" w:color="auto" w:sz="4" w:space="0"/>
@@ -4780,9 +7466,6 @@
     <w:basedOn w:val="Tablanormal"/>
     <w:uiPriority w:val="46"/>
     <w:rsid w:val="00323fb0"/>
-    <w:pPr>
-      <w:spacing w:after="0" w:line="240" w:lineRule="auto"/>
-    </w:pPr>
     <w:tblPr>
       <w:tblStyleRowBandSize w:val="1"/>
       <w:tblStyleColBandSize w:val="1"/>
@@ -4803,7 +7486,7 @@
       <w:tblPr/>
       <w:tcPr>
         <w:tcBorders>
-          <w:bottom w:val="single" w:color="9CC2E5" w:themeColor="accent5" w:sz="12" w:space="0"/>
+          <w:bottom w:val="single" w:color="5B9BD5" w:themeColor="accent5" w:sz="12" w:space="0"/>
         </w:tcBorders>
       </w:tcPr>
     </w:tblStylePr>
@@ -4815,7 +7498,7 @@
       <w:tblPr/>
       <w:tcPr>
         <w:tcBorders>
-          <w:top w:val="double" w:color="9CC2E5" w:themeColor="accent5" w:sz="2" w:space="0"/>
+          <w:top w:val="double" w:color="5B9BD5" w:themeColor="accent5" w:sz="2" w:space="0"/>
         </w:tcBorders>
       </w:tcPr>
     </w:tblStylePr>
@@ -4839,9 +7522,6 @@
     <w:basedOn w:val="Tablanormal"/>
     <w:uiPriority w:val="46"/>
     <w:rsid w:val="00323fb0"/>
-    <w:pPr>
-      <w:spacing w:after="0" w:line="240" w:lineRule="auto"/>
-    </w:pPr>
     <w:tblPr>
       <w:tblStyleRowBandSize w:val="1"/>
       <w:tblStyleColBandSize w:val="1"/>
@@ -4862,7 +7542,7 @@
       <w:tblPr/>
       <w:tcPr>
         <w:tcBorders>
-          <w:bottom w:val="single" w:color="A8D08D" w:themeColor="accent6" w:sz="12" w:space="0"/>
+          <w:bottom w:val="single" w:color="70AD47" w:themeColor="accent6" w:sz="12" w:space="0"/>
         </w:tcBorders>
       </w:tcPr>
     </w:tblStylePr>
@@ -4874,7 +7554,7 @@
       <w:tblPr/>
       <w:tcPr>
         <w:tcBorders>
-          <w:top w:val="double" w:color="A8D08D" w:themeColor="accent6" w:sz="2" w:space="0"/>
+          <w:top w:val="double" w:color="70AD47" w:themeColor="accent6" w:sz="2" w:space="0"/>
         </w:tcBorders>
       </w:tcPr>
     </w:tblStylePr>
@@ -4898,9 +7578,6 @@
     <w:basedOn w:val="Tablanormal"/>
     <w:uiPriority w:val="46"/>
     <w:rsid w:val="00323fb0"/>
-    <w:pPr>
-      <w:spacing w:after="0" w:line="240" w:lineRule="auto"/>
-    </w:pPr>
     <w:tblPr>
       <w:tblStyleRowBandSize w:val="1"/>
       <w:tblStyleColBandSize w:val="1"/>
@@ -4921,7 +7598,7 @@
       <w:tblPr/>
       <w:tcPr>
         <w:tcBorders>
-          <w:bottom w:val="single" w:color="F4B083" w:themeColor="accent2" w:sz="12" w:space="0"/>
+          <w:bottom w:val="single" w:color="ED7D31" w:themeColor="accent2" w:sz="12" w:space="0"/>
         </w:tcBorders>
       </w:tcPr>
     </w:tblStylePr>
@@ -4933,7 +7610,7 @@
       <w:tblPr/>
       <w:tcPr>
         <w:tcBorders>
-          <w:top w:val="double" w:color="F4B083" w:themeColor="accent2" w:sz="2" w:space="0"/>
+          <w:top w:val="double" w:color="ED7D31" w:themeColor="accent2" w:sz="2" w:space="0"/>
         </w:tcBorders>
       </w:tcPr>
     </w:tblStylePr>
@@ -4957,9 +7634,6 @@
     <w:basedOn w:val="Tablanormal"/>
     <w:uiPriority w:val="47"/>
     <w:rsid w:val="00323fb0"/>
-    <w:pPr>
-      <w:spacing w:after="0" w:line="240" w:lineRule="auto"/>
-    </w:pPr>
     <w:tblPr>
       <w:tblStyleRowBandSize w:val="1"/>
       <w:tblStyleColBandSize w:val="1"/>
@@ -4979,7 +7653,7 @@
       <w:tcPr>
         <w:tcBorders>
           <w:top w:val="nil"/>
-          <w:bottom w:val="single" w:color="A8D08D" w:themeColor="accent6" w:sz="12" w:space="0"/>
+          <w:bottom w:val="single" w:color="70AD47" w:themeColor="accent6" w:sz="12" w:space="0"/>
           <w:insideH w:val="nil"/>
           <w:insideV w:val="nil"/>
         </w:tcBorders>
@@ -4994,7 +7668,7 @@
       <w:tblPr/>
       <w:tcPr>
         <w:tcBorders>
-          <w:top w:val="double" w:color="A8D08D" w:themeColor="accent6" w:sz="2" w:space="0"/>
+          <w:top w:val="double" w:color="70AD47" w:themeColor="accent6" w:sz="2" w:space="0"/>
           <w:bottom w:val="nil"/>
           <w:insideH w:val="nil"/>
           <w:insideV w:val="nil"/>
@@ -5034,9 +7708,6 @@
     <w:basedOn w:val="Tablanormal"/>
     <w:uiPriority w:val="49"/>
     <w:rsid w:val="00323fb0"/>
-    <w:pPr>
-      <w:spacing w:after="0" w:line="240" w:lineRule="auto"/>
-    </w:pPr>
     <w:tblPr>
       <w:tblStyleRowBandSize w:val="1"/>
       <w:tblStyleColBandSize w:val="1"/>
@@ -5112,9 +7783,6 @@
     <w:basedOn w:val="Tablanormal"/>
     <w:uiPriority w:val="50"/>
     <w:rsid w:val="00323fb0"/>
-    <w:pPr>
-      <w:spacing w:after="0" w:line="240" w:lineRule="auto"/>
-    </w:pPr>
     <w:tblPr>
       <w:tblStyleRowBandSize w:val="1"/>
       <w:tblStyleColBandSize w:val="1"/>

</xml_diff>

<commit_message>
Added new template with the findings list.
</commit_message>
<xml_diff>
--- a/templates/template.docx
+++ b/templates/template.docx
@@ -102,7 +102,7 @@
       <w:r>
         <w:rPr/>
         <w:drawing>
-          <wp:anchor behindDoc="0" distT="0" distB="0" distL="0" distR="0" simplePos="0" locked="0" layoutInCell="0" allowOverlap="1" relativeHeight="22">
+          <wp:anchor behindDoc="0" distT="0" distB="0" distL="0" distR="0" simplePos="0" locked="0" layoutInCell="0" allowOverlap="1" relativeHeight="24">
             <wp:simplePos x="0" y="0"/>
             <wp:positionH relativeFrom="column">
               <wp:align>center</wp:align>
@@ -542,7 +542,7 @@
           <w:docPartGallery w:val="Table of Contents"/>
           <w:docPartUnique w:val="true"/>
         </w:docPartObj>
-        <w:id w:val="1861669607"/>
+        <w:id w:val="795689927"/>
       </w:sdtPr>
       <w:sdtContent>
         <w:p>
@@ -1799,8 +1799,8 @@
         <w:tblLook w:val="04a0" w:noHBand="0" w:noVBand="1" w:firstColumn="1" w:lastRow="0" w:lastColumn="0" w:firstRow="1"/>
       </w:tblPr>
       <w:tblGrid>
-        <w:gridCol w:w="2540"/>
-        <w:gridCol w:w="4506"/>
+        <w:gridCol w:w="2534"/>
+        <w:gridCol w:w="4512"/>
         <w:gridCol w:w="3182"/>
       </w:tblGrid>
       <w:tr>
@@ -1809,7 +1809,7 @@
         </w:trPr>
         <w:tc>
           <w:tcPr>
-            <w:tcW w:w="2540" w:type="dxa"/>
+            <w:tcW w:w="2534" w:type="dxa"/>
             <w:tcBorders>
               <w:top w:val="single" w:sz="4" w:space="0" w:color="000000"/>
               <w:left w:val="single" w:sz="4" w:space="0" w:color="000000"/>
@@ -1844,7 +1844,7 @@
         </w:tc>
         <w:tc>
           <w:tcPr>
-            <w:tcW w:w="4506" w:type="dxa"/>
+            <w:tcW w:w="4512" w:type="dxa"/>
             <w:tcBorders>
               <w:top w:val="single" w:sz="4" w:space="0" w:color="000000"/>
               <w:left w:val="single" w:sz="4" w:space="0" w:color="000000"/>
@@ -1970,7 +1970,7 @@
         </w:trPr>
         <w:tc>
           <w:tcPr>
-            <w:tcW w:w="2540" w:type="dxa"/>
+            <w:tcW w:w="2534" w:type="dxa"/>
             <w:tcBorders>
               <w:top w:val="single" w:sz="4" w:space="0" w:color="000000"/>
               <w:left w:val="single" w:sz="4" w:space="0" w:color="000000"/>
@@ -2005,7 +2005,7 @@
         </w:tc>
         <w:tc>
           <w:tcPr>
-            <w:tcW w:w="4506" w:type="dxa"/>
+            <w:tcW w:w="4512" w:type="dxa"/>
             <w:tcBorders>
               <w:top w:val="single" w:sz="4" w:space="0" w:color="000000"/>
               <w:left w:val="single" w:sz="4" w:space="0" w:color="000000"/>
@@ -2141,7 +2141,7 @@
         </w:trPr>
         <w:tc>
           <w:tcPr>
-            <w:tcW w:w="2540" w:type="dxa"/>
+            <w:tcW w:w="2534" w:type="dxa"/>
             <w:tcBorders>
               <w:top w:val="single" w:sz="4" w:space="0" w:color="000000"/>
               <w:left w:val="single" w:sz="4" w:space="0" w:color="000000"/>
@@ -2171,7 +2171,7 @@
         </w:tc>
         <w:tc>
           <w:tcPr>
-            <w:tcW w:w="4506" w:type="dxa"/>
+            <w:tcW w:w="4512" w:type="dxa"/>
             <w:tcBorders>
               <w:top w:val="single" w:sz="4" w:space="0" w:color="000000"/>
               <w:left w:val="single" w:sz="4" w:space="0" w:color="000000"/>
@@ -2703,9 +2703,9 @@
         <w:tblLook w:val="04a0" w:noHBand="0" w:noVBand="1" w:firstColumn="1" w:lastRow="0" w:lastColumn="0" w:firstRow="1"/>
       </w:tblPr>
       <w:tblGrid>
-        <w:gridCol w:w="2823"/>
-        <w:gridCol w:w="1984"/>
-        <w:gridCol w:w="5394"/>
+        <w:gridCol w:w="2816"/>
+        <w:gridCol w:w="1979"/>
+        <w:gridCol w:w="5406"/>
       </w:tblGrid>
       <w:tr>
         <w:trPr>
@@ -2713,7 +2713,7 @@
         </w:trPr>
         <w:tc>
           <w:tcPr>
-            <w:tcW w:w="2823" w:type="dxa"/>
+            <w:tcW w:w="2816" w:type="dxa"/>
             <w:cnfStyle w:val="001000000000" w:firstRow="0" w:lastRow="0" w:firstColumn="1" w:lastColumn="0" w:oddVBand="0" w:evenVBand="0" w:oddHBand="0" w:evenHBand="0" w:firstRowFirstColumn="0" w:firstRowLastColumn="0" w:lastRowFirstColumn="0" w:lastRowLastColumn="0"/>
             <w:tcBorders>
               <w:top w:val="single" w:sz="4" w:space="0" w:color="000000"/>
@@ -2751,7 +2751,7 @@
         </w:tc>
         <w:tc>
           <w:tcPr>
-            <w:tcW w:w="1984" w:type="dxa"/>
+            <w:tcW w:w="1979" w:type="dxa"/>
             <w:tcBorders>
               <w:top w:val="single" w:sz="4" w:space="0" w:color="000000"/>
               <w:left w:val="single" w:sz="4" w:space="0" w:color="000000"/>
@@ -2817,7 +2817,7 @@
         </w:tc>
         <w:tc>
           <w:tcPr>
-            <w:tcW w:w="5394" w:type="dxa"/>
+            <w:tcW w:w="5406" w:type="dxa"/>
             <w:tcBorders>
               <w:top w:val="single" w:sz="4" w:space="0" w:color="000000"/>
               <w:left w:val="single" w:sz="4" w:space="0" w:color="000000"/>
@@ -2860,7 +2860,7 @@
         </w:trPr>
         <w:tc>
           <w:tcPr>
-            <w:tcW w:w="2823" w:type="dxa"/>
+            <w:tcW w:w="2816" w:type="dxa"/>
             <w:cnfStyle w:val="001000000000" w:firstRow="0" w:lastRow="0" w:firstColumn="1" w:lastColumn="0" w:oddVBand="0" w:evenVBand="0" w:oddHBand="0" w:evenHBand="0" w:firstRowFirstColumn="0" w:firstRowLastColumn="0" w:lastRowFirstColumn="0" w:lastRowLastColumn="0"/>
             <w:tcBorders>
               <w:top w:val="single" w:sz="4" w:space="0" w:color="000000"/>
@@ -2925,7 +2925,7 @@
         </w:tc>
         <w:tc>
           <w:tcPr>
-            <w:tcW w:w="1984" w:type="dxa"/>
+            <w:tcW w:w="1979" w:type="dxa"/>
             <w:tcBorders>
               <w:top w:val="single" w:sz="4" w:space="0" w:color="000000"/>
             </w:tcBorders>
@@ -2981,7 +2981,7 @@
         </w:tc>
         <w:tc>
           <w:tcPr>
-            <w:tcW w:w="5394" w:type="dxa"/>
+            <w:tcW w:w="5406" w:type="dxa"/>
             <w:tcBorders>
               <w:top w:val="single" w:sz="4" w:space="0" w:color="000000"/>
             </w:tcBorders>
@@ -3017,7 +3017,7 @@
         <w:trPr/>
         <w:tc>
           <w:tcPr>
-            <w:tcW w:w="2823" w:type="dxa"/>
+            <w:tcW w:w="2816" w:type="dxa"/>
             <w:cnfStyle w:val="001000000000" w:firstRow="0" w:lastRow="0" w:firstColumn="1" w:lastColumn="0" w:oddVBand="0" w:evenVBand="0" w:oddHBand="0" w:evenHBand="0" w:firstRowFirstColumn="0" w:firstRowLastColumn="0" w:lastRowFirstColumn="0" w:lastRowLastColumn="0"/>
             <w:tcBorders/>
             <w:shd w:color="auto" w:fill="FF0000" w:val="clear"/>
@@ -3080,7 +3080,7 @@
         </w:tc>
         <w:tc>
           <w:tcPr>
-            <w:tcW w:w="1984" w:type="dxa"/>
+            <w:tcW w:w="1979" w:type="dxa"/>
             <w:tcBorders/>
           </w:tcPr>
           <w:p>
@@ -3133,7 +3133,7 @@
         </w:tc>
         <w:tc>
           <w:tcPr>
-            <w:tcW w:w="5394" w:type="dxa"/>
+            <w:tcW w:w="5406" w:type="dxa"/>
             <w:tcBorders/>
           </w:tcPr>
           <w:p>
@@ -3168,7 +3168,7 @@
         </w:trPr>
         <w:tc>
           <w:tcPr>
-            <w:tcW w:w="2823" w:type="dxa"/>
+            <w:tcW w:w="2816" w:type="dxa"/>
             <w:cnfStyle w:val="001000000000" w:firstRow="0" w:lastRow="0" w:firstColumn="1" w:lastColumn="0" w:oddVBand="0" w:evenVBand="0" w:oddHBand="0" w:evenHBand="0" w:firstRowFirstColumn="0" w:firstRowLastColumn="0" w:lastRowFirstColumn="0" w:lastRowLastColumn="0"/>
             <w:tcBorders/>
             <w:shd w:color="auto" w:fill="FFC000" w:val="clear"/>
@@ -3231,7 +3231,7 @@
         </w:tc>
         <w:tc>
           <w:tcPr>
-            <w:tcW w:w="1984" w:type="dxa"/>
+            <w:tcW w:w="1979" w:type="dxa"/>
             <w:tcBorders/>
             <w:shd w:color="auto" w:fill="CCCCCC" w:themeFill="text1" w:themeFillTint="33" w:val="clear"/>
           </w:tcPr>
@@ -3285,7 +3285,7 @@
         </w:tc>
         <w:tc>
           <w:tcPr>
-            <w:tcW w:w="5394" w:type="dxa"/>
+            <w:tcW w:w="5406" w:type="dxa"/>
             <w:tcBorders/>
             <w:shd w:color="auto" w:fill="CCCCCC" w:themeFill="text1" w:themeFillTint="33" w:val="clear"/>
           </w:tcPr>
@@ -3319,7 +3319,7 @@
         <w:trPr/>
         <w:tc>
           <w:tcPr>
-            <w:tcW w:w="2823" w:type="dxa"/>
+            <w:tcW w:w="2816" w:type="dxa"/>
             <w:cnfStyle w:val="001000000000" w:firstRow="0" w:lastRow="0" w:firstColumn="1" w:lastColumn="0" w:oddVBand="0" w:evenVBand="0" w:oddHBand="0" w:evenHBand="0" w:firstRowFirstColumn="0" w:firstRowLastColumn="0" w:lastRowFirstColumn="0" w:lastRowLastColumn="0"/>
             <w:tcBorders/>
             <w:shd w:color="auto" w:fill="92D050" w:val="clear"/>
@@ -3382,7 +3382,7 @@
         </w:tc>
         <w:tc>
           <w:tcPr>
-            <w:tcW w:w="1984" w:type="dxa"/>
+            <w:tcW w:w="1979" w:type="dxa"/>
             <w:tcBorders/>
           </w:tcPr>
           <w:p>
@@ -3435,7 +3435,7 @@
         </w:tc>
         <w:tc>
           <w:tcPr>
-            <w:tcW w:w="5394" w:type="dxa"/>
+            <w:tcW w:w="5406" w:type="dxa"/>
             <w:tcBorders/>
           </w:tcPr>
           <w:p>
@@ -3471,7 +3471,7 @@
         </w:trPr>
         <w:tc>
           <w:tcPr>
-            <w:tcW w:w="2823" w:type="dxa"/>
+            <w:tcW w:w="2816" w:type="dxa"/>
             <w:cnfStyle w:val="001000000000" w:firstRow="0" w:lastRow="0" w:firstColumn="1" w:lastColumn="0" w:oddVBand="0" w:evenVBand="0" w:oddHBand="0" w:evenHBand="0" w:firstRowFirstColumn="0" w:firstRowLastColumn="0" w:lastRowFirstColumn="0" w:lastRowLastColumn="0"/>
             <w:tcBorders/>
             <w:shd w:color="auto" w:fill="0070C0" w:val="clear"/>
@@ -3534,7 +3534,7 @@
         </w:tc>
         <w:tc>
           <w:tcPr>
-            <w:tcW w:w="1984" w:type="dxa"/>
+            <w:tcW w:w="1979" w:type="dxa"/>
             <w:tcBorders/>
             <w:shd w:color="auto" w:fill="CCCCCC" w:themeFill="text1" w:themeFillTint="33" w:val="clear"/>
           </w:tcPr>
@@ -3566,7 +3566,7 @@
         </w:tc>
         <w:tc>
           <w:tcPr>
-            <w:tcW w:w="5394" w:type="dxa"/>
+            <w:tcW w:w="5406" w:type="dxa"/>
             <w:tcBorders/>
             <w:shd w:color="auto" w:fill="CCCCCC" w:themeFill="text1" w:themeFillTint="33" w:val="clear"/>
           </w:tcPr>
@@ -5067,6 +5067,9 @@
           <w:lang w:val="en-US"/>
         </w:rPr>
       </w:r>
+      <w:r>
+        <w:br w:type="page"/>
+      </w:r>
     </w:p>
     <w:p>
       <w:pPr>
@@ -5081,6 +5084,315 @@
         <w:rPr>
           <w:lang w:val="en-US"/>
         </w:rPr>
+        <w:t>{%p for f in finding_dictionary %}</w:t>
+      </w:r>
+    </w:p>
+    <w:p>
+      <w:pPr>
+        <w:pStyle w:val="Heading1"/>
+        <w:rPr>
+          <w:u w:val="single"/>
+        </w:rPr>
+      </w:pPr>
+      <w:bookmarkStart w:id="21" w:name="_Toc138088061_Copy_3"/>
+      <w:r>
+        <w:rPr>
+          <w:u w:val="single"/>
+        </w:rPr>
+        <w:t>F</w:t>
+      </w:r>
+      <w:bookmarkEnd w:id="21"/>
+      <w:r>
+        <w:rPr>
+          <w:u w:val="single"/>
+        </w:rPr>
+        <w:t>inding {{ f.finding_counter }}</w:t>
+      </w:r>
+    </w:p>
+    <w:p>
+      <w:pPr>
+        <w:pStyle w:val="Normal"/>
+        <w:rPr>
+          <w:lang w:val="en-US"/>
+        </w:rPr>
+      </w:pPr>
+      <w:r>
+        <w:rPr>
+          <w:lang w:val="en-US"/>
+        </w:rPr>
+      </w:r>
+    </w:p>
+    <w:p>
+      <w:pPr>
+        <w:pStyle w:val="Heading3"/>
+        <w:rPr/>
+      </w:pPr>
+      <w:r>
+        <w:rPr/>
+        <w:t xml:space="preserve">Affected IP: </w:t>
+      </w:r>
+      <w:r>
+        <w:rPr>
+          <w:b/>
+          <w:bCs/>
+        </w:rPr>
+        <w:t>{{ f.ip }}</w:t>
+      </w:r>
+    </w:p>
+    <w:p>
+      <w:pPr>
+        <w:pStyle w:val="Heading3"/>
+        <w:rPr/>
+      </w:pPr>
+      <w:r>
+        <w:rPr/>
+        <w:t xml:space="preserve">Affected port and service: </w:t>
+      </w:r>
+      <w:r>
+        <w:rPr>
+          <w:b/>
+          <w:bCs/>
+        </w:rPr>
+        <w:t>{{ f.port }}</w:t>
+      </w:r>
+      <w:r>
+        <w:rPr/>
+        <w:t xml:space="preserve"> (service </w:t>
+      </w:r>
+      <w:r>
+        <w:rPr>
+          <w:b/>
+          <w:bCs/>
+        </w:rPr>
+        <w:t>{{ f.service }}</w:t>
+      </w:r>
+      <w:r>
+        <w:rPr/>
+        <w:t>)</w:t>
+      </w:r>
+    </w:p>
+    <w:p>
+      <w:pPr>
+        <w:pStyle w:val="Heading3"/>
+        <w:rPr/>
+      </w:pPr>
+      <w:r>
+        <w:rPr/>
+        <w:t xml:space="preserve">Related CVE: </w:t>
+      </w:r>
+      <w:r>
+        <w:rPr>
+          <w:b/>
+          <w:bCs/>
+        </w:rPr>
+        <w:t>{{ f.cve }}</w:t>
+      </w:r>
+    </w:p>
+    <w:p>
+      <w:pPr>
+        <w:pStyle w:val="Heading3"/>
+        <w:rPr/>
+      </w:pPr>
+      <w:r>
+        <w:rPr/>
+        <w:t xml:space="preserve">Severity score: </w:t>
+      </w:r>
+      <w:r>
+        <w:rPr>
+          <w:b/>
+          <w:bCs/>
+        </w:rPr>
+        <w:t>{{ f.cvss }} ({{ f.severity }} severity)</w:t>
+      </w:r>
+    </w:p>
+    <w:p>
+      <w:pPr>
+        <w:pStyle w:val="Normal"/>
+        <w:rPr>
+          <w:b/>
+          <w:bCs/>
+        </w:rPr>
+      </w:pPr>
+      <w:r>
+        <w:rPr>
+          <w:b/>
+          <w:bCs/>
+        </w:rPr>
+      </w:r>
+    </w:p>
+    <w:p>
+      <w:pPr>
+        <w:pStyle w:val="Heading2"/>
+        <w:rPr/>
+      </w:pPr>
+      <w:r>
+        <w:rPr>
+          <w:b/>
+          <w:bCs/>
+        </w:rPr>
+        <w:t>Public e</w:t>
+      </w:r>
+      <w:r>
+        <w:rPr>
+          <w:b/>
+          <w:bCs/>
+        </w:rPr>
+        <w:t xml:space="preserve">xploits </w:t>
+      </w:r>
+      <w:r>
+        <w:rPr>
+          <w:b/>
+          <w:bCs/>
+        </w:rPr>
+        <w:t>related to this finding</w:t>
+      </w:r>
+    </w:p>
+    <w:p>
+      <w:pPr>
+        <w:pStyle w:val="Normal"/>
+        <w:jc w:val="left"/>
+        <w:rPr/>
+      </w:pPr>
+      <w:r>
+        <w:rPr>
+          <w:lang w:val="en-US"/>
+        </w:rPr>
+        <w:t xml:space="preserve">{% for exploit in f.exploits %} </w:t>
+      </w:r>
+    </w:p>
+    <w:p>
+      <w:pPr>
+        <w:pStyle w:val="Heading4"/>
+        <w:spacing w:lineRule="auto" w:line="240"/>
+        <w:rPr/>
+      </w:pPr>
+      <w:r>
+        <w:rPr>
+          <w:lang w:val="en-US"/>
+        </w:rPr>
+        <w:t xml:space="preserve">Exploit ID: {{ exploit.id }}. </w:t>
+      </w:r>
+    </w:p>
+    <w:p>
+      <w:pPr>
+        <w:pStyle w:val="TextBody"/>
+        <w:spacing w:lineRule="auto" w:line="240"/>
+        <w:rPr/>
+      </w:pPr>
+      <w:r>
+        <w:rPr>
+          <w:lang w:val="en-US"/>
+        </w:rPr>
+        <w:t xml:space="preserve">Description: </w:t>
+      </w:r>
+      <w:r>
+        <w:rPr>
+          <w:lang w:val="en-US"/>
+        </w:rPr>
+        <w:t xml:space="preserve">{{ exploit.description }} </w:t>
+      </w:r>
+    </w:p>
+    <w:p>
+      <w:pPr>
+        <w:pStyle w:val="TextBody"/>
+        <w:spacing w:lineRule="auto" w:line="240"/>
+        <w:rPr/>
+      </w:pPr>
+      <w:r>
+        <w:rPr/>
+        <w:t>Download URL: {{ exploit.url }}</w:t>
+      </w:r>
+    </w:p>
+    <w:p>
+      <w:pPr>
+        <w:pStyle w:val="Normal"/>
+        <w:jc w:val="left"/>
+        <w:rPr/>
+      </w:pPr>
+      <w:r>
+        <w:rPr>
+          <w:lang w:val="en-US"/>
+        </w:rPr>
+        <w:t>{% endfor %}</w:t>
+      </w:r>
+    </w:p>
+    <w:p>
+      <w:pPr>
+        <w:pStyle w:val="Heading2"/>
+        <w:rPr/>
+      </w:pPr>
+      <w:r>
+        <w:rPr/>
+        <w:t>Severity rationale</w:t>
+      </w:r>
+    </w:p>
+    <w:p>
+      <w:pPr>
+        <w:pStyle w:val="TextBody"/>
+        <w:jc w:val="left"/>
+        <w:rPr/>
+      </w:pPr>
+      <w:r>
+        <w:rPr/>
+        <w:t>{{ f.severity_rationale }}</w:t>
+      </w:r>
+    </w:p>
+    <w:p>
+      <w:pPr>
+        <w:pStyle w:val="Heading2"/>
+        <w:rPr/>
+      </w:pPr>
+      <w:r>
+        <w:rPr/>
+        <w:t>Description of the finding</w:t>
+      </w:r>
+    </w:p>
+    <w:p>
+      <w:pPr>
+        <w:pStyle w:val="TextBody"/>
+        <w:jc w:val="left"/>
+        <w:rPr/>
+      </w:pPr>
+      <w:r>
+        <w:rPr/>
+        <w:t>{{ f.description }}</w:t>
+      </w:r>
+    </w:p>
+    <w:p>
+      <w:pPr>
+        <w:pStyle w:val="Heading2"/>
+        <w:rPr/>
+      </w:pPr>
+      <w:r>
+        <w:rPr/>
+        <w:t>Mitigation steps</w:t>
+      </w:r>
+    </w:p>
+    <w:p>
+      <w:pPr>
+        <w:pStyle w:val="TextBody"/>
+        <w:jc w:val="left"/>
+        <w:rPr/>
+      </w:pPr>
+      <w:r>
+        <w:rPr/>
+        <w:t>{{ f.mitigation }}</w:t>
+      </w:r>
+    </w:p>
+    <w:p>
+      <w:pPr>
+        <w:pStyle w:val="Normal"/>
+        <w:spacing w:lineRule="auto" w:line="240" w:before="0" w:after="0"/>
+        <w:jc w:val="left"/>
+        <w:rPr>
+          <w:lang w:val="en-US"/>
+        </w:rPr>
+      </w:pPr>
+      <w:r>
+        <w:rPr>
+          <w:lang w:val="en-US"/>
+        </w:rPr>
+        <w:t>{%p endfor %}</w:t>
       </w:r>
       <w:r>
         <w:br w:type="page"/>
@@ -5210,7 +5522,7 @@
         <w:docPartGallery w:val="Page Numbers (Bottom of Page)"/>
         <w:docPartUnique w:val="true"/>
       </w:docPartObj>
-      <w:id w:val="438136170"/>
+      <w:id w:val="483560471"/>
     </w:sdtPr>
     <w:sdtContent>
       <w:p>
@@ -5240,7 +5552,7 @@
         </w:r>
         <w:r>
           <w:rPr/>
-          <w:t>10</w:t>
+          <w:t>11</w:t>
         </w:r>
         <w:r>
           <w:rPr/>
@@ -5270,7 +5582,7 @@
     </w:pPr>
     <w:r>
       <w:drawing>
-        <wp:anchor behindDoc="1" distT="0" distB="0" distL="0" distR="0" simplePos="0" locked="0" layoutInCell="0" allowOverlap="1" relativeHeight="11">
+        <wp:anchor behindDoc="1" distT="0" distB="0" distL="0" distR="0" simplePos="0" locked="0" layoutInCell="0" allowOverlap="1" relativeHeight="12">
           <wp:simplePos x="0" y="0"/>
           <wp:positionH relativeFrom="column">
             <wp:posOffset>5687695</wp:posOffset>
@@ -5317,7 +5629,7 @@
       <mc:AlternateContent>
         <mc:Choice Requires="wps">
           <w:drawing>
-            <wp:anchor behindDoc="1" distT="0" distB="0" distL="0" distR="0" simplePos="0" locked="0" layoutInCell="0" allowOverlap="1" relativeHeight="21">
+            <wp:anchor behindDoc="1" distT="0" distB="0" distL="0" distR="0" simplePos="0" locked="0" layoutInCell="0" allowOverlap="1" relativeHeight="23">
               <wp:simplePos x="0" y="0"/>
               <wp:positionH relativeFrom="margin">
                 <wp:align>left</wp:align>
@@ -7400,6 +7712,26 @@
     </w:pPr>
     <w:rPr/>
   </w:style>
+  <w:style w:type="paragraph" w:styleId="NormalTable">
+    <w:name w:val="Normal Table"/>
+    <w:qFormat/>
+    <w:pPr>
+      <w:widowControl/>
+      <w:suppressAutoHyphens w:val="true"/>
+      <w:bidi w:val="0"/>
+      <w:spacing w:lineRule="auto" w:line="276" w:before="0" w:after="200"/>
+      <w:jc w:val="left"/>
+      <w:textAlignment w:val="auto"/>
+    </w:pPr>
+    <w:rPr>
+      <w:rFonts w:ascii="Calibri" w:hAnsi="Calibri" w:eastAsia="Calibri" w:cs="Times New Roman" w:asciiTheme="minorHAnsi" w:hAnsiTheme="minorHAnsi"/>
+      <w:color w:val="auto"/>
+      <w:kern w:val="0"/>
+      <w:sz w:val="22"/>
+      <w:szCs w:val="22"/>
+      <w:lang w:val="fr-FR" w:eastAsia="en-US" w:bidi="ar-SA"/>
+    </w:rPr>
+  </w:style>
   <w:style w:type="numbering" w:styleId="NoList" w:default="1">
     <w:name w:val="No List"/>
     <w:uiPriority w:val="99"/>

</xml_diff>